<commit_message>
new jupyter file, search for p53 domain similarities, script and pdb download
</commit_message>
<xml_diff>
--- a/history.docx
+++ b/history.docx
@@ -61,21 +61,11 @@
           <w:b/>
           <w:bCs/>
         </w:rPr>
-        <w:t xml:space="preserve">UCSF </w:t>
-      </w:r>
-      <w:proofErr w:type="spellStart"/>
-      <w:r>
-        <w:rPr>
-          <w:b/>
-          <w:bCs/>
-        </w:rPr>
-        <w:t>ChimeraX</w:t>
-      </w:r>
-      <w:proofErr w:type="spellEnd"/>
+        <w:t>UCSF ChimeraX</w:t>
+      </w:r>
       <w:r>
         <w:t xml:space="preserve"> (più moderno e potente) o </w:t>
       </w:r>
-      <w:proofErr w:type="spellStart"/>
       <w:r>
         <w:rPr>
           <w:b/>
@@ -83,7 +73,6 @@
         </w:rPr>
         <w:t>PyMOL</w:t>
       </w:r>
-      <w:proofErr w:type="spellEnd"/>
       <w:r>
         <w:t>. Entrambi sono gratuiti per uso accademico.</w:t>
       </w:r>
@@ -146,23 +135,7 @@
         </w:numPr>
       </w:pPr>
       <w:r>
-        <w:t xml:space="preserve">Apri il file in </w:t>
-      </w:r>
-      <w:proofErr w:type="spellStart"/>
-      <w:r>
-        <w:t>ChimeraX</w:t>
-      </w:r>
-      <w:proofErr w:type="spellEnd"/>
-      <w:r>
-        <w:t>/</w:t>
-      </w:r>
-      <w:proofErr w:type="spellStart"/>
-      <w:r>
-        <w:t>PyMOL</w:t>
-      </w:r>
-      <w:proofErr w:type="spellEnd"/>
-      <w:r>
-        <w:t>. Vedrai due molecole: la proteina MDM2 (più grande) e un piccolo pezzo di p53 (un'alfa-elica).</w:t>
+        <w:t>Apri il file in ChimeraX/PyMOL. Vedrai due molecole: la proteina MDM2 (più grande) e un piccolo pezzo di p53 (un'alfa-elica).</w:t>
       </w:r>
     </w:p>
     <w:p>
@@ -325,23 +298,7 @@
           <w:b/>
           <w:bCs/>
         </w:rPr>
-        <w:t xml:space="preserve">Generazione dello Scaffold con </w:t>
-      </w:r>
-      <w:proofErr w:type="spellStart"/>
-      <w:r>
-        <w:rPr>
-          <w:b/>
-          <w:bCs/>
-        </w:rPr>
-        <w:t>RFdiffusion</w:t>
-      </w:r>
-      <w:proofErr w:type="spellEnd"/>
-      <w:r>
-        <w:rPr>
-          <w:b/>
-          <w:bCs/>
-        </w:rPr>
-        <w:t>:</w:t>
+        <w:t>Generazione dello Scaffold con RFdiffusion:</w:t>
       </w:r>
     </w:p>
     <w:p>
@@ -354,7 +311,6 @@
       <w:r>
         <w:t xml:space="preserve">Userai </w:t>
       </w:r>
-      <w:proofErr w:type="spellStart"/>
       <w:r>
         <w:rPr>
           <w:b/>
@@ -362,17 +318,8 @@
         </w:rPr>
         <w:t>RFdiffusion</w:t>
       </w:r>
-      <w:proofErr w:type="spellEnd"/>
-      <w:r>
-        <w:t xml:space="preserve">, probabilmente tramite un notebook Google </w:t>
-      </w:r>
-      <w:proofErr w:type="spellStart"/>
-      <w:r>
-        <w:t>Colab</w:t>
-      </w:r>
-      <w:proofErr w:type="spellEnd"/>
-      <w:r>
-        <w:t>. Questo strumento è un modello generativo che disegna "forme" proteiche (scaffold).</w:t>
+      <w:r>
+        <w:t>, probabilmente tramite un notebook Google Colab. Questo strumento è un modello generativo che disegna "forme" proteiche (scaffold).</w:t>
       </w:r>
     </w:p>
     <w:p>
@@ -431,23 +378,7 @@
           <w:bCs/>
         </w:rPr>
         <w:lastRenderedPageBreak/>
-        <w:t xml:space="preserve">Design della Sequenza con </w:t>
-      </w:r>
-      <w:proofErr w:type="spellStart"/>
-      <w:r>
-        <w:rPr>
-          <w:b/>
-          <w:bCs/>
-        </w:rPr>
-        <w:t>ProteinMPNN</w:t>
-      </w:r>
-      <w:proofErr w:type="spellEnd"/>
-      <w:r>
-        <w:rPr>
-          <w:b/>
-          <w:bCs/>
-        </w:rPr>
-        <w:t>:</w:t>
+        <w:t>Design della Sequenza con ProteinMPNN:</w:t>
       </w:r>
     </w:p>
     <w:p>
@@ -457,15 +388,9 @@
           <w:numId w:val="2"/>
         </w:numPr>
       </w:pPr>
-      <w:proofErr w:type="spellStart"/>
-      <w:r>
-        <w:t>RFdiffusion</w:t>
-      </w:r>
-      <w:proofErr w:type="spellEnd"/>
-      <w:r>
-        <w:t xml:space="preserve"> crea la forma 3D (il backbone), ma non la sequenza di amminoacidi. Per questo userai </w:t>
-      </w:r>
-      <w:proofErr w:type="spellStart"/>
+      <w:r>
+        <w:t xml:space="preserve">RFdiffusion crea la forma 3D (il backbone), ma non la sequenza di amminoacidi. Per questo userai </w:t>
+      </w:r>
       <w:r>
         <w:rPr>
           <w:b/>
@@ -473,7 +398,6 @@
         </w:rPr>
         <w:t>ProteinMPNN</w:t>
       </w:r>
-      <w:proofErr w:type="spellEnd"/>
       <w:r>
         <w:t>.</w:t>
       </w:r>
@@ -486,23 +410,7 @@
         </w:numPr>
       </w:pPr>
       <w:r>
-        <w:t xml:space="preserve">Per ogni scaffold promettente generato da </w:t>
-      </w:r>
-      <w:proofErr w:type="spellStart"/>
-      <w:r>
-        <w:t>RFdiffusion</w:t>
-      </w:r>
-      <w:proofErr w:type="spellEnd"/>
-      <w:r>
-        <w:t xml:space="preserve">, darai in pasto il suo backbone a </w:t>
-      </w:r>
-      <w:proofErr w:type="spellStart"/>
-      <w:r>
-        <w:t>ProteinMPNN</w:t>
-      </w:r>
-      <w:proofErr w:type="spellEnd"/>
-      <w:r>
-        <w:t>.</w:t>
+        <w:t>Per ogni scaffold promettente generato da RFdiffusion, darai in pasto il suo backbone a ProteinMPNN.</w:t>
       </w:r>
     </w:p>
     <w:p>
@@ -556,39 +464,102 @@
           <w:i/>
           <w:iCs/>
         </w:rPr>
-        <w:t xml:space="preserve">in </w:t>
-      </w:r>
-      <w:proofErr w:type="spellStart"/>
-      <w:r>
-        <w:rPr>
-          <w:b/>
-          <w:bCs/>
+        <w:t>in silico</w:t>
+      </w:r>
+      <w:r>
+        <w:rPr>
+          <w:b/>
+          <w:bCs/>
+        </w:rPr>
+        <w:t xml:space="preserve"> e Filtraggio (1-2 settimane)</w:t>
+      </w:r>
+    </w:p>
+    <w:p>
+      <w:r>
+        <w:t>Non tutti i design avranno successo. Ora dobbiamo filtrare i candidati migliori usando un "arbitro" computazionale.</w:t>
+      </w:r>
+    </w:p>
+    <w:p>
+      <w:r>
+        <w:rPr>
+          <w:b/>
+          <w:bCs/>
+        </w:rPr>
+        <w:t>I tuoi compiti:</w:t>
+      </w:r>
+    </w:p>
+    <w:p>
+      <w:pPr>
+        <w:numPr>
+          <w:ilvl w:val="0"/>
+          <w:numId w:val="3"/>
+        </w:numPr>
+      </w:pPr>
+      <w:r>
+        <w:rPr>
+          <w:b/>
+          <w:bCs/>
+        </w:rPr>
+        <w:t>Controllo di "Piegabilità" con AlphaFold2:</w:t>
+      </w:r>
+    </w:p>
+    <w:p>
+      <w:pPr>
+        <w:numPr>
+          <w:ilvl w:val="1"/>
+          <w:numId w:val="3"/>
+        </w:numPr>
+      </w:pPr>
+      <w:r>
+        <w:t xml:space="preserve">Per ogni sequenza ottenuta da ProteinMPNN, usa </w:t>
+      </w:r>
+      <w:r>
+        <w:rPr>
+          <w:b/>
+          <w:bCs/>
+        </w:rPr>
+        <w:t>AlphaFold2</w:t>
+      </w:r>
+      <w:r>
+        <w:t xml:space="preserve"> per predire la sua struttura </w:t>
+      </w:r>
+      <w:r>
+        <w:rPr>
           <w:i/>
           <w:iCs/>
         </w:rPr>
-        <w:t>silico</w:t>
-      </w:r>
-      <w:proofErr w:type="spellEnd"/>
-      <w:r>
-        <w:rPr>
-          <w:b/>
-          <w:bCs/>
-        </w:rPr>
-        <w:t xml:space="preserve"> e Filtraggio (1-2 settimane)</w:t>
-      </w:r>
-    </w:p>
-    <w:p>
-      <w:r>
-        <w:t>Non tutti i design avranno successo. Ora dobbiamo filtrare i candidati migliori usando un "arbitro" computazionale.</w:t>
-      </w:r>
-    </w:p>
-    <w:p>
-      <w:r>
-        <w:rPr>
-          <w:b/>
-          <w:bCs/>
-        </w:rPr>
-        <w:t>I tuoi compiti:</w:t>
+        <w:t>da sola</w:t>
+      </w:r>
+      <w:r>
+        <w:t xml:space="preserve"> (senza MDM2).</w:t>
+      </w:r>
+    </w:p>
+    <w:p>
+      <w:pPr>
+        <w:numPr>
+          <w:ilvl w:val="1"/>
+          <w:numId w:val="3"/>
+        </w:numPr>
+      </w:pPr>
+      <w:r>
+        <w:rPr>
+          <w:b/>
+          <w:bCs/>
+        </w:rPr>
+        <w:t>Domanda chiave:</w:t>
+      </w:r>
+      <w:r>
+        <w:t xml:space="preserve"> La struttura predetta da AlphaFold2 assomiglia allo scaffold disegnato da RFdiffusion? Questo test si chiama </w:t>
+      </w:r>
+      <w:r>
+        <w:rPr>
+          <w:b/>
+          <w:bCs/>
+        </w:rPr>
+        <w:t>"folding recyclability"</w:t>
+      </w:r>
+      <w:r>
+        <w:t>. Se la somiglianza è alta (basso RMSD), il design è buono. Se la proteina si piega in modo completamente diverso, scartala.</w:t>
       </w:r>
     </w:p>
     <w:p>
@@ -603,23 +574,7 @@
           <w:b/>
           <w:bCs/>
         </w:rPr>
-        <w:t>Controllo di "</w:t>
-      </w:r>
-      <w:proofErr w:type="spellStart"/>
-      <w:r>
-        <w:rPr>
-          <w:b/>
-          <w:bCs/>
-        </w:rPr>
-        <w:t>Piegabilità</w:t>
-      </w:r>
-      <w:proofErr w:type="spellEnd"/>
-      <w:r>
-        <w:rPr>
-          <w:b/>
-          <w:bCs/>
-        </w:rPr>
-        <w:t>" con AlphaFold2:</w:t>
+        <w:t>Controllo del Legame con AlphaFold-Multimer:</w:t>
       </w:r>
     </w:p>
     <w:p>
@@ -630,35 +585,7 @@
         </w:numPr>
       </w:pPr>
       <w:r>
-        <w:t xml:space="preserve">Per ogni sequenza ottenuta da </w:t>
-      </w:r>
-      <w:proofErr w:type="spellStart"/>
-      <w:r>
-        <w:t>ProteinMPNN</w:t>
-      </w:r>
-      <w:proofErr w:type="spellEnd"/>
-      <w:r>
-        <w:t xml:space="preserve">, usa </w:t>
-      </w:r>
-      <w:r>
-        <w:rPr>
-          <w:b/>
-          <w:bCs/>
-        </w:rPr>
-        <w:t>AlphaFold2</w:t>
-      </w:r>
-      <w:r>
-        <w:t xml:space="preserve"> per predire la sua struttura </w:t>
-      </w:r>
-      <w:r>
-        <w:rPr>
-          <w:i/>
-          <w:iCs/>
-        </w:rPr>
-        <w:t>da sola</w:t>
-      </w:r>
-      <w:r>
-        <w:t xml:space="preserve"> (senza MDM2).</w:t>
+        <w:t>Prendi i 3-5 candidati migliori che hanno superato il test precedente.</w:t>
       </w:r>
     </w:p>
     <w:p>
@@ -669,79 +596,17 @@
         </w:numPr>
       </w:pPr>
       <w:r>
-        <w:rPr>
-          <w:b/>
-          <w:bCs/>
-        </w:rPr>
-        <w:t>Domanda chiave:</w:t>
-      </w:r>
-      <w:r>
-        <w:t xml:space="preserve"> La struttura predetta da AlphaFold2 assomiglia allo scaffold disegnato da </w:t>
-      </w:r>
-      <w:proofErr w:type="spellStart"/>
-      <w:r>
-        <w:t>RFdiffusion</w:t>
-      </w:r>
-      <w:proofErr w:type="spellEnd"/>
-      <w:r>
-        <w:t xml:space="preserve">? Questo test si chiama </w:t>
-      </w:r>
-      <w:r>
-        <w:rPr>
-          <w:b/>
-          <w:bCs/>
-        </w:rPr>
-        <w:t xml:space="preserve">"folding </w:t>
-      </w:r>
-      <w:proofErr w:type="spellStart"/>
-      <w:r>
-        <w:rPr>
-          <w:b/>
-          <w:bCs/>
-        </w:rPr>
-        <w:t>recyclability</w:t>
-      </w:r>
-      <w:proofErr w:type="spellEnd"/>
-      <w:r>
-        <w:rPr>
-          <w:b/>
-          <w:bCs/>
-        </w:rPr>
-        <w:t>"</w:t>
-      </w:r>
-      <w:r>
-        <w:t>. Se la somiglianza è alta (basso RMSD), il design è buono. Se la proteina si piega in modo completamente diverso, scartala.</w:t>
-      </w:r>
-    </w:p>
-    <w:p>
-      <w:pPr>
-        <w:numPr>
-          <w:ilvl w:val="0"/>
-          <w:numId w:val="3"/>
-        </w:numPr>
-      </w:pPr>
-      <w:r>
-        <w:rPr>
-          <w:b/>
-          <w:bCs/>
-        </w:rPr>
-        <w:t>Controllo del Legame con AlphaFold-</w:t>
-      </w:r>
-      <w:proofErr w:type="spellStart"/>
-      <w:r>
-        <w:rPr>
-          <w:b/>
-          <w:bCs/>
-        </w:rPr>
-        <w:t>Multimer</w:t>
-      </w:r>
-      <w:proofErr w:type="spellEnd"/>
-      <w:r>
-        <w:rPr>
-          <w:b/>
-          <w:bCs/>
-        </w:rPr>
-        <w:t>:</w:t>
+        <w:t xml:space="preserve">Usa </w:t>
+      </w:r>
+      <w:r>
+        <w:rPr>
+          <w:b/>
+          <w:bCs/>
+        </w:rPr>
+        <w:t>AlphaFold-Multimer</w:t>
+      </w:r>
+      <w:r>
+        <w:t xml:space="preserve"> per predire la struttura del complesso: la tua mini-proteina + la proteina MDM2.</w:t>
       </w:r>
     </w:p>
     <w:p>
@@ -752,7 +617,14 @@
         </w:numPr>
       </w:pPr>
       <w:r>
-        <w:t>Prendi i 3-5 candidati migliori che hanno superato il test precedente.</w:t>
+        <w:rPr>
+          <w:b/>
+          <w:bCs/>
+        </w:rPr>
+        <w:t>Domande chiave:</w:t>
+      </w:r>
+      <w:r>
+        <w:t xml:space="preserve"> La mini-proteina si lega alla tasca giusta? L'orientamento è corretto?</w:t>
       </w:r>
     </w:p>
     <w:p>
@@ -763,54 +635,6 @@
         </w:numPr>
       </w:pPr>
       <w:r>
-        <w:t xml:space="preserve">Usa </w:t>
-      </w:r>
-      <w:r>
-        <w:rPr>
-          <w:b/>
-          <w:bCs/>
-        </w:rPr>
-        <w:t>AlphaFold-</w:t>
-      </w:r>
-      <w:proofErr w:type="spellStart"/>
-      <w:r>
-        <w:rPr>
-          <w:b/>
-          <w:bCs/>
-        </w:rPr>
-        <w:t>Multimer</w:t>
-      </w:r>
-      <w:proofErr w:type="spellEnd"/>
-      <w:r>
-        <w:t xml:space="preserve"> per predire la struttura del complesso: la tua mini-proteina + la proteina MDM2.</w:t>
-      </w:r>
-    </w:p>
-    <w:p>
-      <w:pPr>
-        <w:numPr>
-          <w:ilvl w:val="1"/>
-          <w:numId w:val="3"/>
-        </w:numPr>
-      </w:pPr>
-      <w:r>
-        <w:rPr>
-          <w:b/>
-          <w:bCs/>
-        </w:rPr>
-        <w:t>Domande chiave:</w:t>
-      </w:r>
-      <w:r>
-        <w:t xml:space="preserve"> La mini-proteina si lega alla tasca giusta? L'orientamento è corretto?</w:t>
-      </w:r>
-    </w:p>
-    <w:p>
-      <w:pPr>
-        <w:numPr>
-          <w:ilvl w:val="1"/>
-          <w:numId w:val="3"/>
-        </w:numPr>
-      </w:pPr>
-      <w:r>
         <w:rPr>
           <w:b/>
           <w:bCs/>
@@ -820,7 +644,6 @@
       <w:r>
         <w:t xml:space="preserve"> Guarda il punteggio </w:t>
       </w:r>
-      <w:proofErr w:type="spellStart"/>
       <w:r>
         <w:rPr>
           <w:b/>
@@ -828,25 +651,8 @@
         </w:rPr>
         <w:t>ipTM</w:t>
       </w:r>
-      <w:proofErr w:type="spellEnd"/>
-      <w:r>
-        <w:t xml:space="preserve"> (</w:t>
-      </w:r>
-      <w:proofErr w:type="spellStart"/>
-      <w:r>
-        <w:t>interface</w:t>
-      </w:r>
-      <w:proofErr w:type="spellEnd"/>
-      <w:r>
-        <w:t xml:space="preserve"> </w:t>
-      </w:r>
-      <w:proofErr w:type="spellStart"/>
-      <w:r>
-        <w:t>predicted</w:t>
-      </w:r>
-      <w:proofErr w:type="spellEnd"/>
-      <w:r>
-        <w:t xml:space="preserve"> Template Modeling score). Un valore &gt; 0.85 indica un'altissima confidenza che l'interfaccia di legame predetta sia corretta.</w:t>
+      <w:r>
+        <w:t xml:space="preserve"> (interface predicted Template Modeling score). Un valore &gt; 0.85 indica un'altissima confidenza che l'interfaccia di legame predetta sia corretta.</w:t>
       </w:r>
     </w:p>
     <w:p>
@@ -984,15 +790,7 @@
         </w:numPr>
       </w:pPr>
       <w:r>
-        <w:t xml:space="preserve">Esegui prima una minimizzazione dell'energia e poi una fase di </w:t>
-      </w:r>
-      <w:proofErr w:type="spellStart"/>
-      <w:r>
-        <w:t>equilibrazione</w:t>
-      </w:r>
-      <w:proofErr w:type="spellEnd"/>
-      <w:r>
-        <w:t xml:space="preserve"> (riscaldando lentamente il sistema).</w:t>
+        <w:t>Esegui prima una minimizzazione dell'energia e poi una fase di equilibrazione (riscaldando lentamente il sistema).</w:t>
       </w:r>
     </w:p>
     <w:p>
@@ -1087,23 +885,7 @@
         <w:t>RMSF</w:t>
       </w:r>
       <w:r>
-        <w:t xml:space="preserve"> (Root Mean </w:t>
-      </w:r>
-      <w:proofErr w:type="spellStart"/>
-      <w:r>
-        <w:t>Square</w:t>
-      </w:r>
-      <w:proofErr w:type="spellEnd"/>
-      <w:r>
-        <w:t xml:space="preserve"> </w:t>
-      </w:r>
-      <w:proofErr w:type="spellStart"/>
-      <w:r>
-        <w:t>Fluctuation</w:t>
-      </w:r>
-      <w:proofErr w:type="spellEnd"/>
-      <w:r>
-        <w:t>) per vedere quali parti della tua mini-proteina sono rigide e quali flessibili.</w:t>
+        <w:t xml:space="preserve"> (Root Mean Square Fluctuation) per vedere quali parti della tua mini-proteina sono rigide e quali flessibili.</w:t>
       </w:r>
     </w:p>
     <w:p>
@@ -1166,11 +948,9 @@
       <w:pPr>
         <w:pStyle w:val="Subtitle"/>
       </w:pPr>
-      <w:proofErr w:type="spellStart"/>
       <w:r>
         <w:t>Chatgpt</w:t>
       </w:r>
-      <w:proofErr w:type="spellEnd"/>
     </w:p>
     <w:p>
       <w:pPr>
@@ -1192,17 +972,8 @@
           <w:b/>
           <w:bCs/>
         </w:rPr>
-        <w:t xml:space="preserve"> Timeline </w:t>
-      </w:r>
-      <w:proofErr w:type="spellStart"/>
-      <w:r>
-        <w:rPr>
-          <w:b/>
-          <w:bCs/>
-        </w:rPr>
-        <w:t>Overview</w:t>
-      </w:r>
-      <w:proofErr w:type="spellEnd"/>
+        <w:t xml:space="preserve"> Timeline Overview</w:t>
+      </w:r>
     </w:p>
     <w:tbl>
       <w:tblPr>
@@ -1239,7 +1010,6 @@
                 <w:bCs/>
               </w:rPr>
             </w:pPr>
-            <w:proofErr w:type="spellStart"/>
             <w:r>
               <w:rPr>
                 <w:b/>
@@ -1247,7 +1017,6 @@
               </w:rPr>
               <w:t>Phase</w:t>
             </w:r>
-            <w:proofErr w:type="spellEnd"/>
           </w:p>
         </w:tc>
         <w:tc>
@@ -1341,15 +1110,7 @@
           </w:tcPr>
           <w:p>
             <w:r>
-              <w:t xml:space="preserve">Environment &amp; </w:t>
-            </w:r>
-            <w:proofErr w:type="spellStart"/>
-            <w:r>
-              <w:t>toolchain</w:t>
-            </w:r>
-            <w:proofErr w:type="spellEnd"/>
-            <w:r>
-              <w:t xml:space="preserve"> up</w:t>
+              <w:t>Environment &amp; toolchain up</w:t>
             </w:r>
           </w:p>
         </w:tc>
@@ -1402,13 +1163,8 @@
           </w:tcPr>
           <w:p>
             <w:r>
-              <w:t xml:space="preserve">Target analysis &amp; </w:t>
-            </w:r>
-            <w:proofErr w:type="spellStart"/>
-            <w:r>
-              <w:t>cleanup</w:t>
-            </w:r>
-            <w:proofErr w:type="spellEnd"/>
+              <w:t>Target analysis &amp; cleanup</w:t>
+            </w:r>
           </w:p>
         </w:tc>
         <w:tc>
@@ -1460,23 +1216,7 @@
           </w:tcPr>
           <w:p>
             <w:r>
-              <w:t>de novo scaffold design (</w:t>
-            </w:r>
-            <w:proofErr w:type="spellStart"/>
-            <w:r>
-              <w:t>RFdiffusion</w:t>
-            </w:r>
-            <w:proofErr w:type="spellEnd"/>
-            <w:r>
-              <w:t> → </w:t>
-            </w:r>
-            <w:proofErr w:type="spellStart"/>
-            <w:r>
-              <w:t>ProteinMPNN</w:t>
-            </w:r>
-            <w:proofErr w:type="spellEnd"/>
-            <w:r>
-              <w:t>)</w:t>
+              <w:t>de novo scaffold design (RFdiffusion → ProteinMPNN)</w:t>
             </w:r>
           </w:p>
         </w:tc>
@@ -1529,15 +1269,7 @@
           </w:tcPr>
           <w:p>
             <w:r>
-              <w:t>in </w:t>
-            </w:r>
-            <w:proofErr w:type="spellStart"/>
-            <w:r>
-              <w:t>silico</w:t>
-            </w:r>
-            <w:proofErr w:type="spellEnd"/>
-            <w:r>
-              <w:t xml:space="preserve"> validation &amp; filtering</w:t>
+              <w:t>in silico validation &amp; filtering</w:t>
             </w:r>
           </w:p>
         </w:tc>
@@ -1653,21 +1385,7 @@
         <w:rPr>
           <w:lang w:val="en-US"/>
         </w:rPr>
-        <w:t>   ☐ </w:t>
-      </w:r>
-      <w:proofErr w:type="spellStart"/>
-      <w:r>
-        <w:rPr>
-          <w:lang w:val="en-US"/>
-        </w:rPr>
-        <w:t>todo</w:t>
-      </w:r>
-      <w:proofErr w:type="spellEnd"/>
-      <w:r>
-        <w:rPr>
-          <w:lang w:val="en-US"/>
-        </w:rPr>
-        <w:t>   </w:t>
+        <w:t>   ☐ todo   </w:t>
       </w:r>
       <w:r>
         <w:rPr>
@@ -1744,11 +1462,9 @@
             <w:pPr>
               <w:spacing w:after="160" w:line="259" w:lineRule="auto"/>
             </w:pPr>
-            <w:proofErr w:type="spellStart"/>
             <w:r>
               <w:t>Category</w:t>
             </w:r>
-            <w:proofErr w:type="spellEnd"/>
           </w:p>
         </w:tc>
         <w:tc>
@@ -1775,13 +1491,8 @@
               <w:spacing w:after="160" w:line="259" w:lineRule="auto"/>
             </w:pPr>
             <w:r>
-              <w:t>Quick </w:t>
-            </w:r>
-            <w:proofErr w:type="spellStart"/>
-            <w:r>
-              <w:t>Install</w:t>
-            </w:r>
-            <w:proofErr w:type="spellEnd"/>
+              <w:t>Quick Install</w:t>
+            </w:r>
           </w:p>
         </w:tc>
       </w:tr>
@@ -1795,12 +1506,10 @@
             <w:pPr>
               <w:spacing w:after="160" w:line="259" w:lineRule="auto"/>
             </w:pPr>
-            <w:proofErr w:type="spellStart"/>
             <w:r>
               <w:lastRenderedPageBreak/>
               <w:t>Visualizer</w:t>
             </w:r>
-            <w:proofErr w:type="spellEnd"/>
           </w:p>
         </w:tc>
         <w:tc>
@@ -1812,7 +1521,6 @@
             <w:pPr>
               <w:spacing w:after="160" w:line="259" w:lineRule="auto"/>
             </w:pPr>
-            <w:proofErr w:type="spellStart"/>
             <w:r>
               <w:rPr>
                 <w:b/>
@@ -1820,7 +1528,6 @@
               </w:rPr>
               <w:t>PyMOL</w:t>
             </w:r>
-            <w:proofErr w:type="spellEnd"/>
             <w:r>
               <w:t xml:space="preserve"> (open</w:t>
             </w:r>
@@ -1839,45 +1546,8 @@
             <w:pPr>
               <w:spacing w:after="160" w:line="259" w:lineRule="auto"/>
             </w:pPr>
-            <w:proofErr w:type="spellStart"/>
-            <w:r>
-              <w:t>conda</w:t>
-            </w:r>
-            <w:proofErr w:type="spellEnd"/>
-            <w:r>
-              <w:t xml:space="preserve"> </w:t>
-            </w:r>
-            <w:proofErr w:type="spellStart"/>
-            <w:r>
-              <w:t>install</w:t>
-            </w:r>
-            <w:proofErr w:type="spellEnd"/>
-            <w:r>
-              <w:t xml:space="preserve"> -c </w:t>
-            </w:r>
-            <w:proofErr w:type="spellStart"/>
-            <w:r>
-              <w:t>conda</w:t>
-            </w:r>
-            <w:proofErr w:type="spellEnd"/>
-            <w:r>
-              <w:t xml:space="preserve">-forge -c </w:t>
-            </w:r>
-            <w:proofErr w:type="spellStart"/>
-            <w:r>
-              <w:t>schrodinger</w:t>
-            </w:r>
-            <w:proofErr w:type="spellEnd"/>
-            <w:r>
-              <w:t xml:space="preserve"> </w:t>
-            </w:r>
-            <w:proofErr w:type="spellStart"/>
-            <w:r>
-              <w:t>pymol</w:t>
-            </w:r>
-            <w:proofErr w:type="spellEnd"/>
-            <w:r>
-              <w:t>-bundl</w:t>
+            <w:r>
+              <w:t>conda install -c conda-forge -c schrodinger pymol-bundl</w:t>
             </w:r>
             <w:r>
               <w:t>e</w:t>
@@ -1896,13 +1566,8 @@
             <w:pPr>
               <w:spacing w:after="160" w:line="259" w:lineRule="auto"/>
             </w:pPr>
-            <w:proofErr w:type="spellStart"/>
-            <w:r>
-              <w:t>Gen</w:t>
-            </w:r>
-            <w:proofErr w:type="spellEnd"/>
-            <w:r>
-              <w:t> Design</w:t>
+            <w:r>
+              <w:t>Gen Design</w:t>
             </w:r>
           </w:p>
         </w:tc>
@@ -1916,24 +1581,14 @@
             <w:pPr>
               <w:spacing w:after="160" w:line="259" w:lineRule="auto"/>
             </w:pPr>
-            <w:proofErr w:type="spellStart"/>
             <w:r>
               <w:rPr>
                 <w:rStyle w:val="Strong"/>
               </w:rPr>
               <w:t>RFdiffusion</w:t>
             </w:r>
-            <w:proofErr w:type="spellEnd"/>
-            <w:r>
-              <w:t xml:space="preserve"> (2024 </w:t>
-            </w:r>
-            <w:proofErr w:type="spellStart"/>
-            <w:r>
-              <w:t>commit</w:t>
-            </w:r>
-            <w:proofErr w:type="spellEnd"/>
-            <w:r>
-              <w:t>)</w:t>
+            <w:r>
+              <w:t xml:space="preserve"> (2024 commit)</w:t>
             </w:r>
           </w:p>
         </w:tc>
@@ -1979,14 +1634,12 @@
             <w:pPr>
               <w:spacing w:after="160" w:line="259" w:lineRule="auto"/>
             </w:pPr>
-            <w:proofErr w:type="spellStart"/>
             <w:r>
               <w:rPr>
                 <w:rStyle w:val="Strong"/>
               </w:rPr>
               <w:t>ProteinMPNN</w:t>
             </w:r>
-            <w:proofErr w:type="spellEnd"/>
           </w:p>
         </w:tc>
         <w:tc>
@@ -2000,13 +1653,8 @@
               <w:spacing w:after="160" w:line="259" w:lineRule="auto"/>
             </w:pPr>
             <w:r>
-              <w:t xml:space="preserve">dovrebbe essere già </w:t>
-            </w:r>
-            <w:proofErr w:type="spellStart"/>
-            <w:r>
-              <w:t>isntallato</w:t>
-            </w:r>
-            <w:proofErr w:type="spellEnd"/>
+              <w:t>dovrebbe essere già isntallato</w:t>
+            </w:r>
           </w:p>
         </w:tc>
       </w:tr>
@@ -2022,13 +1670,8 @@
               <w:spacing w:after="160" w:line="259" w:lineRule="auto"/>
             </w:pPr>
             <w:r>
-              <w:t>Structure </w:t>
-            </w:r>
-            <w:proofErr w:type="spellStart"/>
-            <w:r>
-              <w:t>Pred</w:t>
-            </w:r>
-            <w:proofErr w:type="spellEnd"/>
+              <w:t>Structure Pred</w:t>
+            </w:r>
           </w:p>
         </w:tc>
         <w:tc>
@@ -2061,15 +1704,8 @@
                 <w:rStyle w:val="Strong"/>
               </w:rPr>
               <w:noBreakHyphen/>
-            </w:r>
-            <w:proofErr w:type="spellStart"/>
-            <w:r>
-              <w:rPr>
-                <w:rStyle w:val="Strong"/>
-              </w:rPr>
               <w:t>Multimer</w:t>
             </w:r>
-            <w:proofErr w:type="spellEnd"/>
             <w:r>
               <w:t xml:space="preserve"> (GPU)</w:t>
             </w:r>
@@ -2086,13 +1722,8 @@
               <w:spacing w:after="160" w:line="259" w:lineRule="auto"/>
             </w:pPr>
             <w:r>
-              <w:t xml:space="preserve">uso su </w:t>
-            </w:r>
-            <w:proofErr w:type="spellStart"/>
-            <w:r>
-              <w:t>colab</w:t>
-            </w:r>
-            <w:proofErr w:type="spellEnd"/>
+              <w:t>uso su colab</w:t>
+            </w:r>
           </w:p>
         </w:tc>
       </w:tr>
@@ -2141,13 +1772,8 @@
               <w:spacing w:after="160" w:line="259" w:lineRule="auto"/>
             </w:pPr>
             <w:r>
-              <w:t xml:space="preserve">già installato con </w:t>
-            </w:r>
-            <w:proofErr w:type="spellStart"/>
-            <w:r>
-              <w:t>gpu</w:t>
-            </w:r>
-            <w:proofErr w:type="spellEnd"/>
+              <w:t>già installato con gpu</w:t>
+            </w:r>
           </w:p>
         </w:tc>
       </w:tr>
@@ -2193,35 +1819,9 @@
             <w:pPr>
               <w:spacing w:after="160" w:line="259" w:lineRule="auto"/>
             </w:pPr>
-            <w:proofErr w:type="spellStart"/>
-            <w:r>
-              <w:t>conda</w:t>
-            </w:r>
-            <w:proofErr w:type="spellEnd"/>
-            <w:r>
-              <w:t xml:space="preserve"> </w:t>
-            </w:r>
-            <w:proofErr w:type="spellStart"/>
-            <w:r>
-              <w:t>install</w:t>
-            </w:r>
-            <w:proofErr w:type="spellEnd"/>
-            <w:r>
-              <w:t xml:space="preserve"> -c </w:t>
-            </w:r>
-            <w:proofErr w:type="spellStart"/>
-            <w:r>
-              <w:t>conda</w:t>
-            </w:r>
-            <w:proofErr w:type="spellEnd"/>
-            <w:r>
-              <w:t xml:space="preserve">-forge </w:t>
-            </w:r>
-            <w:proofErr w:type="spellStart"/>
-            <w:r>
-              <w:t>openmm</w:t>
-            </w:r>
-            <w:proofErr w:type="spellEnd"/>
+            <w:r>
+              <w:t>conda install -c conda-forge openmm</w:t>
+            </w:r>
           </w:p>
         </w:tc>
       </w:tr>
@@ -2291,15 +1891,7 @@
         </w:numPr>
       </w:pPr>
       <w:r>
-        <w:t xml:space="preserve">p53: </w:t>
-      </w:r>
-      <w:proofErr w:type="spellStart"/>
-      <w:r>
-        <w:t>transactivation</w:t>
-      </w:r>
-      <w:proofErr w:type="spellEnd"/>
-      <w:r>
-        <w:t xml:space="preserve"> domain N-terminale, α-elica di 15 aa (residui 18–26).</w:t>
+        <w:t>p53: transactivation domain N-terminale, α-elica di 15 aa (residui 18–26).</w:t>
       </w:r>
     </w:p>
     <w:p>
@@ -2371,21 +1963,13 @@
         </w:numPr>
       </w:pPr>
       <w:r>
-        <w:t>Leu14, Phe19, Leu22, Trp23, Leu</w:t>
-      </w:r>
-      <w:proofErr w:type="gramStart"/>
-      <w:r>
-        <w:t xml:space="preserve">26 </w:t>
+        <w:t xml:space="preserve">Leu14, Phe19, Leu22, Trp23, Leu26 </w:t>
       </w:r>
       <w:r>
         <w:t xml:space="preserve"> </w:t>
       </w:r>
       <w:r>
-        <w:t>→</w:t>
-      </w:r>
-      <w:proofErr w:type="gramEnd"/>
-      <w:r>
-        <w:t xml:space="preserve"> </w:t>
+        <w:t xml:space="preserve">→ </w:t>
       </w:r>
       <w:r>
         <w:t xml:space="preserve"> </w:t>
@@ -2437,19 +2021,11 @@
           <w:lang w:val="en-US"/>
         </w:rPr>
       </w:pPr>
-      <w:proofErr w:type="spellStart"/>
-      <w:r>
-        <w:rPr>
-          <w:lang w:val="en-US"/>
-        </w:rPr>
-        <w:t>Mutazioni</w:t>
-      </w:r>
-      <w:proofErr w:type="spellEnd"/>
-      <w:r>
-        <w:rPr>
-          <w:lang w:val="en-US"/>
-        </w:rPr>
-        <w:t xml:space="preserve"> in Gly58, Glu68, Val75, Cys77 </w:t>
+      <w:r>
+        <w:rPr>
+          <w:lang w:val="en-US"/>
+        </w:rPr>
+        <w:t xml:space="preserve">Mutazioni in Gly58, Glu68, Val75, Cys77 </w:t>
       </w:r>
       <w:r>
         <w:rPr>
@@ -2502,15 +2078,7 @@
         </w:numPr>
       </w:pPr>
       <w:r>
-        <w:t xml:space="preserve">K&lt;sub&gt;d&lt;/sub&gt; 60–700 </w:t>
-      </w:r>
-      <w:proofErr w:type="spellStart"/>
-      <w:r>
-        <w:t>nM</w:t>
-      </w:r>
-      <w:proofErr w:type="spellEnd"/>
-      <w:r>
-        <w:t xml:space="preserve"> a seconda della lunghezza del peptide p53.</w:t>
+        <w:t>K&lt;sub&gt;d&lt;/sub&gt; 60–700 nM a seconda della lunghezza del peptide p53.</w:t>
       </w:r>
     </w:p>
     <w:p>
@@ -2559,15 +2127,7 @@
         </w:numPr>
       </w:pPr>
       <w:r>
-        <w:t xml:space="preserve">In vivo: </w:t>
-      </w:r>
-      <w:proofErr w:type="spellStart"/>
-      <w:r>
-        <w:t>cascade</w:t>
-      </w:r>
-      <w:proofErr w:type="spellEnd"/>
-      <w:r>
-        <w:t xml:space="preserve"> S15→T18 necessaria per stabilizzazione di p53 dopo radiazioni.</w:t>
+        <w:t>In vivo: cascade S15→T18 necessaria per stabilizzazione di p53 dopo radiazioni.</w:t>
       </w:r>
     </w:p>
     <w:p>
@@ -2597,23 +2157,7 @@
           <w:b/>
           <w:bCs/>
         </w:rPr>
-        <w:t xml:space="preserve">Peptidi </w:t>
-      </w:r>
-      <w:proofErr w:type="spellStart"/>
-      <w:r>
-        <w:rPr>
-          <w:b/>
-          <w:bCs/>
-        </w:rPr>
-        <w:t>stapled</w:t>
-      </w:r>
-      <w:proofErr w:type="spellEnd"/>
-      <w:r>
-        <w:rPr>
-          <w:b/>
-          <w:bCs/>
-        </w:rPr>
-        <w:t xml:space="preserve"> e mimetici</w:t>
+        <w:t>Peptidi stapled e mimetici</w:t>
       </w:r>
     </w:p>
     <w:p>
@@ -2624,31 +2168,7 @@
         </w:numPr>
       </w:pPr>
       <w:r>
-        <w:t xml:space="preserve">Peptidi 12–15 aa derivati da </w:t>
-      </w:r>
-      <w:proofErr w:type="spellStart"/>
-      <w:r>
-        <w:t>phage</w:t>
-      </w:r>
-      <w:proofErr w:type="spellEnd"/>
-      <w:r>
-        <w:t xml:space="preserve"> display (consensus </w:t>
-      </w:r>
-      <w:proofErr w:type="spellStart"/>
-      <w:r>
-        <w:t>FxxL</w:t>
-      </w:r>
-      <w:proofErr w:type="spellEnd"/>
-      <w:r>
-        <w:t>/</w:t>
-      </w:r>
-      <w:proofErr w:type="spellStart"/>
-      <w:r>
-        <w:t>YWxxL</w:t>
-      </w:r>
-      <w:proofErr w:type="spellEnd"/>
-      <w:r>
-        <w:t>) con affinità superiore al p53 nativo.</w:t>
+        <w:t>Peptidi 12–15 aa derivati da phage display (consensus FxxL/YWxxL) con affinità superiore al p53 nativo.</w:t>
       </w:r>
     </w:p>
     <w:p>
@@ -2670,15 +2190,7 @@
         </w:numPr>
       </w:pPr>
       <w:r>
-        <w:t xml:space="preserve">Peptidi minimali (Ac-FMDYWEGLN) IC&lt;sub&gt;50&lt;/sub&gt; ≈ 8.9 </w:t>
-      </w:r>
-      <w:proofErr w:type="spellStart"/>
-      <w:r>
-        <w:t>μM</w:t>
-      </w:r>
-      <w:proofErr w:type="spellEnd"/>
-      <w:r>
-        <w:t>, successivamente ottimizzati 1 780-fold tramite non-natural aa e ciclizzazione.</w:t>
+        <w:t>Peptidi minimali (Ac-FMDYWEGLN) IC&lt;sub&gt;50&lt;/sub&gt; ≈ 8.9 μM, successivamente ottimizzati 1 780-fold tramite non-natural aa e ciclizzazione.</w:t>
       </w:r>
     </w:p>
     <w:p>
@@ -2693,17 +2205,8 @@
           <w:b/>
           <w:bCs/>
         </w:rPr>
-        <w:t>Molecole small-</w:t>
-      </w:r>
-      <w:proofErr w:type="spellStart"/>
-      <w:r>
-        <w:rPr>
-          <w:b/>
-          <w:bCs/>
-        </w:rPr>
-        <w:t>molecule</w:t>
-      </w:r>
-      <w:proofErr w:type="spellEnd"/>
+        <w:t>Molecole small-molecule</w:t>
+      </w:r>
     </w:p>
     <w:p>
       <w:pPr>
@@ -2713,15 +2216,7 @@
         </w:numPr>
       </w:pPr>
       <w:r>
-        <w:t xml:space="preserve">CP-31398: </w:t>
-      </w:r>
-      <w:proofErr w:type="spellStart"/>
-      <w:r>
-        <w:t>styrylquinazoline</w:t>
-      </w:r>
-      <w:proofErr w:type="spellEnd"/>
-      <w:r>
-        <w:t xml:space="preserve"> che ripristina conformatore wild-type di p53, blocca degradazione indipendentemente da MDM2.</w:t>
+        <w:t>CP-31398: styrylquinazoline che ripristina conformatore wild-type di p53, blocca degradazione indipendentemente da MDM2.</w:t>
       </w:r>
     </w:p>
     <w:p>
@@ -2731,21 +2226,8 @@
           <w:numId w:val="14"/>
         </w:numPr>
       </w:pPr>
-      <w:proofErr w:type="spellStart"/>
-      <w:r>
-        <w:t>Chlorofusin</w:t>
-      </w:r>
-      <w:proofErr w:type="spellEnd"/>
-      <w:r>
-        <w:t xml:space="preserve">: metabolita di Fusarium sp. IC&lt;sub&gt;50&lt;/sub&gt; ≈ 4.6 </w:t>
-      </w:r>
-      <w:proofErr w:type="spellStart"/>
-      <w:r>
-        <w:t>mM</w:t>
-      </w:r>
-      <w:proofErr w:type="spellEnd"/>
-      <w:r>
-        <w:t>, lega dominio N-term di MDM2.</w:t>
+      <w:r>
+        <w:t>Chlorofusin: metabolita di Fusarium sp. IC&lt;sub&gt;50&lt;/sub&gt; ≈ 4.6 mM, lega dominio N-term di MDM2.</w:t>
       </w:r>
     </w:p>
     <w:p>
@@ -2756,15 +2238,7 @@
         </w:numPr>
       </w:pPr>
       <w:r>
-        <w:t xml:space="preserve">Derivati policiclici e </w:t>
-      </w:r>
-      <w:proofErr w:type="spellStart"/>
-      <w:r>
-        <w:t>chalcone</w:t>
-      </w:r>
-      <w:proofErr w:type="spellEnd"/>
-      <w:r>
-        <w:t xml:space="preserve"> in studio come inibitori non-peptidici.</w:t>
+        <w:t>Derivati policiclici e chalcone in studio come inibitori non-peptidici.</w:t>
       </w:r>
     </w:p>
     <w:p/>
@@ -2833,19 +2307,11 @@
           <w:lang w:val="en-US"/>
         </w:rPr>
       </w:pPr>
-      <w:proofErr w:type="spellStart"/>
-      <w:r>
-        <w:rPr>
-          <w:lang w:val="en-US"/>
-        </w:rPr>
-        <w:t>wget</w:t>
-      </w:r>
-      <w:proofErr w:type="spellEnd"/>
-      <w:r>
-        <w:rPr>
-          <w:lang w:val="en-US"/>
-        </w:rPr>
-        <w:t xml:space="preserve"> https://files.rcsb.org/download/1YCR.pdb</w:t>
+      <w:r>
+        <w:rPr>
+          <w:lang w:val="en-US"/>
+        </w:rPr>
+        <w:t>wget https://files.rcsb.org/download/1YCR.pdb</w:t>
       </w:r>
     </w:p>
     <w:p>
@@ -2870,35 +2336,7 @@
         <w:rPr>
           <w:lang w:val="en-US"/>
         </w:rPr>
-        <w:t xml:space="preserve"> 1YCR.pdb in </w:t>
-      </w:r>
-      <w:proofErr w:type="spellStart"/>
-      <w:r>
-        <w:rPr>
-          <w:lang w:val="en-US"/>
-        </w:rPr>
-        <w:t>ChimeraX</w:t>
-      </w:r>
-      <w:proofErr w:type="spellEnd"/>
-      <w:r>
-        <w:rPr>
-          <w:lang w:val="en-US"/>
-        </w:rPr>
-        <w:t>/</w:t>
-      </w:r>
-      <w:proofErr w:type="spellStart"/>
-      <w:r>
-        <w:rPr>
-          <w:lang w:val="en-US"/>
-        </w:rPr>
-        <w:t>PyMOL</w:t>
-      </w:r>
-      <w:proofErr w:type="spellEnd"/>
-      <w:r>
-        <w:rPr>
-          <w:lang w:val="en-US"/>
-        </w:rPr>
-        <w:t>.</w:t>
+        <w:t xml:space="preserve"> 1YCR.pdb in ChimeraX/PyMOL.</w:t>
       </w:r>
     </w:p>
     <w:p>
@@ -3001,56 +2439,21 @@
         </w:rPr>
         <w:t xml:space="preserve"> – F19, W23, L26 (chain B). </w:t>
       </w:r>
-      <w:proofErr w:type="gramStart"/>
-      <w:r>
-        <w:t>Use the</w:t>
-      </w:r>
-      <w:proofErr w:type="gramEnd"/>
-      <w:r>
-        <w:t xml:space="preserve"> “</w:t>
-      </w:r>
-      <w:proofErr w:type="spellStart"/>
-      <w:r>
-        <w:t>select</w:t>
-      </w:r>
-      <w:proofErr w:type="spellEnd"/>
-      <w:r>
-        <w:t xml:space="preserve">” </w:t>
-      </w:r>
-      <w:proofErr w:type="spellStart"/>
-      <w:r>
-        <w:t>command</w:t>
-      </w:r>
-      <w:proofErr w:type="spellEnd"/>
-      <w:r>
-        <w:t>:</w:t>
-      </w:r>
-    </w:p>
-    <w:p>
-      <w:pPr>
-        <w:rPr>
-          <w:lang w:val="en-US"/>
-        </w:rPr>
-      </w:pPr>
-      <w:r>
-        <w:rPr>
-          <w:lang w:val="en-US"/>
-        </w:rPr>
-        <w:t xml:space="preserve">select hotspots, chain B and </w:t>
-      </w:r>
-      <w:proofErr w:type="spellStart"/>
-      <w:r>
-        <w:rPr>
-          <w:lang w:val="en-US"/>
-        </w:rPr>
-        <w:t>resi</w:t>
-      </w:r>
-      <w:proofErr w:type="spellEnd"/>
-      <w:r>
-        <w:rPr>
-          <w:lang w:val="en-US"/>
-        </w:rPr>
-        <w:t xml:space="preserve"> 19+23+26</w:t>
+      <w:r>
+        <w:t>Use the “select” command:</w:t>
+      </w:r>
+    </w:p>
+    <w:p>
+      <w:pPr>
+        <w:rPr>
+          <w:lang w:val="en-US"/>
+        </w:rPr>
+      </w:pPr>
+      <w:r>
+        <w:rPr>
+          <w:lang w:val="en-US"/>
+        </w:rPr>
+        <w:t>select hotspots, chain B and resi 19+23+26</w:t>
       </w:r>
     </w:p>
     <w:p>
@@ -3161,13 +2564,8 @@
         </w:numPr>
       </w:pPr>
       <w:r>
-        <w:t xml:space="preserve">☐ No peptide </w:t>
-      </w:r>
-      <w:proofErr w:type="spellStart"/>
-      <w:r>
-        <w:t>atoms</w:t>
-      </w:r>
-      <w:proofErr w:type="spellEnd"/>
+        <w:t>☐ No peptide atoms</w:t>
+      </w:r>
     </w:p>
     <w:p>
       <w:pPr>
@@ -3177,29 +2575,8 @@
         </w:numPr>
       </w:pPr>
       <w:r>
-        <w:t xml:space="preserve">☐ No </w:t>
-      </w:r>
-      <w:proofErr w:type="spellStart"/>
-      <w:r>
-        <w:t>ligands</w:t>
-      </w:r>
-      <w:proofErr w:type="spellEnd"/>
-      <w:r>
-        <w:t xml:space="preserve">/HOH </w:t>
-      </w:r>
-      <w:proofErr w:type="spellStart"/>
-      <w:r>
-        <w:t>unless</w:t>
-      </w:r>
-      <w:proofErr w:type="spellEnd"/>
-      <w:r>
-        <w:t xml:space="preserve"> </w:t>
-      </w:r>
-      <w:proofErr w:type="spellStart"/>
-      <w:r>
-        <w:t>needed</w:t>
-      </w:r>
-      <w:proofErr w:type="spellEnd"/>
+        <w:t>☐ No ligands/HOH unless needed</w:t>
+      </w:r>
     </w:p>
     <w:p>
       <w:pPr>
@@ -3215,52 +2592,22 @@
         <w:rPr>
           <w:lang w:val="en-US"/>
         </w:rPr>
-        <w:t>☐ Protonation states TBD (</w:t>
-      </w:r>
-      <w:proofErr w:type="spellStart"/>
-      <w:r>
-        <w:rPr>
-          <w:lang w:val="en-US"/>
-        </w:rPr>
-        <w:t>PropKa</w:t>
-      </w:r>
-      <w:proofErr w:type="spellEnd"/>
-      <w:r>
-        <w:rPr>
-          <w:lang w:val="en-US"/>
-        </w:rPr>
-        <w:t xml:space="preserve"> or pdb2gmx later)</w:t>
-      </w:r>
-    </w:p>
-    <w:p>
-      <w:pPr>
-        <w:rPr>
-          <w:b/>
-          <w:bCs/>
-        </w:rPr>
-      </w:pPr>
-      <w:r>
-        <w:rPr>
-          <w:b/>
-          <w:bCs/>
-        </w:rPr>
-        <w:t xml:space="preserve">1.3 Pocket Mapping (optional </w:t>
-      </w:r>
-      <w:proofErr w:type="spellStart"/>
-      <w:r>
-        <w:rPr>
-          <w:b/>
-          <w:bCs/>
-        </w:rPr>
-        <w:t>bling</w:t>
-      </w:r>
-      <w:proofErr w:type="spellEnd"/>
-      <w:r>
-        <w:rPr>
-          <w:b/>
-          <w:bCs/>
-        </w:rPr>
-        <w:t>)</w:t>
+        <w:t>☐ Protonation states TBD (PropKa or pdb2gmx later)</w:t>
+      </w:r>
+    </w:p>
+    <w:p>
+      <w:pPr>
+        <w:rPr>
+          <w:b/>
+          <w:bCs/>
+        </w:rPr>
+      </w:pPr>
+      <w:r>
+        <w:rPr>
+          <w:b/>
+          <w:bCs/>
+        </w:rPr>
+        <w:t>1.3 Pocket Mapping (optional bling)</w:t>
       </w:r>
     </w:p>
     <w:p>
@@ -3279,7 +2626,6 @@
         </w:rPr>
         <w:t xml:space="preserve">Use </w:t>
       </w:r>
-      <w:proofErr w:type="spellStart"/>
       <w:r>
         <w:rPr>
           <w:b/>
@@ -3288,14 +2634,12 @@
         </w:rPr>
         <w:t>SiteMap</w:t>
       </w:r>
-      <w:proofErr w:type="spellEnd"/>
       <w:r>
         <w:rPr>
           <w:lang w:val="en-US"/>
         </w:rPr>
         <w:t xml:space="preserve"> (Schrödinger) or </w:t>
       </w:r>
-      <w:proofErr w:type="spellStart"/>
       <w:r>
         <w:rPr>
           <w:b/>
@@ -3304,7 +2648,6 @@
         </w:rPr>
         <w:t>PockDrug</w:t>
       </w:r>
-      <w:proofErr w:type="spellEnd"/>
       <w:r>
         <w:rPr>
           <w:lang w:val="en-US"/>
@@ -3326,21 +2669,7 @@
         <w:rPr>
           <w:lang w:val="en-US"/>
         </w:rPr>
-        <w:t xml:space="preserve">Screenshot pocket to include in </w:t>
-      </w:r>
-      <w:proofErr w:type="gramStart"/>
-      <w:r>
-        <w:rPr>
-          <w:lang w:val="en-US"/>
-        </w:rPr>
-        <w:t>thesis</w:t>
-      </w:r>
-      <w:proofErr w:type="gramEnd"/>
-      <w:r>
-        <w:rPr>
-          <w:lang w:val="en-US"/>
-        </w:rPr>
-        <w:t>.</w:t>
+        <w:t>Screenshot pocket to include in thesis.</w:t>
       </w:r>
     </w:p>
     <w:p>
@@ -3481,53 +2810,25 @@
               <w:rPr>
                 <w:lang w:val="en-US"/>
               </w:rPr>
-              <w:t xml:space="preserve">In </w:t>
-            </w:r>
-            <w:proofErr w:type="spellStart"/>
-            <w:r>
+              <w:t xml:space="preserve">In pymol </w:t>
+            </w:r>
+          </w:p>
+        </w:tc>
+        <w:tc>
+          <w:tcPr>
+            <w:tcW w:w="2554" w:type="dxa"/>
+          </w:tcPr>
+          <w:p>
+            <w:pPr>
               <w:rPr>
                 <w:lang w:val="en-US"/>
               </w:rPr>
-              <w:t>pymol</w:t>
-            </w:r>
-            <w:proofErr w:type="spellEnd"/>
+            </w:pPr>
             <w:r>
               <w:rPr>
                 <w:lang w:val="en-US"/>
               </w:rPr>
-              <w:t xml:space="preserve"> </w:t>
-            </w:r>
-          </w:p>
-        </w:tc>
-        <w:tc>
-          <w:tcPr>
-            <w:tcW w:w="2554" w:type="dxa"/>
-          </w:tcPr>
-          <w:p>
-            <w:pPr>
-              <w:rPr>
-                <w:lang w:val="en-US"/>
-              </w:rPr>
-            </w:pPr>
-            <w:r>
-              <w:rPr>
-                <w:lang w:val="en-US"/>
-              </w:rPr>
-              <w:t xml:space="preserve">Select the protein sequence, delete </w:t>
-            </w:r>
-            <w:proofErr w:type="spellStart"/>
-            <w:r>
-              <w:rPr>
-                <w:lang w:val="en-US"/>
-              </w:rPr>
-              <w:t>che</w:t>
-            </w:r>
-            <w:proofErr w:type="spellEnd"/>
-            <w:r>
-              <w:rPr>
-                <w:lang w:val="en-US"/>
-              </w:rPr>
-              <w:t xml:space="preserve"> p53 sequence, delete water and save only as mdm2.pdb</w:t>
+              <w:t>Select the protein sequence, delete che p53 sequence, delete water and save only as mdm2.pdb</w:t>
             </w:r>
           </w:p>
         </w:tc>
@@ -3631,49 +2932,7 @@
               <w:rPr>
                 <w:lang w:val="en-US"/>
               </w:rPr>
-              <w:t xml:space="preserve"> that my </w:t>
-            </w:r>
-            <w:proofErr w:type="spellStart"/>
-            <w:r>
-              <w:rPr>
-                <w:lang w:val="en-US"/>
-              </w:rPr>
-              <w:t>miniprotein</w:t>
-            </w:r>
-            <w:proofErr w:type="spellEnd"/>
-            <w:r>
-              <w:rPr>
-                <w:lang w:val="en-US"/>
-              </w:rPr>
-              <w:t xml:space="preserve"> </w:t>
-            </w:r>
-            <w:proofErr w:type="gramStart"/>
-            <w:r>
-              <w:rPr>
-                <w:lang w:val="en-US"/>
-              </w:rPr>
-              <w:t>have to</w:t>
-            </w:r>
-            <w:proofErr w:type="gramEnd"/>
-            <w:r>
-              <w:rPr>
-                <w:lang w:val="en-US"/>
-              </w:rPr>
-              <w:t xml:space="preserve"> </w:t>
-            </w:r>
-            <w:proofErr w:type="spellStart"/>
-            <w:r>
-              <w:rPr>
-                <w:lang w:val="en-US"/>
-              </w:rPr>
-              <w:t>mimick</w:t>
-            </w:r>
-            <w:proofErr w:type="spellEnd"/>
-            <w:r>
-              <w:rPr>
-                <w:lang w:val="en-US"/>
-              </w:rPr>
-              <w:t>; define p53 and mdm2 interfaces</w:t>
+              <w:t xml:space="preserve"> that my miniprotein have to mimick; define p53 and mdm2 interfaces</w:t>
             </w:r>
           </w:p>
         </w:tc>
@@ -3718,35 +2977,7 @@
               <w:rPr>
                 <w:lang w:val="en-US"/>
               </w:rPr>
-              <w:t xml:space="preserve">select p53 residue: select phe19, </w:t>
-            </w:r>
-            <w:proofErr w:type="spellStart"/>
-            <w:r>
-              <w:rPr>
-                <w:lang w:val="en-US"/>
-              </w:rPr>
-              <w:t>resn</w:t>
-            </w:r>
-            <w:proofErr w:type="spellEnd"/>
-            <w:r>
-              <w:rPr>
-                <w:lang w:val="en-US"/>
-              </w:rPr>
-              <w:t xml:space="preserve"> PHE and </w:t>
-            </w:r>
-            <w:proofErr w:type="spellStart"/>
-            <w:r>
-              <w:rPr>
-                <w:lang w:val="en-US"/>
-              </w:rPr>
-              <w:t>resi</w:t>
-            </w:r>
-            <w:proofErr w:type="spellEnd"/>
-            <w:r>
-              <w:rPr>
-                <w:lang w:val="en-US"/>
-              </w:rPr>
-              <w:t xml:space="preserve"> 19 and chain B</w:t>
+              <w:t>select p53 residue: select phe19, resn PHE and resi 19 and chain B</w:t>
             </w:r>
           </w:p>
           <w:p>
@@ -3819,21 +3050,7 @@
               <w:rPr>
                 <w:lang w:val="en-US"/>
               </w:rPr>
-              <w:t xml:space="preserve">select hotspots, chain B and </w:t>
-            </w:r>
-            <w:proofErr w:type="spellStart"/>
-            <w:r>
-              <w:rPr>
-                <w:lang w:val="en-US"/>
-              </w:rPr>
-              <w:t>resi</w:t>
-            </w:r>
-            <w:proofErr w:type="spellEnd"/>
-            <w:r>
-              <w:rPr>
-                <w:lang w:val="en-US"/>
-              </w:rPr>
-              <w:t xml:space="preserve"> 19+23+26</w:t>
+              <w:t>select hotspots, chain B and resi 19+23+26</w:t>
             </w:r>
           </w:p>
         </w:tc>
@@ -3899,19 +3116,8 @@
           <w:rFonts w:ascii="Courier New" w:hAnsi="Courier New" w:cs="Courier New"/>
           <w:lang w:val="en-US"/>
         </w:rPr>
-        <w:t xml:space="preserve">git </w:t>
-      </w:r>
-      <w:proofErr w:type="spellStart"/>
-      <w:proofErr w:type="gramStart"/>
-      <w:r>
-        <w:rPr>
-          <w:rFonts w:ascii="Courier New" w:hAnsi="Courier New" w:cs="Courier New"/>
-          <w:lang w:val="en-US"/>
-        </w:rPr>
-        <w:t>init</w:t>
-      </w:r>
-      <w:proofErr w:type="spellEnd"/>
-      <w:proofErr w:type="gramEnd"/>
+        <w:t>git init</w:t>
+      </w:r>
       <w:r>
         <w:rPr>
           <w:lang w:val="en-US"/>
@@ -3965,17 +3171,8 @@
           <w:rFonts w:ascii="Courier New" w:hAnsi="Courier New" w:cs="Courier New"/>
           <w:lang w:val="en-US"/>
         </w:rPr>
-        <w:t xml:space="preserve">git </w:t>
-      </w:r>
-      <w:proofErr w:type="gramStart"/>
-      <w:r>
-        <w:rPr>
-          <w:rFonts w:ascii="Courier New" w:hAnsi="Courier New" w:cs="Courier New"/>
-          <w:lang w:val="en-US"/>
-        </w:rPr>
-        <w:t>remote -v</w:t>
-      </w:r>
-      <w:proofErr w:type="gramEnd"/>
+        <w:t>git remote -v</w:t>
+      </w:r>
       <w:r>
         <w:rPr>
           <w:lang w:val="en-US"/>
@@ -4000,17 +3197,8 @@
           <w:lang w:val="en-US"/>
         </w:rPr>
         <w:lastRenderedPageBreak/>
-        <w:t xml:space="preserve">git </w:t>
-      </w:r>
-      <w:proofErr w:type="gramStart"/>
-      <w:r>
-        <w:rPr>
-          <w:rFonts w:ascii="Courier New" w:hAnsi="Courier New" w:cs="Courier New"/>
-          <w:lang w:val="en-US"/>
-        </w:rPr>
-        <w:t>add .</w:t>
-      </w:r>
-      <w:proofErr w:type="gramEnd"/>
+        <w:t>git add .</w:t>
+      </w:r>
       <w:r>
         <w:rPr>
           <w:lang w:val="en-US"/>
@@ -4103,30 +3291,8 @@
         <w:rPr>
           <w:lang w:val="en-US"/>
         </w:rPr>
-        <w:t xml:space="preserve">On google </w:t>
-      </w:r>
-      <w:proofErr w:type="spellStart"/>
-      <w:r>
-        <w:rPr>
-          <w:lang w:val="en-US"/>
-        </w:rPr>
-        <w:t>colab</w:t>
-      </w:r>
-      <w:proofErr w:type="spellEnd"/>
-      <w:r>
-        <w:rPr>
-          <w:lang w:val="en-US"/>
-        </w:rPr>
-        <w:t xml:space="preserve"> install </w:t>
-      </w:r>
-      <w:proofErr w:type="spellStart"/>
-      <w:r>
-        <w:rPr>
-          <w:lang w:val="en-US"/>
-        </w:rPr>
-        <w:t>RFdiffusion</w:t>
-      </w:r>
-      <w:proofErr w:type="spellEnd"/>
+        <w:t>On google colab install RFdiffusion</w:t>
+      </w:r>
     </w:p>
     <w:tbl>
       <w:tblPr>
@@ -4248,24 +3414,8 @@
               <w:rPr>
                 <w:lang w:val="en-US"/>
               </w:rPr>
-              <w:t xml:space="preserve">touch </w:t>
-            </w:r>
-            <w:proofErr w:type="spellStart"/>
-            <w:r>
-              <w:rPr>
-                <w:lang w:val="en-US"/>
-              </w:rPr>
-              <w:t>RFdiffusion_</w:t>
-            </w:r>
-            <w:proofErr w:type="gramStart"/>
-            <w:r>
-              <w:rPr>
-                <w:lang w:val="en-US"/>
-              </w:rPr>
-              <w:t>design.ipynb</w:t>
-            </w:r>
-            <w:proofErr w:type="spellEnd"/>
-            <w:proofErr w:type="gramEnd"/>
+              <w:t>touch RFdiffusion_design.ipynb</w:t>
+            </w:r>
           </w:p>
         </w:tc>
         <w:tc>
@@ -4307,19 +3457,11 @@
           <w:lang w:val="en-US"/>
         </w:rPr>
       </w:pPr>
-      <w:proofErr w:type="spellStart"/>
-      <w:r>
-        <w:rPr>
-          <w:lang w:val="en-US"/>
-        </w:rPr>
-        <w:t>ColabDesign</w:t>
-      </w:r>
-      <w:proofErr w:type="spellEnd"/>
-      <w:r>
-        <w:rPr>
-          <w:lang w:val="en-US"/>
-        </w:rPr>
-        <w:t>:</w:t>
+      <w:r>
+        <w:rPr>
+          <w:lang w:val="en-US"/>
+        </w:rPr>
+        <w:t>ColabDesign:</w:t>
       </w:r>
     </w:p>
     <w:p>
@@ -4334,7 +3476,6 @@
           <w:lang w:val="en-US"/>
         </w:rPr>
       </w:pPr>
-      <w:proofErr w:type="spellStart"/>
       <w:r>
         <w:rPr>
           <w:b/>
@@ -4343,26 +3484,11 @@
         </w:rPr>
         <w:t>TrDesign</w:t>
       </w:r>
-      <w:proofErr w:type="spellEnd"/>
-      <w:r>
-        <w:rPr>
-          <w:lang w:val="en-US"/>
-        </w:rPr>
-        <w:t xml:space="preserve"> (</w:t>
-      </w:r>
-      <w:proofErr w:type="spellStart"/>
-      <w:r>
-        <w:rPr>
-          <w:lang w:val="en-US"/>
-        </w:rPr>
-        <w:t>TrRosetta</w:t>
-      </w:r>
-      <w:proofErr w:type="spellEnd"/>
-      <w:r>
-        <w:rPr>
-          <w:lang w:val="en-US"/>
-        </w:rPr>
-        <w:t>-based design)</w:t>
+      <w:r>
+        <w:rPr>
+          <w:lang w:val="en-US"/>
+        </w:rPr>
+        <w:t xml:space="preserve"> (TrRosetta-based design)</w:t>
       </w:r>
     </w:p>
     <w:p>
@@ -4376,7 +3502,6 @@
           <w:lang w:val="en-US"/>
         </w:rPr>
       </w:pPr>
-      <w:proofErr w:type="spellStart"/>
       <w:r>
         <w:rPr>
           <w:b/>
@@ -4385,7 +3510,6 @@
         </w:rPr>
         <w:t>AfDesign</w:t>
       </w:r>
-      <w:proofErr w:type="spellEnd"/>
       <w:r>
         <w:rPr>
           <w:lang w:val="en-US"/>
@@ -4401,7 +3525,6 @@
           <w:numId w:val="16"/>
         </w:numPr>
       </w:pPr>
-      <w:proofErr w:type="spellStart"/>
       <w:r>
         <w:rPr>
           <w:b/>
@@ -4409,17 +3532,8 @@
         </w:rPr>
         <w:t>RfDesign</w:t>
       </w:r>
-      <w:proofErr w:type="spellEnd"/>
-      <w:r>
-        <w:t xml:space="preserve"> (</w:t>
-      </w:r>
-      <w:proofErr w:type="spellStart"/>
-      <w:r>
-        <w:t>RFdiffusion</w:t>
-      </w:r>
-      <w:proofErr w:type="spellEnd"/>
-      <w:r>
-        <w:t>-based design)</w:t>
+      <w:r>
+        <w:t xml:space="preserve"> (RFdiffusion-based design)</w:t>
       </w:r>
     </w:p>
     <w:p>
@@ -4430,7 +3544,6 @@
           <w:numId w:val="16"/>
         </w:numPr>
       </w:pPr>
-      <w:proofErr w:type="spellStart"/>
       <w:r>
         <w:rPr>
           <w:b/>
@@ -4438,7 +3551,6 @@
         </w:rPr>
         <w:t>ProteinMPNN</w:t>
       </w:r>
-      <w:proofErr w:type="spellEnd"/>
       <w:r>
         <w:t xml:space="preserve"> (sequence design da struttura)</w:t>
       </w:r>
@@ -4663,15 +3775,7 @@
       </w:pPr>
       <w:r>
         <w:lastRenderedPageBreak/>
-        <w:t>Filtra per risoluzione (&lt; 2.5 Å), B-</w:t>
-      </w:r>
-      <w:proofErr w:type="spellStart"/>
-      <w:r>
-        <w:t>factor</w:t>
-      </w:r>
-      <w:proofErr w:type="spellEnd"/>
-      <w:r>
-        <w:t>, esposizione in superficie.</w:t>
+        <w:t>Filtra per risoluzione (&lt; 2.5 Å), B-factor, esposizione in superficie.</w:t>
       </w:r>
     </w:p>
     <w:p>
@@ -4708,15 +3812,7 @@
         </w:numPr>
       </w:pPr>
       <w:r>
-        <w:t xml:space="preserve">Controlla la presenza di loop adiacenti (per un </w:t>
-      </w:r>
-      <w:proofErr w:type="spellStart"/>
-      <w:r>
-        <w:t>grafting</w:t>
-      </w:r>
-      <w:proofErr w:type="spellEnd"/>
-      <w:r>
-        <w:t xml:space="preserve"> più pulito).</w:t>
+        <w:t>Controlla la presenza di loop adiacenti (per un grafting più pulito).</w:t>
       </w:r>
     </w:p>
     <w:p>
@@ -4737,21 +3833,12 @@
           <w:numId w:val="19"/>
         </w:numPr>
       </w:pPr>
-      <w:proofErr w:type="spellStart"/>
-      <w:r>
-        <w:rPr>
-          <w:b/>
-          <w:bCs/>
-        </w:rPr>
-        <w:t>Grafting</w:t>
-      </w:r>
-      <w:proofErr w:type="spellEnd"/>
-      <w:r>
-        <w:rPr>
-          <w:b/>
-          <w:bCs/>
-        </w:rPr>
-        <w:t xml:space="preserve"> del motivo p53 sullo scaffold</w:t>
+      <w:r>
+        <w:rPr>
+          <w:b/>
+          <w:bCs/>
+        </w:rPr>
+        <w:t>Grafting del motivo p53 sullo scaffold</w:t>
       </w:r>
     </w:p>
     <w:p>
@@ -4761,31 +3848,13 @@
           <w:numId w:val="21"/>
         </w:numPr>
       </w:pPr>
-      <w:proofErr w:type="spellStart"/>
-      <w:r>
-        <w:rPr>
-          <w:b/>
-          <w:bCs/>
-        </w:rPr>
-        <w:t>Rigid</w:t>
-      </w:r>
-      <w:proofErr w:type="spellEnd"/>
-      <w:r>
-        <w:rPr>
-          <w:b/>
-          <w:bCs/>
-        </w:rPr>
-        <w:t xml:space="preserve">-body </w:t>
-      </w:r>
-      <w:proofErr w:type="spellStart"/>
-      <w:r>
-        <w:rPr>
-          <w:b/>
-          <w:bCs/>
-        </w:rPr>
-        <w:t>superposition</w:t>
-      </w:r>
-      <w:proofErr w:type="spellEnd"/>
+      <w:r>
+        <w:rPr>
+          <w:b/>
+          <w:bCs/>
+        </w:rPr>
+        <w:t>Rigid-body superposition</w:t>
+      </w:r>
     </w:p>
     <w:p>
       <w:pPr>
@@ -4836,17 +3905,8 @@
           <w:b/>
           <w:bCs/>
         </w:rPr>
-        <w:t xml:space="preserve">Loop </w:t>
-      </w:r>
-      <w:proofErr w:type="spellStart"/>
-      <w:r>
-        <w:rPr>
-          <w:b/>
-          <w:bCs/>
-        </w:rPr>
-        <w:t>closure</w:t>
-      </w:r>
-      <w:proofErr w:type="spellEnd"/>
+        <w:t>Loop closure</w:t>
+      </w:r>
     </w:p>
     <w:p>
       <w:pPr>
@@ -4856,23 +3916,7 @@
         </w:numPr>
       </w:pPr>
       <w:r>
-        <w:t xml:space="preserve">Chiudi i </w:t>
-      </w:r>
-      <w:proofErr w:type="gramStart"/>
-      <w:r>
-        <w:t>gap</w:t>
-      </w:r>
-      <w:proofErr w:type="gramEnd"/>
-      <w:r>
-        <w:t xml:space="preserve"> con Rosetta </w:t>
-      </w:r>
-      <w:proofErr w:type="spellStart"/>
-      <w:r>
-        <w:t>Remodel</w:t>
-      </w:r>
-      <w:proofErr w:type="spellEnd"/>
-      <w:r>
-        <w:t>, KIC o Modeller per garantire continuità della catena.</w:t>
+        <w:t>Chiudi i gap con Rosetta Remodel, KIC o Modeller per garantire continuità della catena.</w:t>
       </w:r>
     </w:p>
     <w:p>
@@ -4900,7 +3944,6 @@
       <w:r>
         <w:t xml:space="preserve">Usa </w:t>
       </w:r>
-      <w:proofErr w:type="spellStart"/>
       <w:r>
         <w:rPr>
           <w:b/>
@@ -4908,11 +3951,9 @@
         </w:rPr>
         <w:t>ProteinMPNN</w:t>
       </w:r>
-      <w:proofErr w:type="spellEnd"/>
       <w:r>
         <w:t xml:space="preserve"> o </w:t>
       </w:r>
-      <w:proofErr w:type="spellStart"/>
       <w:r>
         <w:rPr>
           <w:b/>
@@ -4920,7 +3961,6 @@
         </w:rPr>
         <w:t>RosettaDesign</w:t>
       </w:r>
-      <w:proofErr w:type="spellEnd"/>
     </w:p>
     <w:p>
       <w:pPr>
@@ -4932,33 +3972,11 @@
           <w:lang w:val="en-US"/>
         </w:rPr>
       </w:pPr>
-      <w:proofErr w:type="spellStart"/>
-      <w:r>
-        <w:rPr>
-          <w:lang w:val="en-US"/>
-        </w:rPr>
-        <w:t>Fissa</w:t>
-      </w:r>
-      <w:proofErr w:type="spellEnd"/>
-      <w:r>
-        <w:rPr>
-          <w:lang w:val="en-US"/>
-        </w:rPr>
-        <w:t xml:space="preserve"> </w:t>
-      </w:r>
-      <w:proofErr w:type="spellStart"/>
-      <w:r>
-        <w:rPr>
-          <w:lang w:val="en-US"/>
-        </w:rPr>
-        <w:t>i</w:t>
-      </w:r>
-      <w:proofErr w:type="spellEnd"/>
-      <w:r>
-        <w:rPr>
-          <w:lang w:val="en-US"/>
-        </w:rPr>
-        <w:t xml:space="preserve"> </w:t>
+      <w:r>
+        <w:rPr>
+          <w:lang w:val="en-US"/>
+        </w:rPr>
+        <w:t xml:space="preserve">Fissa i </w:t>
       </w:r>
       <w:r>
         <w:rPr>
@@ -4983,23 +4001,7 @@
         </w:numPr>
       </w:pPr>
       <w:r>
-        <w:t xml:space="preserve">Riprogetta residui circostanti sullo scaffold per migliorare </w:t>
-      </w:r>
-      <w:proofErr w:type="spellStart"/>
-      <w:r>
-        <w:t>packing</w:t>
-      </w:r>
-      <w:proofErr w:type="spellEnd"/>
-      <w:r>
-        <w:t xml:space="preserve"> e </w:t>
-      </w:r>
-      <w:proofErr w:type="spellStart"/>
-      <w:r>
-        <w:t>idrofobicità</w:t>
-      </w:r>
-      <w:proofErr w:type="spellEnd"/>
-      <w:r>
-        <w:t xml:space="preserve"> complementare.</w:t>
+        <w:t>Riprogetta residui circostanti sullo scaffold per migliorare packing e idrofobicità complementare.</w:t>
       </w:r>
     </w:p>
     <w:p>
@@ -5035,15 +4037,7 @@
         <w:t>AlphaFold2-Multimer</w:t>
       </w:r>
       <w:r>
-        <w:t xml:space="preserve"> sul complesso MDM2 + peptide </w:t>
-      </w:r>
-      <w:proofErr w:type="spellStart"/>
-      <w:r>
-        <w:t>graftato</w:t>
-      </w:r>
-      <w:proofErr w:type="spellEnd"/>
-      <w:r>
-        <w:t>:</w:t>
+        <w:t xml:space="preserve"> sul complesso MDM2 + peptide graftato:</w:t>
       </w:r>
     </w:p>
     <w:p>
@@ -5056,7 +4050,6 @@
       <w:r>
         <w:t xml:space="preserve">Controlla </w:t>
       </w:r>
-      <w:proofErr w:type="spellStart"/>
       <w:r>
         <w:rPr>
           <w:i/>
@@ -5064,7 +4057,6 @@
         </w:rPr>
         <w:t>pAE_interaction</w:t>
       </w:r>
-      <w:proofErr w:type="spellEnd"/>
       <w:r>
         <w:t xml:space="preserve"> &lt; 10</w:t>
       </w:r>
@@ -5098,21 +4090,12 @@
           <w:numId w:val="19"/>
         </w:numPr>
       </w:pPr>
-      <w:proofErr w:type="spellStart"/>
-      <w:r>
-        <w:rPr>
-          <w:b/>
-          <w:bCs/>
-        </w:rPr>
-        <w:t>Refinement</w:t>
-      </w:r>
-      <w:proofErr w:type="spellEnd"/>
-      <w:r>
-        <w:rPr>
-          <w:b/>
-          <w:bCs/>
-        </w:rPr>
-        <w:t xml:space="preserve"> e stabilizzazione</w:t>
+      <w:r>
+        <w:rPr>
+          <w:b/>
+          <w:bCs/>
+        </w:rPr>
+        <w:t>Refinement e stabilizzazione</w:t>
       </w:r>
     </w:p>
     <w:p>
@@ -5125,50 +4108,23 @@
       <w:r>
         <w:t xml:space="preserve">Applica </w:t>
       </w:r>
-      <w:proofErr w:type="spellStart"/>
-      <w:r>
-        <w:rPr>
-          <w:b/>
-          <w:bCs/>
-        </w:rPr>
-        <w:t>lactam</w:t>
-      </w:r>
-      <w:proofErr w:type="spellEnd"/>
-      <w:r>
-        <w:rPr>
-          <w:b/>
-          <w:bCs/>
-        </w:rPr>
-        <w:t>-bridge</w:t>
+      <w:r>
+        <w:rPr>
+          <w:b/>
+          <w:bCs/>
+        </w:rPr>
+        <w:t>lactam-bridge</w:t>
       </w:r>
       <w:r>
         <w:t xml:space="preserve"> o </w:t>
       </w:r>
-      <w:proofErr w:type="spellStart"/>
-      <w:r>
-        <w:rPr>
-          <w:b/>
-          <w:bCs/>
-        </w:rPr>
-        <w:t>hydrocarbon</w:t>
-      </w:r>
-      <w:proofErr w:type="spellEnd"/>
-      <w:r>
-        <w:rPr>
-          <w:b/>
-          <w:bCs/>
-        </w:rPr>
-        <w:t xml:space="preserve"> </w:t>
-      </w:r>
-      <w:proofErr w:type="spellStart"/>
-      <w:r>
-        <w:rPr>
-          <w:b/>
-          <w:bCs/>
-        </w:rPr>
-        <w:t>staple</w:t>
-      </w:r>
-      <w:proofErr w:type="spellEnd"/>
+      <w:r>
+        <w:rPr>
+          <w:b/>
+          <w:bCs/>
+        </w:rPr>
+        <w:t>hydrocarbon staple</w:t>
+      </w:r>
       <w:r>
         <w:t xml:space="preserve"> su due posizioni </w:t>
       </w:r>
@@ -5293,15 +4249,7 @@
         </w:numPr>
       </w:pPr>
       <w:r>
-        <w:t xml:space="preserve">Interfaccia stabile (costanti H-bond, </w:t>
-      </w:r>
-      <w:proofErr w:type="spellStart"/>
-      <w:r>
-        <w:t>mindist</w:t>
-      </w:r>
-      <w:proofErr w:type="spellEnd"/>
-      <w:r>
-        <w:t xml:space="preserve"> &lt; 4 Å)</w:t>
+        <w:t>Interfaccia stabile (costanti H-bond, mindist &lt; 4 Å)</w:t>
       </w:r>
     </w:p>
     <w:p>
@@ -5321,21 +4269,545 @@
           <w:rFonts w:ascii="Courier New" w:hAnsi="Courier New" w:cs="Courier New"/>
         </w:rPr>
       </w:pPr>
-      <w:proofErr w:type="spellStart"/>
       <w:r>
         <w:rPr>
           <w:rFonts w:ascii="Courier New" w:hAnsi="Courier New" w:cs="Courier New"/>
         </w:rPr>
-        <w:t>python</w:t>
-      </w:r>
-      <w:proofErr w:type="spellEnd"/>
-      <w:r>
-        <w:rPr>
-          <w:rFonts w:ascii="Courier New" w:hAnsi="Courier New" w:cs="Courier New"/>
-        </w:rPr>
-        <w:t xml:space="preserve"> ~/programmi/proteinml/ProteinMPNN/protein_mpnn_run.py</w:t>
-      </w:r>
-    </w:p>
+        <w:t>python ~/programmi/proteinml/ProteinMPNN/protein_mpnn_run.py</w:t>
+      </w:r>
+    </w:p>
+    <w:tbl>
+      <w:tblPr>
+        <w:tblStyle w:val="TableGrid"/>
+        <w:tblW w:w="0" w:type="auto"/>
+        <w:tblLook w:val="04A0" w:firstRow="1" w:lastRow="0" w:firstColumn="1" w:lastColumn="0" w:noHBand="0" w:noVBand="1"/>
+      </w:tblPr>
+      <w:tblGrid>
+        <w:gridCol w:w="1631"/>
+        <w:gridCol w:w="4926"/>
+        <w:gridCol w:w="1796"/>
+        <w:gridCol w:w="663"/>
+      </w:tblGrid>
+      <w:tr>
+        <w:tc>
+          <w:tcPr>
+            <w:tcW w:w="2254" w:type="dxa"/>
+          </w:tcPr>
+          <w:p>
+            <w:pPr>
+              <w:rPr>
+                <w:rFonts w:ascii="Courier New" w:hAnsi="Courier New" w:cs="Courier New"/>
+                <w:lang w:val="en-US"/>
+              </w:rPr>
+            </w:pPr>
+            <w:r>
+              <w:rPr>
+                <w:rFonts w:ascii="Courier New" w:hAnsi="Courier New" w:cs="Courier New"/>
+                <w:lang w:val="en-US"/>
+              </w:rPr>
+              <w:t>Step</w:t>
+            </w:r>
+          </w:p>
+        </w:tc>
+        <w:tc>
+          <w:tcPr>
+            <w:tcW w:w="2254" w:type="dxa"/>
+          </w:tcPr>
+          <w:p>
+            <w:pPr>
+              <w:rPr>
+                <w:rFonts w:ascii="Courier New" w:hAnsi="Courier New" w:cs="Courier New"/>
+                <w:lang w:val="en-US"/>
+              </w:rPr>
+            </w:pPr>
+            <w:r>
+              <w:rPr>
+                <w:rFonts w:ascii="Courier New" w:hAnsi="Courier New" w:cs="Courier New"/>
+                <w:lang w:val="en-US"/>
+              </w:rPr>
+              <w:t>Code</w:t>
+            </w:r>
+          </w:p>
+        </w:tc>
+        <w:tc>
+          <w:tcPr>
+            <w:tcW w:w="2254" w:type="dxa"/>
+          </w:tcPr>
+          <w:p>
+            <w:pPr>
+              <w:rPr>
+                <w:rFonts w:ascii="Courier New" w:hAnsi="Courier New" w:cs="Courier New"/>
+                <w:lang w:val="en-US"/>
+              </w:rPr>
+            </w:pPr>
+            <w:r>
+              <w:rPr>
+                <w:rFonts w:ascii="Courier New" w:hAnsi="Courier New" w:cs="Courier New"/>
+                <w:lang w:val="en-US"/>
+              </w:rPr>
+              <w:t>Description</w:t>
+            </w:r>
+          </w:p>
+        </w:tc>
+        <w:tc>
+          <w:tcPr>
+            <w:tcW w:w="2254" w:type="dxa"/>
+          </w:tcPr>
+          <w:p>
+            <w:pPr>
+              <w:rPr>
+                <w:rFonts w:ascii="Courier New" w:hAnsi="Courier New" w:cs="Courier New"/>
+                <w:lang w:val="en-US"/>
+              </w:rPr>
+            </w:pPr>
+          </w:p>
+        </w:tc>
+      </w:tr>
+      <w:tr>
+        <w:tc>
+          <w:tcPr>
+            <w:tcW w:w="2254" w:type="dxa"/>
+            <w:vMerge w:val="restart"/>
+          </w:tcPr>
+          <w:p>
+            <w:pPr>
+              <w:rPr>
+                <w:lang w:val="en-US"/>
+              </w:rPr>
+            </w:pPr>
+            <w:r>
+              <w:rPr>
+                <w:lang w:val="en-US"/>
+              </w:rPr>
+              <w:t>Preparazione del motivo p53</w:t>
+            </w:r>
+          </w:p>
+        </w:tc>
+        <w:tc>
+          <w:tcPr>
+            <w:tcW w:w="2254" w:type="dxa"/>
+          </w:tcPr>
+          <w:p>
+            <w:pPr>
+              <w:rPr>
+                <w:rFonts w:ascii="Courier New" w:hAnsi="Courier New" w:cs="Courier New"/>
+                <w:lang w:val="en-US"/>
+              </w:rPr>
+            </w:pPr>
+            <w:r>
+              <w:rPr>
+                <w:rFonts w:ascii="Courier New" w:hAnsi="Courier New" w:cs="Courier New"/>
+                <w:lang w:val="en-US"/>
+              </w:rPr>
+              <w:t>select p53_helix, chain B and resi 18-26</w:t>
+            </w:r>
+          </w:p>
+        </w:tc>
+        <w:tc>
+          <w:tcPr>
+            <w:tcW w:w="2254" w:type="dxa"/>
+          </w:tcPr>
+          <w:p>
+            <w:pPr>
+              <w:rPr>
+                <w:rFonts w:ascii="Courier New" w:hAnsi="Courier New" w:cs="Courier New"/>
+                <w:lang w:val="en-US"/>
+              </w:rPr>
+            </w:pPr>
+          </w:p>
+        </w:tc>
+        <w:tc>
+          <w:tcPr>
+            <w:tcW w:w="2254" w:type="dxa"/>
+          </w:tcPr>
+          <w:p>
+            <w:pPr>
+              <w:rPr>
+                <w:rFonts w:ascii="Courier New" w:hAnsi="Courier New" w:cs="Courier New"/>
+                <w:lang w:val="en-US"/>
+              </w:rPr>
+            </w:pPr>
+          </w:p>
+        </w:tc>
+      </w:tr>
+      <w:tr>
+        <w:tc>
+          <w:tcPr>
+            <w:tcW w:w="2254" w:type="dxa"/>
+            <w:vMerge/>
+          </w:tcPr>
+          <w:p>
+            <w:pPr>
+              <w:rPr>
+                <w:lang w:val="en-US"/>
+              </w:rPr>
+            </w:pPr>
+          </w:p>
+        </w:tc>
+        <w:tc>
+          <w:tcPr>
+            <w:tcW w:w="2254" w:type="dxa"/>
+          </w:tcPr>
+          <w:p>
+            <w:pPr>
+              <w:rPr>
+                <w:rFonts w:ascii="Courier New" w:hAnsi="Courier New" w:cs="Courier New"/>
+                <w:lang w:val="en-US"/>
+              </w:rPr>
+            </w:pPr>
+            <w:r>
+              <w:rPr>
+                <w:rFonts w:ascii="Courier New" w:hAnsi="Courier New" w:cs="Courier New"/>
+                <w:lang w:val="en-US"/>
+              </w:rPr>
+              <w:t>show cartoon, p53_helix</w:t>
+            </w:r>
+          </w:p>
+          <w:p>
+            <w:pPr>
+              <w:rPr>
+                <w:rFonts w:ascii="Courier New" w:hAnsi="Courier New" w:cs="Courier New"/>
+                <w:lang w:val="en-US"/>
+              </w:rPr>
+            </w:pPr>
+            <w:r>
+              <w:rPr>
+                <w:rFonts w:ascii="Courier New" w:hAnsi="Courier New" w:cs="Courier New"/>
+                <w:lang w:val="en-US"/>
+              </w:rPr>
+              <w:t>zoom p53_helix</w:t>
+            </w:r>
+          </w:p>
+        </w:tc>
+        <w:tc>
+          <w:tcPr>
+            <w:tcW w:w="2254" w:type="dxa"/>
+          </w:tcPr>
+          <w:p>
+            <w:pPr>
+              <w:rPr>
+                <w:rFonts w:ascii="Courier New" w:hAnsi="Courier New" w:cs="Courier New"/>
+                <w:lang w:val="en-US"/>
+              </w:rPr>
+            </w:pPr>
+          </w:p>
+        </w:tc>
+        <w:tc>
+          <w:tcPr>
+            <w:tcW w:w="2254" w:type="dxa"/>
+          </w:tcPr>
+          <w:p>
+            <w:pPr>
+              <w:rPr>
+                <w:rFonts w:ascii="Courier New" w:hAnsi="Courier New" w:cs="Courier New"/>
+                <w:lang w:val="en-US"/>
+              </w:rPr>
+            </w:pPr>
+          </w:p>
+        </w:tc>
+      </w:tr>
+      <w:tr>
+        <w:tc>
+          <w:tcPr>
+            <w:tcW w:w="2254" w:type="dxa"/>
+            <w:vMerge/>
+          </w:tcPr>
+          <w:p>
+            <w:pPr>
+              <w:rPr>
+                <w:lang w:val="en-US"/>
+              </w:rPr>
+            </w:pPr>
+          </w:p>
+        </w:tc>
+        <w:tc>
+          <w:tcPr>
+            <w:tcW w:w="2254" w:type="dxa"/>
+          </w:tcPr>
+          <w:p>
+            <w:pPr>
+              <w:rPr>
+                <w:rFonts w:ascii="Courier New" w:hAnsi="Courier New" w:cs="Courier New"/>
+                <w:lang w:val="en-US"/>
+              </w:rPr>
+            </w:pPr>
+            <w:r>
+              <w:rPr>
+                <w:rFonts w:ascii="Courier New" w:hAnsi="Courier New" w:cs="Courier New"/>
+                <w:lang w:val="en-US"/>
+              </w:rPr>
+              <w:t>save p53_helix.pdb, p53_helix</w:t>
+            </w:r>
+          </w:p>
+        </w:tc>
+        <w:tc>
+          <w:tcPr>
+            <w:tcW w:w="2254" w:type="dxa"/>
+          </w:tcPr>
+          <w:p>
+            <w:pPr>
+              <w:rPr>
+                <w:rFonts w:ascii="Courier New" w:hAnsi="Courier New" w:cs="Courier New"/>
+                <w:lang w:val="en-US"/>
+              </w:rPr>
+            </w:pPr>
+          </w:p>
+        </w:tc>
+        <w:tc>
+          <w:tcPr>
+            <w:tcW w:w="2254" w:type="dxa"/>
+          </w:tcPr>
+          <w:p>
+            <w:pPr>
+              <w:rPr>
+                <w:rFonts w:ascii="Courier New" w:hAnsi="Courier New" w:cs="Courier New"/>
+                <w:lang w:val="en-US"/>
+              </w:rPr>
+            </w:pPr>
+          </w:p>
+        </w:tc>
+      </w:tr>
+      <w:tr>
+        <w:tc>
+          <w:tcPr>
+            <w:tcW w:w="2254" w:type="dxa"/>
+          </w:tcPr>
+          <w:p>
+            <w:r>
+              <w:t>Costruzione del database di scaffold</w:t>
+            </w:r>
+          </w:p>
+        </w:tc>
+        <w:tc>
+          <w:tcPr>
+            <w:tcW w:w="2254" w:type="dxa"/>
+          </w:tcPr>
+          <w:p>
+            <w:pPr>
+              <w:rPr>
+                <w:rFonts w:ascii="Courier New" w:hAnsi="Courier New" w:cs="Courier New"/>
+              </w:rPr>
+            </w:pPr>
+            <w:r>
+              <w:rPr>
+                <w:rFonts w:ascii="Courier New" w:hAnsi="Courier New" w:cs="Courier New"/>
+              </w:rPr>
+              <w:drawing>
+                <wp:inline distT="0" distB="0" distL="0" distR="0" wp14:anchorId="6EF742FA" wp14:editId="103C5D2D">
+                  <wp:extent cx="2133600" cy="2194350"/>
+                  <wp:effectExtent l="0" t="0" r="0" b="0"/>
+                  <wp:docPr id="171578005" name="Picture 1"/>
+                  <wp:cNvGraphicFramePr>
+                    <a:graphicFrameLocks xmlns:a="http://schemas.openxmlformats.org/drawingml/2006/main" noChangeAspect="1"/>
+                  </wp:cNvGraphicFramePr>
+                  <a:graphic xmlns:a="http://schemas.openxmlformats.org/drawingml/2006/main">
+                    <a:graphicData uri="http://schemas.openxmlformats.org/drawingml/2006/picture">
+                      <pic:pic xmlns:pic="http://schemas.openxmlformats.org/drawingml/2006/picture">
+                        <pic:nvPicPr>
+                          <pic:cNvPr id="171578005" name=""/>
+                          <pic:cNvPicPr/>
+                        </pic:nvPicPr>
+                        <pic:blipFill>
+                          <a:blip r:embed="rId9"/>
+                          <a:stretch>
+                            <a:fillRect/>
+                          </a:stretch>
+                        </pic:blipFill>
+                        <pic:spPr>
+                          <a:xfrm>
+                            <a:off x="0" y="0"/>
+                            <a:ext cx="2153834" cy="2215160"/>
+                          </a:xfrm>
+                          <a:prstGeom prst="rect">
+                            <a:avLst/>
+                          </a:prstGeom>
+                        </pic:spPr>
+                      </pic:pic>
+                    </a:graphicData>
+                  </a:graphic>
+                </wp:inline>
+              </w:drawing>
+            </w:r>
+          </w:p>
+        </w:tc>
+        <w:tc>
+          <w:tcPr>
+            <w:tcW w:w="2254" w:type="dxa"/>
+          </w:tcPr>
+          <w:p>
+            <w:pPr>
+              <w:rPr>
+                <w:rFonts w:ascii="Courier New" w:hAnsi="Courier New" w:cs="Courier New"/>
+              </w:rPr>
+            </w:pPr>
+            <w:r>
+              <w:rPr>
+                <w:rFonts w:ascii="Courier New" w:hAnsi="Courier New" w:cs="Courier New"/>
+              </w:rPr>
+              <w:t>Query contro pdb_db del</w:t>
+            </w:r>
+            <w:r>
+              <w:rPr>
+                <w:rFonts w:ascii="Courier New" w:hAnsi="Courier New" w:cs="Courier New"/>
+              </w:rPr>
+              <w:t>la mia catena B frammento di p53</w:t>
+            </w:r>
+          </w:p>
+        </w:tc>
+        <w:tc>
+          <w:tcPr>
+            <w:tcW w:w="2254" w:type="dxa"/>
+          </w:tcPr>
+          <w:p>
+            <w:pPr>
+              <w:rPr>
+                <w:rFonts w:ascii="Courier New" w:hAnsi="Courier New" w:cs="Courier New"/>
+              </w:rPr>
+            </w:pPr>
+          </w:p>
+        </w:tc>
+      </w:tr>
+      <w:tr>
+        <w:tc>
+          <w:tcPr>
+            <w:tcW w:w="2254" w:type="dxa"/>
+          </w:tcPr>
+          <w:p/>
+        </w:tc>
+        <w:tc>
+          <w:tcPr>
+            <w:tcW w:w="2254" w:type="dxa"/>
+          </w:tcPr>
+          <w:p>
+            <w:pPr>
+              <w:rPr>
+                <w:rFonts w:ascii="Courier New" w:hAnsi="Courier New" w:cs="Courier New"/>
+              </w:rPr>
+            </w:pPr>
+            <w:r>
+              <w:rPr>
+                <w:rFonts w:ascii="Courier New" w:hAnsi="Courier New" w:cs="Courier New"/>
+              </w:rPr>
+              <w:drawing>
+                <wp:inline distT="0" distB="0" distL="0" distR="0" wp14:anchorId="24E7F377" wp14:editId="7541FA52">
+                  <wp:extent cx="2983524" cy="823394"/>
+                  <wp:effectExtent l="0" t="0" r="7620" b="0"/>
+                  <wp:docPr id="1303707184" name="Picture 1"/>
+                  <wp:cNvGraphicFramePr>
+                    <a:graphicFrameLocks xmlns:a="http://schemas.openxmlformats.org/drawingml/2006/main" noChangeAspect="1"/>
+                  </wp:cNvGraphicFramePr>
+                  <a:graphic xmlns:a="http://schemas.openxmlformats.org/drawingml/2006/main">
+                    <a:graphicData uri="http://schemas.openxmlformats.org/drawingml/2006/picture">
+                      <pic:pic xmlns:pic="http://schemas.openxmlformats.org/drawingml/2006/picture">
+                        <pic:nvPicPr>
+                          <pic:cNvPr id="1303707184" name=""/>
+                          <pic:cNvPicPr/>
+                        </pic:nvPicPr>
+                        <pic:blipFill>
+                          <a:blip r:embed="rId10"/>
+                          <a:stretch>
+                            <a:fillRect/>
+                          </a:stretch>
+                        </pic:blipFill>
+                        <pic:spPr>
+                          <a:xfrm>
+                            <a:off x="0" y="0"/>
+                            <a:ext cx="2992294" cy="825814"/>
+                          </a:xfrm>
+                          <a:prstGeom prst="rect">
+                            <a:avLst/>
+                          </a:prstGeom>
+                        </pic:spPr>
+                      </pic:pic>
+                    </a:graphicData>
+                  </a:graphic>
+                </wp:inline>
+              </w:drawing>
+            </w:r>
+          </w:p>
+        </w:tc>
+        <w:tc>
+          <w:tcPr>
+            <w:tcW w:w="2254" w:type="dxa"/>
+          </w:tcPr>
+          <w:p>
+            <w:pPr>
+              <w:rPr>
+                <w:rFonts w:ascii="Courier New" w:hAnsi="Courier New" w:cs="Courier New"/>
+              </w:rPr>
+            </w:pPr>
+            <w:r>
+              <w:rPr>
+                <w:rFonts w:ascii="Courier New" w:hAnsi="Courier New" w:cs="Courier New"/>
+              </w:rPr>
+              <w:t>Scarico risultati come csv</w:t>
+            </w:r>
+          </w:p>
+        </w:tc>
+        <w:tc>
+          <w:tcPr>
+            <w:tcW w:w="2254" w:type="dxa"/>
+          </w:tcPr>
+          <w:p>
+            <w:pPr>
+              <w:rPr>
+                <w:rFonts w:ascii="Courier New" w:hAnsi="Courier New" w:cs="Courier New"/>
+              </w:rPr>
+            </w:pPr>
+          </w:p>
+        </w:tc>
+      </w:tr>
+      <w:tr>
+        <w:tc>
+          <w:tcPr>
+            <w:tcW w:w="2254" w:type="dxa"/>
+          </w:tcPr>
+          <w:p/>
+        </w:tc>
+        <w:tc>
+          <w:tcPr>
+            <w:tcW w:w="2254" w:type="dxa"/>
+          </w:tcPr>
+          <w:p>
+            <w:pPr>
+              <w:rPr>
+                <w:rFonts w:ascii="Courier New" w:hAnsi="Courier New" w:cs="Courier New"/>
+              </w:rPr>
+            </w:pPr>
+            <w:r>
+              <w:rPr>
+                <w:rFonts w:ascii="Courier New" w:hAnsi="Courier New" w:cs="Courier New"/>
+              </w:rPr>
+              <w:t>Script python per trovare i migliori match</w:t>
+            </w:r>
+          </w:p>
+        </w:tc>
+        <w:tc>
+          <w:tcPr>
+            <w:tcW w:w="2254" w:type="dxa"/>
+          </w:tcPr>
+          <w:p>
+            <w:pPr>
+              <w:rPr>
+                <w:rFonts w:ascii="Courier New" w:hAnsi="Courier New" w:cs="Courier New"/>
+              </w:rPr>
+            </w:pPr>
+          </w:p>
+        </w:tc>
+        <w:tc>
+          <w:tcPr>
+            <w:tcW w:w="2254" w:type="dxa"/>
+          </w:tcPr>
+          <w:p>
+            <w:pPr>
+              <w:rPr>
+                <w:rFonts w:ascii="Courier New" w:hAnsi="Courier New" w:cs="Courier New"/>
+              </w:rPr>
+            </w:pPr>
+          </w:p>
+        </w:tc>
+      </w:tr>
+    </w:tbl>
     <w:p>
       <w:pPr>
         <w:rPr>
@@ -8405,7 +7877,7 @@
   <w:style w:type="paragraph" w:default="1" w:styleId="Normal">
     <w:name w:val="Normal"/>
     <w:qFormat/>
-    <w:rsid w:val="00B34F94"/>
+    <w:rsid w:val="00534559"/>
   </w:style>
   <w:style w:type="paragraph" w:styleId="Heading1">
     <w:name w:val="heading 1"/>

</xml_diff>

<commit_message>
try to select p53 interesting residues
</commit_message>
<xml_diff>
--- a/history.docx
+++ b/history.docx
@@ -61,11 +61,21 @@
           <w:b/>
           <w:bCs/>
         </w:rPr>
-        <w:t>UCSF ChimeraX</w:t>
-      </w:r>
+        <w:t xml:space="preserve">UCSF </w:t>
+      </w:r>
+      <w:proofErr w:type="spellStart"/>
+      <w:r>
+        <w:rPr>
+          <w:b/>
+          <w:bCs/>
+        </w:rPr>
+        <w:t>ChimeraX</w:t>
+      </w:r>
+      <w:proofErr w:type="spellEnd"/>
       <w:r>
         <w:t xml:space="preserve"> (più moderno e potente) o </w:t>
       </w:r>
+      <w:proofErr w:type="spellStart"/>
       <w:r>
         <w:rPr>
           <w:b/>
@@ -73,6 +83,7 @@
         </w:rPr>
         <w:t>PyMOL</w:t>
       </w:r>
+      <w:proofErr w:type="spellEnd"/>
       <w:r>
         <w:t>. Entrambi sono gratuiti per uso accademico.</w:t>
       </w:r>
@@ -135,7 +146,23 @@
         </w:numPr>
       </w:pPr>
       <w:r>
-        <w:t>Apri il file in ChimeraX/PyMOL. Vedrai due molecole: la proteina MDM2 (più grande) e un piccolo pezzo di p53 (un'alfa-elica).</w:t>
+        <w:t xml:space="preserve">Apri il file in </w:t>
+      </w:r>
+      <w:proofErr w:type="spellStart"/>
+      <w:r>
+        <w:t>ChimeraX</w:t>
+      </w:r>
+      <w:proofErr w:type="spellEnd"/>
+      <w:r>
+        <w:t>/</w:t>
+      </w:r>
+      <w:proofErr w:type="spellStart"/>
+      <w:r>
+        <w:t>PyMOL</w:t>
+      </w:r>
+      <w:proofErr w:type="spellEnd"/>
+      <w:r>
+        <w:t>. Vedrai due molecole: la proteina MDM2 (più grande) e un piccolo pezzo di p53 (un'alfa-elica).</w:t>
       </w:r>
     </w:p>
     <w:p>
@@ -298,7 +325,23 @@
           <w:b/>
           <w:bCs/>
         </w:rPr>
-        <w:t>Generazione dello Scaffold con RFdiffusion:</w:t>
+        <w:t xml:space="preserve">Generazione dello Scaffold con </w:t>
+      </w:r>
+      <w:proofErr w:type="spellStart"/>
+      <w:r>
+        <w:rPr>
+          <w:b/>
+          <w:bCs/>
+        </w:rPr>
+        <w:t>RFdiffusion</w:t>
+      </w:r>
+      <w:proofErr w:type="spellEnd"/>
+      <w:r>
+        <w:rPr>
+          <w:b/>
+          <w:bCs/>
+        </w:rPr>
+        <w:t>:</w:t>
       </w:r>
     </w:p>
     <w:p>
@@ -311,6 +354,7 @@
       <w:r>
         <w:t xml:space="preserve">Userai </w:t>
       </w:r>
+      <w:proofErr w:type="spellStart"/>
       <w:r>
         <w:rPr>
           <w:b/>
@@ -318,8 +362,17 @@
         </w:rPr>
         <w:t>RFdiffusion</w:t>
       </w:r>
-      <w:r>
-        <w:t>, probabilmente tramite un notebook Google Colab. Questo strumento è un modello generativo che disegna "forme" proteiche (scaffold).</w:t>
+      <w:proofErr w:type="spellEnd"/>
+      <w:r>
+        <w:t xml:space="preserve">, probabilmente tramite un notebook Google </w:t>
+      </w:r>
+      <w:proofErr w:type="spellStart"/>
+      <w:r>
+        <w:t>Colab</w:t>
+      </w:r>
+      <w:proofErr w:type="spellEnd"/>
+      <w:r>
+        <w:t>. Questo strumento è un modello generativo che disegna "forme" proteiche (scaffold).</w:t>
       </w:r>
     </w:p>
     <w:p>
@@ -378,7 +431,23 @@
           <w:bCs/>
         </w:rPr>
         <w:lastRenderedPageBreak/>
-        <w:t>Design della Sequenza con ProteinMPNN:</w:t>
+        <w:t xml:space="preserve">Design della Sequenza con </w:t>
+      </w:r>
+      <w:proofErr w:type="spellStart"/>
+      <w:r>
+        <w:rPr>
+          <w:b/>
+          <w:bCs/>
+        </w:rPr>
+        <w:t>ProteinMPNN</w:t>
+      </w:r>
+      <w:proofErr w:type="spellEnd"/>
+      <w:r>
+        <w:rPr>
+          <w:b/>
+          <w:bCs/>
+        </w:rPr>
+        <w:t>:</w:t>
       </w:r>
     </w:p>
     <w:p>
@@ -388,9 +457,15 @@
           <w:numId w:val="2"/>
         </w:numPr>
       </w:pPr>
-      <w:r>
-        <w:t xml:space="preserve">RFdiffusion crea la forma 3D (il backbone), ma non la sequenza di amminoacidi. Per questo userai </w:t>
-      </w:r>
+      <w:proofErr w:type="spellStart"/>
+      <w:r>
+        <w:t>RFdiffusion</w:t>
+      </w:r>
+      <w:proofErr w:type="spellEnd"/>
+      <w:r>
+        <w:t xml:space="preserve"> crea la forma 3D (il backbone), ma non la sequenza di amminoacidi. Per questo userai </w:t>
+      </w:r>
+      <w:proofErr w:type="spellStart"/>
       <w:r>
         <w:rPr>
           <w:b/>
@@ -398,6 +473,7 @@
         </w:rPr>
         <w:t>ProteinMPNN</w:t>
       </w:r>
+      <w:proofErr w:type="spellEnd"/>
       <w:r>
         <w:t>.</w:t>
       </w:r>
@@ -410,7 +486,23 @@
         </w:numPr>
       </w:pPr>
       <w:r>
-        <w:t>Per ogni scaffold promettente generato da RFdiffusion, darai in pasto il suo backbone a ProteinMPNN.</w:t>
+        <w:t xml:space="preserve">Per ogni scaffold promettente generato da </w:t>
+      </w:r>
+      <w:proofErr w:type="spellStart"/>
+      <w:r>
+        <w:t>RFdiffusion</w:t>
+      </w:r>
+      <w:proofErr w:type="spellEnd"/>
+      <w:r>
+        <w:t xml:space="preserve">, darai in pasto il suo backbone a </w:t>
+      </w:r>
+      <w:proofErr w:type="spellStart"/>
+      <w:r>
+        <w:t>ProteinMPNN</w:t>
+      </w:r>
+      <w:proofErr w:type="spellEnd"/>
+      <w:r>
+        <w:t>.</w:t>
       </w:r>
     </w:p>
     <w:p>
@@ -464,8 +556,19 @@
           <w:i/>
           <w:iCs/>
         </w:rPr>
-        <w:t>in silico</w:t>
-      </w:r>
+        <w:t xml:space="preserve">in </w:t>
+      </w:r>
+      <w:proofErr w:type="spellStart"/>
+      <w:r>
+        <w:rPr>
+          <w:b/>
+          <w:bCs/>
+          <w:i/>
+          <w:iCs/>
+        </w:rPr>
+        <w:t>silico</w:t>
+      </w:r>
+      <w:proofErr w:type="spellEnd"/>
       <w:r>
         <w:rPr>
           <w:b/>
@@ -500,7 +603,23 @@
           <w:b/>
           <w:bCs/>
         </w:rPr>
-        <w:t>Controllo di "Piegabilità" con AlphaFold2:</w:t>
+        <w:t>Controllo di "</w:t>
+      </w:r>
+      <w:proofErr w:type="spellStart"/>
+      <w:r>
+        <w:rPr>
+          <w:b/>
+          <w:bCs/>
+        </w:rPr>
+        <w:t>Piegabilità</w:t>
+      </w:r>
+      <w:proofErr w:type="spellEnd"/>
+      <w:r>
+        <w:rPr>
+          <w:b/>
+          <w:bCs/>
+        </w:rPr>
+        <w:t>" con AlphaFold2:</w:t>
       </w:r>
     </w:p>
     <w:p>
@@ -511,7 +630,15 @@
         </w:numPr>
       </w:pPr>
       <w:r>
-        <w:t xml:space="preserve">Per ogni sequenza ottenuta da ProteinMPNN, usa </w:t>
+        <w:t xml:space="preserve">Per ogni sequenza ottenuta da </w:t>
+      </w:r>
+      <w:proofErr w:type="spellStart"/>
+      <w:r>
+        <w:t>ProteinMPNN</w:t>
+      </w:r>
+      <w:proofErr w:type="spellEnd"/>
+      <w:r>
+        <w:t xml:space="preserve">, usa </w:t>
       </w:r>
       <w:r>
         <w:rPr>
@@ -549,14 +676,38 @@
         <w:t>Domanda chiave:</w:t>
       </w:r>
       <w:r>
-        <w:t xml:space="preserve"> La struttura predetta da AlphaFold2 assomiglia allo scaffold disegnato da RFdiffusion? Questo test si chiama </w:t>
-      </w:r>
-      <w:r>
-        <w:rPr>
-          <w:b/>
-          <w:bCs/>
-        </w:rPr>
-        <w:t>"folding recyclability"</w:t>
+        <w:t xml:space="preserve"> La struttura predetta da AlphaFold2 assomiglia allo scaffold disegnato da </w:t>
+      </w:r>
+      <w:proofErr w:type="spellStart"/>
+      <w:r>
+        <w:t>RFdiffusion</w:t>
+      </w:r>
+      <w:proofErr w:type="spellEnd"/>
+      <w:r>
+        <w:t xml:space="preserve">? Questo test si chiama </w:t>
+      </w:r>
+      <w:r>
+        <w:rPr>
+          <w:b/>
+          <w:bCs/>
+        </w:rPr>
+        <w:t xml:space="preserve">"folding </w:t>
+      </w:r>
+      <w:proofErr w:type="spellStart"/>
+      <w:r>
+        <w:rPr>
+          <w:b/>
+          <w:bCs/>
+        </w:rPr>
+        <w:t>recyclability</w:t>
+      </w:r>
+      <w:proofErr w:type="spellEnd"/>
+      <w:r>
+        <w:rPr>
+          <w:b/>
+          <w:bCs/>
+        </w:rPr>
+        <w:t>"</w:t>
       </w:r>
       <w:r>
         <w:t>. Se la somiglianza è alta (basso RMSD), il design è buono. Se la proteina si piega in modo completamente diverso, scartala.</w:t>
@@ -574,7 +725,23 @@
           <w:b/>
           <w:bCs/>
         </w:rPr>
-        <w:t>Controllo del Legame con AlphaFold-Multimer:</w:t>
+        <w:t>Controllo del Legame con AlphaFold-</w:t>
+      </w:r>
+      <w:proofErr w:type="spellStart"/>
+      <w:r>
+        <w:rPr>
+          <w:b/>
+          <w:bCs/>
+        </w:rPr>
+        <w:t>Multimer</w:t>
+      </w:r>
+      <w:proofErr w:type="spellEnd"/>
+      <w:r>
+        <w:rPr>
+          <w:b/>
+          <w:bCs/>
+        </w:rPr>
+        <w:t>:</w:t>
       </w:r>
     </w:p>
     <w:p>
@@ -603,8 +770,17 @@
           <w:b/>
           <w:bCs/>
         </w:rPr>
-        <w:t>AlphaFold-Multimer</w:t>
-      </w:r>
+        <w:t>AlphaFold-</w:t>
+      </w:r>
+      <w:proofErr w:type="spellStart"/>
+      <w:r>
+        <w:rPr>
+          <w:b/>
+          <w:bCs/>
+        </w:rPr>
+        <w:t>Multimer</w:t>
+      </w:r>
+      <w:proofErr w:type="spellEnd"/>
       <w:r>
         <w:t xml:space="preserve"> per predire la struttura del complesso: la tua mini-proteina + la proteina MDM2.</w:t>
       </w:r>
@@ -644,6 +820,7 @@
       <w:r>
         <w:t xml:space="preserve"> Guarda il punteggio </w:t>
       </w:r>
+      <w:proofErr w:type="spellStart"/>
       <w:r>
         <w:rPr>
           <w:b/>
@@ -651,8 +828,25 @@
         </w:rPr>
         <w:t>ipTM</w:t>
       </w:r>
-      <w:r>
-        <w:t xml:space="preserve"> (interface predicted Template Modeling score). Un valore &gt; 0.85 indica un'altissima confidenza che l'interfaccia di legame predetta sia corretta.</w:t>
+      <w:proofErr w:type="spellEnd"/>
+      <w:r>
+        <w:t xml:space="preserve"> (</w:t>
+      </w:r>
+      <w:proofErr w:type="spellStart"/>
+      <w:r>
+        <w:t>interface</w:t>
+      </w:r>
+      <w:proofErr w:type="spellEnd"/>
+      <w:r>
+        <w:t xml:space="preserve"> </w:t>
+      </w:r>
+      <w:proofErr w:type="spellStart"/>
+      <w:r>
+        <w:t>predicted</w:t>
+      </w:r>
+      <w:proofErr w:type="spellEnd"/>
+      <w:r>
+        <w:t xml:space="preserve"> Template Modeling score). Un valore &gt; 0.85 indica un'altissima confidenza che l'interfaccia di legame predetta sia corretta.</w:t>
       </w:r>
     </w:p>
     <w:p>
@@ -790,7 +984,15 @@
         </w:numPr>
       </w:pPr>
       <w:r>
-        <w:t>Esegui prima una minimizzazione dell'energia e poi una fase di equilibrazione (riscaldando lentamente il sistema).</w:t>
+        <w:t xml:space="preserve">Esegui prima una minimizzazione dell'energia e poi una fase di </w:t>
+      </w:r>
+      <w:proofErr w:type="spellStart"/>
+      <w:r>
+        <w:t>equilibrazione</w:t>
+      </w:r>
+      <w:proofErr w:type="spellEnd"/>
+      <w:r>
+        <w:t xml:space="preserve"> (riscaldando lentamente il sistema).</w:t>
       </w:r>
     </w:p>
     <w:p>
@@ -885,7 +1087,23 @@
         <w:t>RMSF</w:t>
       </w:r>
       <w:r>
-        <w:t xml:space="preserve"> (Root Mean Square Fluctuation) per vedere quali parti della tua mini-proteina sono rigide e quali flessibili.</w:t>
+        <w:t xml:space="preserve"> (Root Mean </w:t>
+      </w:r>
+      <w:proofErr w:type="spellStart"/>
+      <w:r>
+        <w:t>Square</w:t>
+      </w:r>
+      <w:proofErr w:type="spellEnd"/>
+      <w:r>
+        <w:t xml:space="preserve"> </w:t>
+      </w:r>
+      <w:proofErr w:type="spellStart"/>
+      <w:r>
+        <w:t>Fluctuation</w:t>
+      </w:r>
+      <w:proofErr w:type="spellEnd"/>
+      <w:r>
+        <w:t>) per vedere quali parti della tua mini-proteina sono rigide e quali flessibili.</w:t>
       </w:r>
     </w:p>
     <w:p>
@@ -948,9 +1166,11 @@
       <w:pPr>
         <w:pStyle w:val="Subtitle"/>
       </w:pPr>
+      <w:proofErr w:type="spellStart"/>
       <w:r>
         <w:t>Chatgpt</w:t>
       </w:r>
+      <w:proofErr w:type="spellEnd"/>
     </w:p>
     <w:p>
       <w:pPr>
@@ -972,8 +1192,17 @@
           <w:b/>
           <w:bCs/>
         </w:rPr>
-        <w:t xml:space="preserve"> Timeline Overview</w:t>
-      </w:r>
+        <w:t xml:space="preserve"> Timeline </w:t>
+      </w:r>
+      <w:proofErr w:type="spellStart"/>
+      <w:r>
+        <w:rPr>
+          <w:b/>
+          <w:bCs/>
+        </w:rPr>
+        <w:t>Overview</w:t>
+      </w:r>
+      <w:proofErr w:type="spellEnd"/>
     </w:p>
     <w:tbl>
       <w:tblPr>
@@ -1010,6 +1239,7 @@
                 <w:bCs/>
               </w:rPr>
             </w:pPr>
+            <w:proofErr w:type="spellStart"/>
             <w:r>
               <w:rPr>
                 <w:b/>
@@ -1017,6 +1247,7 @@
               </w:rPr>
               <w:t>Phase</w:t>
             </w:r>
+            <w:proofErr w:type="spellEnd"/>
           </w:p>
         </w:tc>
         <w:tc>
@@ -1110,7 +1341,15 @@
           </w:tcPr>
           <w:p>
             <w:r>
-              <w:t>Environment &amp; toolchain up</w:t>
+              <w:t xml:space="preserve">Environment &amp; </w:t>
+            </w:r>
+            <w:proofErr w:type="spellStart"/>
+            <w:r>
+              <w:t>toolchain</w:t>
+            </w:r>
+            <w:proofErr w:type="spellEnd"/>
+            <w:r>
+              <w:t xml:space="preserve"> up</w:t>
             </w:r>
           </w:p>
         </w:tc>
@@ -1163,8 +1402,13 @@
           </w:tcPr>
           <w:p>
             <w:r>
-              <w:t>Target analysis &amp; cleanup</w:t>
-            </w:r>
+              <w:t xml:space="preserve">Target analysis &amp; </w:t>
+            </w:r>
+            <w:proofErr w:type="spellStart"/>
+            <w:r>
+              <w:t>cleanup</w:t>
+            </w:r>
+            <w:proofErr w:type="spellEnd"/>
           </w:p>
         </w:tc>
         <w:tc>
@@ -1216,7 +1460,23 @@
           </w:tcPr>
           <w:p>
             <w:r>
-              <w:t>de novo scaffold design (RFdiffusion → ProteinMPNN)</w:t>
+              <w:t>de novo scaffold design (</w:t>
+            </w:r>
+            <w:proofErr w:type="spellStart"/>
+            <w:r>
+              <w:t>RFdiffusion</w:t>
+            </w:r>
+            <w:proofErr w:type="spellEnd"/>
+            <w:r>
+              <w:t> → </w:t>
+            </w:r>
+            <w:proofErr w:type="spellStart"/>
+            <w:r>
+              <w:t>ProteinMPNN</w:t>
+            </w:r>
+            <w:proofErr w:type="spellEnd"/>
+            <w:r>
+              <w:t>)</w:t>
             </w:r>
           </w:p>
         </w:tc>
@@ -1269,7 +1529,15 @@
           </w:tcPr>
           <w:p>
             <w:r>
-              <w:t>in silico validation &amp; filtering</w:t>
+              <w:t>in </w:t>
+            </w:r>
+            <w:proofErr w:type="spellStart"/>
+            <w:r>
+              <w:t>silico</w:t>
+            </w:r>
+            <w:proofErr w:type="spellEnd"/>
+            <w:r>
+              <w:t xml:space="preserve"> validation &amp; filtering</w:t>
             </w:r>
           </w:p>
         </w:tc>
@@ -1385,7 +1653,21 @@
         <w:rPr>
           <w:lang w:val="en-US"/>
         </w:rPr>
-        <w:t>   ☐ todo   </w:t>
+        <w:t>   ☐ </w:t>
+      </w:r>
+      <w:proofErr w:type="spellStart"/>
+      <w:r>
+        <w:rPr>
+          <w:lang w:val="en-US"/>
+        </w:rPr>
+        <w:t>todo</w:t>
+      </w:r>
+      <w:proofErr w:type="spellEnd"/>
+      <w:r>
+        <w:rPr>
+          <w:lang w:val="en-US"/>
+        </w:rPr>
+        <w:t>   </w:t>
       </w:r>
       <w:r>
         <w:rPr>
@@ -1462,9 +1744,11 @@
             <w:pPr>
               <w:spacing w:after="160" w:line="259" w:lineRule="auto"/>
             </w:pPr>
+            <w:proofErr w:type="spellStart"/>
             <w:r>
               <w:t>Category</w:t>
             </w:r>
+            <w:proofErr w:type="spellEnd"/>
           </w:p>
         </w:tc>
         <w:tc>
@@ -1491,8 +1775,13 @@
               <w:spacing w:after="160" w:line="259" w:lineRule="auto"/>
             </w:pPr>
             <w:r>
-              <w:t>Quick Install</w:t>
-            </w:r>
+              <w:t>Quick </w:t>
+            </w:r>
+            <w:proofErr w:type="spellStart"/>
+            <w:r>
+              <w:t>Install</w:t>
+            </w:r>
+            <w:proofErr w:type="spellEnd"/>
           </w:p>
         </w:tc>
       </w:tr>
@@ -1506,10 +1795,12 @@
             <w:pPr>
               <w:spacing w:after="160" w:line="259" w:lineRule="auto"/>
             </w:pPr>
+            <w:proofErr w:type="spellStart"/>
             <w:r>
               <w:lastRenderedPageBreak/>
               <w:t>Visualizer</w:t>
             </w:r>
+            <w:proofErr w:type="spellEnd"/>
           </w:p>
         </w:tc>
         <w:tc>
@@ -1521,6 +1812,7 @@
             <w:pPr>
               <w:spacing w:after="160" w:line="259" w:lineRule="auto"/>
             </w:pPr>
+            <w:proofErr w:type="spellStart"/>
             <w:r>
               <w:rPr>
                 <w:b/>
@@ -1528,6 +1820,7 @@
               </w:rPr>
               <w:t>PyMOL</w:t>
             </w:r>
+            <w:proofErr w:type="spellEnd"/>
             <w:r>
               <w:t xml:space="preserve"> (open</w:t>
             </w:r>
@@ -1546,8 +1839,45 @@
             <w:pPr>
               <w:spacing w:after="160" w:line="259" w:lineRule="auto"/>
             </w:pPr>
-            <w:r>
-              <w:t>conda install -c conda-forge -c schrodinger pymol-bundl</w:t>
+            <w:proofErr w:type="spellStart"/>
+            <w:r>
+              <w:t>conda</w:t>
+            </w:r>
+            <w:proofErr w:type="spellEnd"/>
+            <w:r>
+              <w:t xml:space="preserve"> </w:t>
+            </w:r>
+            <w:proofErr w:type="spellStart"/>
+            <w:r>
+              <w:t>install</w:t>
+            </w:r>
+            <w:proofErr w:type="spellEnd"/>
+            <w:r>
+              <w:t xml:space="preserve"> -c </w:t>
+            </w:r>
+            <w:proofErr w:type="spellStart"/>
+            <w:r>
+              <w:t>conda</w:t>
+            </w:r>
+            <w:proofErr w:type="spellEnd"/>
+            <w:r>
+              <w:t xml:space="preserve">-forge -c </w:t>
+            </w:r>
+            <w:proofErr w:type="spellStart"/>
+            <w:r>
+              <w:t>schrodinger</w:t>
+            </w:r>
+            <w:proofErr w:type="spellEnd"/>
+            <w:r>
+              <w:t xml:space="preserve"> </w:t>
+            </w:r>
+            <w:proofErr w:type="spellStart"/>
+            <w:r>
+              <w:t>pymol</w:t>
+            </w:r>
+            <w:proofErr w:type="spellEnd"/>
+            <w:r>
+              <w:t>-bundl</w:t>
             </w:r>
             <w:r>
               <w:t>e</w:t>
@@ -1566,8 +1896,13 @@
             <w:pPr>
               <w:spacing w:after="160" w:line="259" w:lineRule="auto"/>
             </w:pPr>
-            <w:r>
-              <w:t>Gen Design</w:t>
+            <w:proofErr w:type="spellStart"/>
+            <w:r>
+              <w:t>Gen</w:t>
+            </w:r>
+            <w:proofErr w:type="spellEnd"/>
+            <w:r>
+              <w:t> Design</w:t>
             </w:r>
           </w:p>
         </w:tc>
@@ -1581,14 +1916,24 @@
             <w:pPr>
               <w:spacing w:after="160" w:line="259" w:lineRule="auto"/>
             </w:pPr>
+            <w:proofErr w:type="spellStart"/>
             <w:r>
               <w:rPr>
                 <w:rStyle w:val="Strong"/>
               </w:rPr>
               <w:t>RFdiffusion</w:t>
             </w:r>
-            <w:r>
-              <w:t xml:space="preserve"> (2024 commit)</w:t>
+            <w:proofErr w:type="spellEnd"/>
+            <w:r>
+              <w:t xml:space="preserve"> (2024 </w:t>
+            </w:r>
+            <w:proofErr w:type="spellStart"/>
+            <w:r>
+              <w:t>commit</w:t>
+            </w:r>
+            <w:proofErr w:type="spellEnd"/>
+            <w:r>
+              <w:t>)</w:t>
             </w:r>
           </w:p>
         </w:tc>
@@ -1634,12 +1979,14 @@
             <w:pPr>
               <w:spacing w:after="160" w:line="259" w:lineRule="auto"/>
             </w:pPr>
+            <w:proofErr w:type="spellStart"/>
             <w:r>
               <w:rPr>
                 <w:rStyle w:val="Strong"/>
               </w:rPr>
               <w:t>ProteinMPNN</w:t>
             </w:r>
+            <w:proofErr w:type="spellEnd"/>
           </w:p>
         </w:tc>
         <w:tc>
@@ -1653,8 +2000,13 @@
               <w:spacing w:after="160" w:line="259" w:lineRule="auto"/>
             </w:pPr>
             <w:r>
-              <w:t>dovrebbe essere già isntallato</w:t>
-            </w:r>
+              <w:t xml:space="preserve">dovrebbe essere già </w:t>
+            </w:r>
+            <w:proofErr w:type="spellStart"/>
+            <w:r>
+              <w:t>isntallato</w:t>
+            </w:r>
+            <w:proofErr w:type="spellEnd"/>
           </w:p>
         </w:tc>
       </w:tr>
@@ -1670,8 +2022,13 @@
               <w:spacing w:after="160" w:line="259" w:lineRule="auto"/>
             </w:pPr>
             <w:r>
-              <w:t>Structure Pred</w:t>
-            </w:r>
+              <w:t>Structure </w:t>
+            </w:r>
+            <w:proofErr w:type="spellStart"/>
+            <w:r>
+              <w:t>Pred</w:t>
+            </w:r>
+            <w:proofErr w:type="spellEnd"/>
           </w:p>
         </w:tc>
         <w:tc>
@@ -1704,8 +2061,15 @@
                 <w:rStyle w:val="Strong"/>
               </w:rPr>
               <w:noBreakHyphen/>
+            </w:r>
+            <w:proofErr w:type="spellStart"/>
+            <w:r>
+              <w:rPr>
+                <w:rStyle w:val="Strong"/>
+              </w:rPr>
               <w:t>Multimer</w:t>
             </w:r>
+            <w:proofErr w:type="spellEnd"/>
             <w:r>
               <w:t xml:space="preserve"> (GPU)</w:t>
             </w:r>
@@ -1722,8 +2086,13 @@
               <w:spacing w:after="160" w:line="259" w:lineRule="auto"/>
             </w:pPr>
             <w:r>
-              <w:t>uso su colab</w:t>
-            </w:r>
+              <w:t xml:space="preserve">uso su </w:t>
+            </w:r>
+            <w:proofErr w:type="spellStart"/>
+            <w:r>
+              <w:t>colab</w:t>
+            </w:r>
+            <w:proofErr w:type="spellEnd"/>
           </w:p>
         </w:tc>
       </w:tr>
@@ -1772,8 +2141,13 @@
               <w:spacing w:after="160" w:line="259" w:lineRule="auto"/>
             </w:pPr>
             <w:r>
-              <w:t>già installato con gpu</w:t>
-            </w:r>
+              <w:t xml:space="preserve">già installato con </w:t>
+            </w:r>
+            <w:proofErr w:type="spellStart"/>
+            <w:r>
+              <w:t>gpu</w:t>
+            </w:r>
+            <w:proofErr w:type="spellEnd"/>
           </w:p>
         </w:tc>
       </w:tr>
@@ -1819,9 +2193,35 @@
             <w:pPr>
               <w:spacing w:after="160" w:line="259" w:lineRule="auto"/>
             </w:pPr>
-            <w:r>
-              <w:t>conda install -c conda-forge openmm</w:t>
-            </w:r>
+            <w:proofErr w:type="spellStart"/>
+            <w:r>
+              <w:t>conda</w:t>
+            </w:r>
+            <w:proofErr w:type="spellEnd"/>
+            <w:r>
+              <w:t xml:space="preserve"> </w:t>
+            </w:r>
+            <w:proofErr w:type="spellStart"/>
+            <w:r>
+              <w:t>install</w:t>
+            </w:r>
+            <w:proofErr w:type="spellEnd"/>
+            <w:r>
+              <w:t xml:space="preserve"> -c </w:t>
+            </w:r>
+            <w:proofErr w:type="spellStart"/>
+            <w:r>
+              <w:t>conda</w:t>
+            </w:r>
+            <w:proofErr w:type="spellEnd"/>
+            <w:r>
+              <w:t xml:space="preserve">-forge </w:t>
+            </w:r>
+            <w:proofErr w:type="spellStart"/>
+            <w:r>
+              <w:t>openmm</w:t>
+            </w:r>
+            <w:proofErr w:type="spellEnd"/>
           </w:p>
         </w:tc>
       </w:tr>
@@ -1891,7 +2291,15 @@
         </w:numPr>
       </w:pPr>
       <w:r>
-        <w:t>p53: transactivation domain N-terminale, α-elica di 15 aa (residui 18–26).</w:t>
+        <w:t xml:space="preserve">p53: </w:t>
+      </w:r>
+      <w:proofErr w:type="spellStart"/>
+      <w:r>
+        <w:t>transactivation</w:t>
+      </w:r>
+      <w:proofErr w:type="spellEnd"/>
+      <w:r>
+        <w:t xml:space="preserve"> domain N-terminale, α-elica di 15 aa (residui 18–26).</w:t>
       </w:r>
     </w:p>
     <w:p>
@@ -2021,11 +2429,19 @@
           <w:lang w:val="en-US"/>
         </w:rPr>
       </w:pPr>
-      <w:r>
-        <w:rPr>
-          <w:lang w:val="en-US"/>
-        </w:rPr>
-        <w:t xml:space="preserve">Mutazioni in Gly58, Glu68, Val75, Cys77 </w:t>
+      <w:proofErr w:type="spellStart"/>
+      <w:r>
+        <w:rPr>
+          <w:lang w:val="en-US"/>
+        </w:rPr>
+        <w:t>Mutazioni</w:t>
+      </w:r>
+      <w:proofErr w:type="spellEnd"/>
+      <w:r>
+        <w:rPr>
+          <w:lang w:val="en-US"/>
+        </w:rPr>
+        <w:t xml:space="preserve"> in Gly58, Glu68, Val75, Cys77 </w:t>
       </w:r>
       <w:r>
         <w:rPr>
@@ -2078,7 +2494,15 @@
         </w:numPr>
       </w:pPr>
       <w:r>
-        <w:t>K&lt;sub&gt;d&lt;/sub&gt; 60–700 nM a seconda della lunghezza del peptide p53.</w:t>
+        <w:t xml:space="preserve">K&lt;sub&gt;d&lt;/sub&gt; 60–700 </w:t>
+      </w:r>
+      <w:proofErr w:type="spellStart"/>
+      <w:r>
+        <w:t>nM</w:t>
+      </w:r>
+      <w:proofErr w:type="spellEnd"/>
+      <w:r>
+        <w:t xml:space="preserve"> a seconda della lunghezza del peptide p53.</w:t>
       </w:r>
     </w:p>
     <w:p>
@@ -2127,7 +2551,15 @@
         </w:numPr>
       </w:pPr>
       <w:r>
-        <w:t>In vivo: cascade S15→T18 necessaria per stabilizzazione di p53 dopo radiazioni.</w:t>
+        <w:t xml:space="preserve">In vivo: </w:t>
+      </w:r>
+      <w:proofErr w:type="spellStart"/>
+      <w:r>
+        <w:t>cascade</w:t>
+      </w:r>
+      <w:proofErr w:type="spellEnd"/>
+      <w:r>
+        <w:t xml:space="preserve"> S15→T18 necessaria per stabilizzazione di p53 dopo radiazioni.</w:t>
       </w:r>
     </w:p>
     <w:p>
@@ -2157,7 +2589,23 @@
           <w:b/>
           <w:bCs/>
         </w:rPr>
-        <w:t>Peptidi stapled e mimetici</w:t>
+        <w:t xml:space="preserve">Peptidi </w:t>
+      </w:r>
+      <w:proofErr w:type="spellStart"/>
+      <w:r>
+        <w:rPr>
+          <w:b/>
+          <w:bCs/>
+        </w:rPr>
+        <w:t>stapled</w:t>
+      </w:r>
+      <w:proofErr w:type="spellEnd"/>
+      <w:r>
+        <w:rPr>
+          <w:b/>
+          <w:bCs/>
+        </w:rPr>
+        <w:t xml:space="preserve"> e mimetici</w:t>
       </w:r>
     </w:p>
     <w:p>
@@ -2168,7 +2616,31 @@
         </w:numPr>
       </w:pPr>
       <w:r>
-        <w:t>Peptidi 12–15 aa derivati da phage display (consensus FxxL/YWxxL) con affinità superiore al p53 nativo.</w:t>
+        <w:t xml:space="preserve">Peptidi 12–15 aa derivati da </w:t>
+      </w:r>
+      <w:proofErr w:type="spellStart"/>
+      <w:r>
+        <w:t>phage</w:t>
+      </w:r>
+      <w:proofErr w:type="spellEnd"/>
+      <w:r>
+        <w:t xml:space="preserve"> display (consensus </w:t>
+      </w:r>
+      <w:proofErr w:type="spellStart"/>
+      <w:r>
+        <w:t>FxxL</w:t>
+      </w:r>
+      <w:proofErr w:type="spellEnd"/>
+      <w:r>
+        <w:t>/</w:t>
+      </w:r>
+      <w:proofErr w:type="spellStart"/>
+      <w:r>
+        <w:t>YWxxL</w:t>
+      </w:r>
+      <w:proofErr w:type="spellEnd"/>
+      <w:r>
+        <w:t>) con affinità superiore al p53 nativo.</w:t>
       </w:r>
     </w:p>
     <w:p>
@@ -2190,7 +2662,15 @@
         </w:numPr>
       </w:pPr>
       <w:r>
-        <w:t>Peptidi minimali (Ac-FMDYWEGLN) IC&lt;sub&gt;50&lt;/sub&gt; ≈ 8.9 μM, successivamente ottimizzati 1 780-fold tramite non-natural aa e ciclizzazione.</w:t>
+        <w:t xml:space="preserve">Peptidi minimali (Ac-FMDYWEGLN) IC&lt;sub&gt;50&lt;/sub&gt; ≈ 8.9 </w:t>
+      </w:r>
+      <w:proofErr w:type="spellStart"/>
+      <w:r>
+        <w:t>μM</w:t>
+      </w:r>
+      <w:proofErr w:type="spellEnd"/>
+      <w:r>
+        <w:t>, successivamente ottimizzati 1 780-fold tramite non-natural aa e ciclizzazione.</w:t>
       </w:r>
     </w:p>
     <w:p>
@@ -2205,8 +2685,17 @@
           <w:b/>
           <w:bCs/>
         </w:rPr>
-        <w:t>Molecole small-molecule</w:t>
-      </w:r>
+        <w:t>Molecole small-</w:t>
+      </w:r>
+      <w:proofErr w:type="spellStart"/>
+      <w:r>
+        <w:rPr>
+          <w:b/>
+          <w:bCs/>
+        </w:rPr>
+        <w:t>molecule</w:t>
+      </w:r>
+      <w:proofErr w:type="spellEnd"/>
     </w:p>
     <w:p>
       <w:pPr>
@@ -2216,7 +2705,15 @@
         </w:numPr>
       </w:pPr>
       <w:r>
-        <w:t>CP-31398: styrylquinazoline che ripristina conformatore wild-type di p53, blocca degradazione indipendentemente da MDM2.</w:t>
+        <w:t xml:space="preserve">CP-31398: </w:t>
+      </w:r>
+      <w:proofErr w:type="spellStart"/>
+      <w:r>
+        <w:t>styrylquinazoline</w:t>
+      </w:r>
+      <w:proofErr w:type="spellEnd"/>
+      <w:r>
+        <w:t xml:space="preserve"> che ripristina conformatore wild-type di p53, blocca degradazione indipendentemente da MDM2.</w:t>
       </w:r>
     </w:p>
     <w:p>
@@ -2226,8 +2723,21 @@
           <w:numId w:val="14"/>
         </w:numPr>
       </w:pPr>
-      <w:r>
-        <w:t>Chlorofusin: metabolita di Fusarium sp. IC&lt;sub&gt;50&lt;/sub&gt; ≈ 4.6 mM, lega dominio N-term di MDM2.</w:t>
+      <w:proofErr w:type="spellStart"/>
+      <w:r>
+        <w:t>Chlorofusin</w:t>
+      </w:r>
+      <w:proofErr w:type="spellEnd"/>
+      <w:r>
+        <w:t xml:space="preserve">: metabolita di Fusarium sp. IC&lt;sub&gt;50&lt;/sub&gt; ≈ 4.6 </w:t>
+      </w:r>
+      <w:proofErr w:type="spellStart"/>
+      <w:r>
+        <w:t>mM</w:t>
+      </w:r>
+      <w:proofErr w:type="spellEnd"/>
+      <w:r>
+        <w:t>, lega dominio N-term di MDM2.</w:t>
       </w:r>
     </w:p>
     <w:p>
@@ -2238,7 +2748,15 @@
         </w:numPr>
       </w:pPr>
       <w:r>
-        <w:t>Derivati policiclici e chalcone in studio come inibitori non-peptidici.</w:t>
+        <w:t xml:space="preserve">Derivati policiclici e </w:t>
+      </w:r>
+      <w:proofErr w:type="spellStart"/>
+      <w:r>
+        <w:t>chalcone</w:t>
+      </w:r>
+      <w:proofErr w:type="spellEnd"/>
+      <w:r>
+        <w:t xml:space="preserve"> in studio come inibitori non-peptidici.</w:t>
       </w:r>
     </w:p>
     <w:p/>
@@ -2307,11 +2825,19 @@
           <w:lang w:val="en-US"/>
         </w:rPr>
       </w:pPr>
-      <w:r>
-        <w:rPr>
-          <w:lang w:val="en-US"/>
-        </w:rPr>
-        <w:t>wget https://files.rcsb.org/download/1YCR.pdb</w:t>
+      <w:proofErr w:type="spellStart"/>
+      <w:r>
+        <w:rPr>
+          <w:lang w:val="en-US"/>
+        </w:rPr>
+        <w:t>wget</w:t>
+      </w:r>
+      <w:proofErr w:type="spellEnd"/>
+      <w:r>
+        <w:rPr>
+          <w:lang w:val="en-US"/>
+        </w:rPr>
+        <w:t xml:space="preserve"> https://files.rcsb.org/download/1YCR.pdb</w:t>
       </w:r>
     </w:p>
     <w:p>
@@ -2336,7 +2862,35 @@
         <w:rPr>
           <w:lang w:val="en-US"/>
         </w:rPr>
-        <w:t xml:space="preserve"> 1YCR.pdb in ChimeraX/PyMOL.</w:t>
+        <w:t xml:space="preserve"> 1YCR.pdb in </w:t>
+      </w:r>
+      <w:proofErr w:type="spellStart"/>
+      <w:r>
+        <w:rPr>
+          <w:lang w:val="en-US"/>
+        </w:rPr>
+        <w:t>ChimeraX</w:t>
+      </w:r>
+      <w:proofErr w:type="spellEnd"/>
+      <w:r>
+        <w:rPr>
+          <w:lang w:val="en-US"/>
+        </w:rPr>
+        <w:t>/</w:t>
+      </w:r>
+      <w:proofErr w:type="spellStart"/>
+      <w:r>
+        <w:rPr>
+          <w:lang w:val="en-US"/>
+        </w:rPr>
+        <w:t>PyMOL</w:t>
+      </w:r>
+      <w:proofErr w:type="spellEnd"/>
+      <w:r>
+        <w:rPr>
+          <w:lang w:val="en-US"/>
+        </w:rPr>
+        <w:t>.</w:t>
       </w:r>
     </w:p>
     <w:p>
@@ -2440,20 +2994,50 @@
         <w:t xml:space="preserve"> – F19, W23, L26 (chain B). </w:t>
       </w:r>
       <w:r>
-        <w:t>Use the “select” command:</w:t>
-      </w:r>
-    </w:p>
-    <w:p>
-      <w:pPr>
-        <w:rPr>
-          <w:lang w:val="en-US"/>
-        </w:rPr>
-      </w:pPr>
-      <w:r>
-        <w:rPr>
-          <w:lang w:val="en-US"/>
-        </w:rPr>
-        <w:t>select hotspots, chain B and resi 19+23+26</w:t>
+        <w:t>Use the “</w:t>
+      </w:r>
+      <w:proofErr w:type="spellStart"/>
+      <w:r>
+        <w:t>select</w:t>
+      </w:r>
+      <w:proofErr w:type="spellEnd"/>
+      <w:r>
+        <w:t xml:space="preserve">” </w:t>
+      </w:r>
+      <w:proofErr w:type="spellStart"/>
+      <w:r>
+        <w:t>command</w:t>
+      </w:r>
+      <w:proofErr w:type="spellEnd"/>
+      <w:r>
+        <w:t>:</w:t>
+      </w:r>
+    </w:p>
+    <w:p>
+      <w:pPr>
+        <w:rPr>
+          <w:lang w:val="en-US"/>
+        </w:rPr>
+      </w:pPr>
+      <w:r>
+        <w:rPr>
+          <w:lang w:val="en-US"/>
+        </w:rPr>
+        <w:t xml:space="preserve">select hotspots, chain B and </w:t>
+      </w:r>
+      <w:proofErr w:type="spellStart"/>
+      <w:r>
+        <w:rPr>
+          <w:lang w:val="en-US"/>
+        </w:rPr>
+        <w:t>resi</w:t>
+      </w:r>
+      <w:proofErr w:type="spellEnd"/>
+      <w:r>
+        <w:rPr>
+          <w:lang w:val="en-US"/>
+        </w:rPr>
+        <w:t xml:space="preserve"> 19+23+26</w:t>
       </w:r>
     </w:p>
     <w:p>
@@ -2564,8 +3148,13 @@
         </w:numPr>
       </w:pPr>
       <w:r>
-        <w:t>☐ No peptide atoms</w:t>
-      </w:r>
+        <w:t xml:space="preserve">☐ No peptide </w:t>
+      </w:r>
+      <w:proofErr w:type="spellStart"/>
+      <w:r>
+        <w:t>atoms</w:t>
+      </w:r>
+      <w:proofErr w:type="spellEnd"/>
     </w:p>
     <w:p>
       <w:pPr>
@@ -2575,8 +3164,29 @@
         </w:numPr>
       </w:pPr>
       <w:r>
-        <w:t>☐ No ligands/HOH unless needed</w:t>
-      </w:r>
+        <w:t xml:space="preserve">☐ No </w:t>
+      </w:r>
+      <w:proofErr w:type="spellStart"/>
+      <w:r>
+        <w:t>ligands</w:t>
+      </w:r>
+      <w:proofErr w:type="spellEnd"/>
+      <w:r>
+        <w:t xml:space="preserve">/HOH </w:t>
+      </w:r>
+      <w:proofErr w:type="spellStart"/>
+      <w:r>
+        <w:t>unless</w:t>
+      </w:r>
+      <w:proofErr w:type="spellEnd"/>
+      <w:r>
+        <w:t xml:space="preserve"> </w:t>
+      </w:r>
+      <w:proofErr w:type="spellStart"/>
+      <w:r>
+        <w:t>needed</w:t>
+      </w:r>
+      <w:proofErr w:type="spellEnd"/>
     </w:p>
     <w:p>
       <w:pPr>
@@ -2592,22 +3202,52 @@
         <w:rPr>
           <w:lang w:val="en-US"/>
         </w:rPr>
-        <w:t>☐ Protonation states TBD (PropKa or pdb2gmx later)</w:t>
-      </w:r>
-    </w:p>
-    <w:p>
-      <w:pPr>
-        <w:rPr>
-          <w:b/>
-          <w:bCs/>
-        </w:rPr>
-      </w:pPr>
-      <w:r>
-        <w:rPr>
-          <w:b/>
-          <w:bCs/>
-        </w:rPr>
-        <w:t>1.3 Pocket Mapping (optional bling)</w:t>
+        <w:t>☐ Protonation states TBD (</w:t>
+      </w:r>
+      <w:proofErr w:type="spellStart"/>
+      <w:r>
+        <w:rPr>
+          <w:lang w:val="en-US"/>
+        </w:rPr>
+        <w:t>PropKa</w:t>
+      </w:r>
+      <w:proofErr w:type="spellEnd"/>
+      <w:r>
+        <w:rPr>
+          <w:lang w:val="en-US"/>
+        </w:rPr>
+        <w:t xml:space="preserve"> or pdb2gmx later)</w:t>
+      </w:r>
+    </w:p>
+    <w:p>
+      <w:pPr>
+        <w:rPr>
+          <w:b/>
+          <w:bCs/>
+        </w:rPr>
+      </w:pPr>
+      <w:r>
+        <w:rPr>
+          <w:b/>
+          <w:bCs/>
+        </w:rPr>
+        <w:t xml:space="preserve">1.3 Pocket Mapping (optional </w:t>
+      </w:r>
+      <w:proofErr w:type="spellStart"/>
+      <w:r>
+        <w:rPr>
+          <w:b/>
+          <w:bCs/>
+        </w:rPr>
+        <w:t>bling</w:t>
+      </w:r>
+      <w:proofErr w:type="spellEnd"/>
+      <w:r>
+        <w:rPr>
+          <w:b/>
+          <w:bCs/>
+        </w:rPr>
+        <w:t>)</w:t>
       </w:r>
     </w:p>
     <w:p>
@@ -2626,6 +3266,7 @@
         </w:rPr>
         <w:t xml:space="preserve">Use </w:t>
       </w:r>
+      <w:proofErr w:type="spellStart"/>
       <w:r>
         <w:rPr>
           <w:b/>
@@ -2634,12 +3275,14 @@
         </w:rPr>
         <w:t>SiteMap</w:t>
       </w:r>
+      <w:proofErr w:type="spellEnd"/>
       <w:r>
         <w:rPr>
           <w:lang w:val="en-US"/>
         </w:rPr>
         <w:t xml:space="preserve"> (Schrödinger) or </w:t>
       </w:r>
+      <w:proofErr w:type="spellStart"/>
       <w:r>
         <w:rPr>
           <w:b/>
@@ -2648,6 +3291,7 @@
         </w:rPr>
         <w:t>PockDrug</w:t>
       </w:r>
+      <w:proofErr w:type="spellEnd"/>
       <w:r>
         <w:rPr>
           <w:lang w:val="en-US"/>
@@ -2810,7 +3454,21 @@
               <w:rPr>
                 <w:lang w:val="en-US"/>
               </w:rPr>
-              <w:t xml:space="preserve">In pymol </w:t>
+              <w:t xml:space="preserve">In </w:t>
+            </w:r>
+            <w:proofErr w:type="spellStart"/>
+            <w:r>
+              <w:rPr>
+                <w:lang w:val="en-US"/>
+              </w:rPr>
+              <w:t>pymol</w:t>
+            </w:r>
+            <w:proofErr w:type="spellEnd"/>
+            <w:r>
+              <w:rPr>
+                <w:lang w:val="en-US"/>
+              </w:rPr>
+              <w:t xml:space="preserve"> </w:t>
             </w:r>
           </w:p>
         </w:tc>
@@ -2828,7 +3486,21 @@
               <w:rPr>
                 <w:lang w:val="en-US"/>
               </w:rPr>
-              <w:t>Select the protein sequence, delete che p53 sequence, delete water and save only as mdm2.pdb</w:t>
+              <w:t xml:space="preserve">Select the protein sequence, delete </w:t>
+            </w:r>
+            <w:proofErr w:type="spellStart"/>
+            <w:r>
+              <w:rPr>
+                <w:lang w:val="en-US"/>
+              </w:rPr>
+              <w:t>che</w:t>
+            </w:r>
+            <w:proofErr w:type="spellEnd"/>
+            <w:r>
+              <w:rPr>
+                <w:lang w:val="en-US"/>
+              </w:rPr>
+              <w:t xml:space="preserve"> p53 sequence, delete water and save only as mdm2.pdb</w:t>
             </w:r>
           </w:p>
         </w:tc>
@@ -2932,7 +3604,35 @@
               <w:rPr>
                 <w:lang w:val="en-US"/>
               </w:rPr>
-              <w:t xml:space="preserve"> that my miniprotein have to mimick; define p53 and mdm2 interfaces</w:t>
+              <w:t xml:space="preserve"> that my </w:t>
+            </w:r>
+            <w:proofErr w:type="spellStart"/>
+            <w:r>
+              <w:rPr>
+                <w:lang w:val="en-US"/>
+              </w:rPr>
+              <w:t>miniprotein</w:t>
+            </w:r>
+            <w:proofErr w:type="spellEnd"/>
+            <w:r>
+              <w:rPr>
+                <w:lang w:val="en-US"/>
+              </w:rPr>
+              <w:t xml:space="preserve"> have to </w:t>
+            </w:r>
+            <w:proofErr w:type="spellStart"/>
+            <w:r>
+              <w:rPr>
+                <w:lang w:val="en-US"/>
+              </w:rPr>
+              <w:t>mimick</w:t>
+            </w:r>
+            <w:proofErr w:type="spellEnd"/>
+            <w:r>
+              <w:rPr>
+                <w:lang w:val="en-US"/>
+              </w:rPr>
+              <w:t>; define p53 and mdm2 interfaces</w:t>
             </w:r>
           </w:p>
         </w:tc>
@@ -2977,7 +3677,35 @@
               <w:rPr>
                 <w:lang w:val="en-US"/>
               </w:rPr>
-              <w:t>select p53 residue: select phe19, resn PHE and resi 19 and chain B</w:t>
+              <w:t xml:space="preserve">select p53 residue: select phe19, </w:t>
+            </w:r>
+            <w:proofErr w:type="spellStart"/>
+            <w:r>
+              <w:rPr>
+                <w:lang w:val="en-US"/>
+              </w:rPr>
+              <w:t>resn</w:t>
+            </w:r>
+            <w:proofErr w:type="spellEnd"/>
+            <w:r>
+              <w:rPr>
+                <w:lang w:val="en-US"/>
+              </w:rPr>
+              <w:t xml:space="preserve"> PHE and </w:t>
+            </w:r>
+            <w:proofErr w:type="spellStart"/>
+            <w:r>
+              <w:rPr>
+                <w:lang w:val="en-US"/>
+              </w:rPr>
+              <w:t>resi</w:t>
+            </w:r>
+            <w:proofErr w:type="spellEnd"/>
+            <w:r>
+              <w:rPr>
+                <w:lang w:val="en-US"/>
+              </w:rPr>
+              <w:t xml:space="preserve"> 19 and chain B</w:t>
             </w:r>
           </w:p>
           <w:p>
@@ -3050,7 +3778,21 @@
               <w:rPr>
                 <w:lang w:val="en-US"/>
               </w:rPr>
-              <w:t>select hotspots, chain B and resi 19+23+26</w:t>
+              <w:t xml:space="preserve">select hotspots, chain B and </w:t>
+            </w:r>
+            <w:proofErr w:type="spellStart"/>
+            <w:r>
+              <w:rPr>
+                <w:lang w:val="en-US"/>
+              </w:rPr>
+              <w:t>resi</w:t>
+            </w:r>
+            <w:proofErr w:type="spellEnd"/>
+            <w:r>
+              <w:rPr>
+                <w:lang w:val="en-US"/>
+              </w:rPr>
+              <w:t xml:space="preserve"> 19+23+26</w:t>
             </w:r>
           </w:p>
         </w:tc>
@@ -3116,8 +3858,17 @@
           <w:rFonts w:ascii="Courier New" w:hAnsi="Courier New" w:cs="Courier New"/>
           <w:lang w:val="en-US"/>
         </w:rPr>
-        <w:t>git init</w:t>
-      </w:r>
+        <w:t xml:space="preserve">git </w:t>
+      </w:r>
+      <w:proofErr w:type="spellStart"/>
+      <w:r>
+        <w:rPr>
+          <w:rFonts w:ascii="Courier New" w:hAnsi="Courier New" w:cs="Courier New"/>
+          <w:lang w:val="en-US"/>
+        </w:rPr>
+        <w:t>init</w:t>
+      </w:r>
+      <w:proofErr w:type="spellEnd"/>
       <w:r>
         <w:rPr>
           <w:lang w:val="en-US"/>
@@ -3291,8 +4042,30 @@
         <w:rPr>
           <w:lang w:val="en-US"/>
         </w:rPr>
-        <w:t>On google colab install RFdiffusion</w:t>
-      </w:r>
+        <w:t xml:space="preserve">On google </w:t>
+      </w:r>
+      <w:proofErr w:type="spellStart"/>
+      <w:r>
+        <w:rPr>
+          <w:lang w:val="en-US"/>
+        </w:rPr>
+        <w:t>colab</w:t>
+      </w:r>
+      <w:proofErr w:type="spellEnd"/>
+      <w:r>
+        <w:rPr>
+          <w:lang w:val="en-US"/>
+        </w:rPr>
+        <w:t xml:space="preserve"> install </w:t>
+      </w:r>
+      <w:proofErr w:type="spellStart"/>
+      <w:r>
+        <w:rPr>
+          <w:lang w:val="en-US"/>
+        </w:rPr>
+        <w:t>RFdiffusion</w:t>
+      </w:r>
+      <w:proofErr w:type="spellEnd"/>
     </w:p>
     <w:tbl>
       <w:tblPr>
@@ -3414,8 +4187,16 @@
               <w:rPr>
                 <w:lang w:val="en-US"/>
               </w:rPr>
-              <w:t>touch RFdiffusion_design.ipynb</w:t>
-            </w:r>
+              <w:t xml:space="preserve">touch </w:t>
+            </w:r>
+            <w:proofErr w:type="spellStart"/>
+            <w:r>
+              <w:rPr>
+                <w:lang w:val="en-US"/>
+              </w:rPr>
+              <w:t>RFdiffusion_design.ipynb</w:t>
+            </w:r>
+            <w:proofErr w:type="spellEnd"/>
           </w:p>
         </w:tc>
         <w:tc>
@@ -3457,11 +4238,19 @@
           <w:lang w:val="en-US"/>
         </w:rPr>
       </w:pPr>
-      <w:r>
-        <w:rPr>
-          <w:lang w:val="en-US"/>
-        </w:rPr>
-        <w:t>ColabDesign:</w:t>
+      <w:proofErr w:type="spellStart"/>
+      <w:r>
+        <w:rPr>
+          <w:lang w:val="en-US"/>
+        </w:rPr>
+        <w:t>ColabDesign</w:t>
+      </w:r>
+      <w:proofErr w:type="spellEnd"/>
+      <w:r>
+        <w:rPr>
+          <w:lang w:val="en-US"/>
+        </w:rPr>
+        <w:t>:</w:t>
       </w:r>
     </w:p>
     <w:p>
@@ -3476,6 +4265,7 @@
           <w:lang w:val="en-US"/>
         </w:rPr>
       </w:pPr>
+      <w:proofErr w:type="spellStart"/>
       <w:r>
         <w:rPr>
           <w:b/>
@@ -3484,11 +4274,26 @@
         </w:rPr>
         <w:t>TrDesign</w:t>
       </w:r>
-      <w:r>
-        <w:rPr>
-          <w:lang w:val="en-US"/>
-        </w:rPr>
-        <w:t xml:space="preserve"> (TrRosetta-based design)</w:t>
+      <w:proofErr w:type="spellEnd"/>
+      <w:r>
+        <w:rPr>
+          <w:lang w:val="en-US"/>
+        </w:rPr>
+        <w:t xml:space="preserve"> (</w:t>
+      </w:r>
+      <w:proofErr w:type="spellStart"/>
+      <w:r>
+        <w:rPr>
+          <w:lang w:val="en-US"/>
+        </w:rPr>
+        <w:t>TrRosetta</w:t>
+      </w:r>
+      <w:proofErr w:type="spellEnd"/>
+      <w:r>
+        <w:rPr>
+          <w:lang w:val="en-US"/>
+        </w:rPr>
+        <w:t>-based design)</w:t>
       </w:r>
     </w:p>
     <w:p>
@@ -3502,6 +4307,7 @@
           <w:lang w:val="en-US"/>
         </w:rPr>
       </w:pPr>
+      <w:proofErr w:type="spellStart"/>
       <w:r>
         <w:rPr>
           <w:b/>
@@ -3510,6 +4316,7 @@
         </w:rPr>
         <w:t>AfDesign</w:t>
       </w:r>
+      <w:proofErr w:type="spellEnd"/>
       <w:r>
         <w:rPr>
           <w:lang w:val="en-US"/>
@@ -3525,6 +4332,7 @@
           <w:numId w:val="16"/>
         </w:numPr>
       </w:pPr>
+      <w:proofErr w:type="spellStart"/>
       <w:r>
         <w:rPr>
           <w:b/>
@@ -3532,8 +4340,17 @@
         </w:rPr>
         <w:t>RfDesign</w:t>
       </w:r>
-      <w:r>
-        <w:t xml:space="preserve"> (RFdiffusion-based design)</w:t>
+      <w:proofErr w:type="spellEnd"/>
+      <w:r>
+        <w:t xml:space="preserve"> (</w:t>
+      </w:r>
+      <w:proofErr w:type="spellStart"/>
+      <w:r>
+        <w:t>RFdiffusion</w:t>
+      </w:r>
+      <w:proofErr w:type="spellEnd"/>
+      <w:r>
+        <w:t>-based design)</w:t>
       </w:r>
     </w:p>
     <w:p>
@@ -3544,6 +4361,7 @@
           <w:numId w:val="16"/>
         </w:numPr>
       </w:pPr>
+      <w:proofErr w:type="spellStart"/>
       <w:r>
         <w:rPr>
           <w:b/>
@@ -3551,6 +4369,7 @@
         </w:rPr>
         <w:t>ProteinMPNN</w:t>
       </w:r>
+      <w:proofErr w:type="spellEnd"/>
       <w:r>
         <w:t xml:space="preserve"> (sequence design da struttura)</w:t>
       </w:r>
@@ -3609,13 +4428,7 @@
         </w:numPr>
       </w:pPr>
       <w:r>
-        <w:t>il sito attivo è il sito dove si</w:t>
-      </w:r>
-      <w:r>
-        <w:t xml:space="preserve"> </w:t>
-      </w:r>
-      <w:r>
-        <w:t>esplica l’attività della protein</w:t>
+        <w:t>il sito attivo è il sito dove si esplica l’attività della protein</w:t>
       </w:r>
     </w:p>
     <w:p>
@@ -3639,13 +4452,7 @@
         </w:numPr>
       </w:pPr>
       <w:r>
-        <w:t>scegliere uno scaffold che sia strutturalmente simile, cioè che abbia similarità</w:t>
-      </w:r>
-      <w:r>
-        <w:t xml:space="preserve"> </w:t>
-      </w:r>
-      <w:r>
-        <w:t>strutturali con il sito attivo della proteina di grandi dimensioni</w:t>
+        <w:t>scegliere uno scaffold che sia strutturalmente simile, cioè che abbia similarità strutturali con il sito attivo della proteina di grandi dimensioni</w:t>
       </w:r>
     </w:p>
     <w:p>
@@ -3775,7 +4582,15 @@
       </w:pPr>
       <w:r>
         <w:lastRenderedPageBreak/>
-        <w:t>Filtra per risoluzione (&lt; 2.5 Å), B-factor, esposizione in superficie.</w:t>
+        <w:t>Filtra per risoluzione (&lt; 2.5 Å), B-</w:t>
+      </w:r>
+      <w:proofErr w:type="spellStart"/>
+      <w:r>
+        <w:t>factor</w:t>
+      </w:r>
+      <w:proofErr w:type="spellEnd"/>
+      <w:r>
+        <w:t>, esposizione in superficie.</w:t>
       </w:r>
     </w:p>
     <w:p>
@@ -3812,7 +4627,15 @@
         </w:numPr>
       </w:pPr>
       <w:r>
-        <w:t>Controlla la presenza di loop adiacenti (per un grafting più pulito).</w:t>
+        <w:t xml:space="preserve">Controlla la presenza di loop adiacenti (per un </w:t>
+      </w:r>
+      <w:proofErr w:type="spellStart"/>
+      <w:r>
+        <w:t>grafting</w:t>
+      </w:r>
+      <w:proofErr w:type="spellEnd"/>
+      <w:r>
+        <w:t xml:space="preserve"> più pulito).</w:t>
       </w:r>
     </w:p>
     <w:p>
@@ -3833,12 +4656,21 @@
           <w:numId w:val="19"/>
         </w:numPr>
       </w:pPr>
-      <w:r>
-        <w:rPr>
-          <w:b/>
-          <w:bCs/>
-        </w:rPr>
-        <w:t>Grafting del motivo p53 sullo scaffold</w:t>
+      <w:proofErr w:type="spellStart"/>
+      <w:r>
+        <w:rPr>
+          <w:b/>
+          <w:bCs/>
+        </w:rPr>
+        <w:t>Grafting</w:t>
+      </w:r>
+      <w:proofErr w:type="spellEnd"/>
+      <w:r>
+        <w:rPr>
+          <w:b/>
+          <w:bCs/>
+        </w:rPr>
+        <w:t xml:space="preserve"> del motivo p53 sullo scaffold</w:t>
       </w:r>
     </w:p>
     <w:p>
@@ -3848,13 +4680,31 @@
           <w:numId w:val="21"/>
         </w:numPr>
       </w:pPr>
-      <w:r>
-        <w:rPr>
-          <w:b/>
-          <w:bCs/>
-        </w:rPr>
-        <w:t>Rigid-body superposition</w:t>
-      </w:r>
+      <w:proofErr w:type="spellStart"/>
+      <w:r>
+        <w:rPr>
+          <w:b/>
+          <w:bCs/>
+        </w:rPr>
+        <w:t>Rigid</w:t>
+      </w:r>
+      <w:proofErr w:type="spellEnd"/>
+      <w:r>
+        <w:rPr>
+          <w:b/>
+          <w:bCs/>
+        </w:rPr>
+        <w:t xml:space="preserve">-body </w:t>
+      </w:r>
+      <w:proofErr w:type="spellStart"/>
+      <w:r>
+        <w:rPr>
+          <w:b/>
+          <w:bCs/>
+        </w:rPr>
+        <w:t>superposition</w:t>
+      </w:r>
+      <w:proofErr w:type="spellEnd"/>
     </w:p>
     <w:p>
       <w:pPr>
@@ -3905,8 +4755,17 @@
           <w:b/>
           <w:bCs/>
         </w:rPr>
-        <w:t>Loop closure</w:t>
-      </w:r>
+        <w:t xml:space="preserve">Loop </w:t>
+      </w:r>
+      <w:proofErr w:type="spellStart"/>
+      <w:r>
+        <w:rPr>
+          <w:b/>
+          <w:bCs/>
+        </w:rPr>
+        <w:t>closure</w:t>
+      </w:r>
+      <w:proofErr w:type="spellEnd"/>
     </w:p>
     <w:p>
       <w:pPr>
@@ -3916,7 +4775,15 @@
         </w:numPr>
       </w:pPr>
       <w:r>
-        <w:t>Chiudi i gap con Rosetta Remodel, KIC o Modeller per garantire continuità della catena.</w:t>
+        <w:t xml:space="preserve">Chiudi i gap con Rosetta </w:t>
+      </w:r>
+      <w:proofErr w:type="spellStart"/>
+      <w:r>
+        <w:t>Remodel</w:t>
+      </w:r>
+      <w:proofErr w:type="spellEnd"/>
+      <w:r>
+        <w:t>, KIC o Modeller per garantire continuità della catena.</w:t>
       </w:r>
     </w:p>
     <w:p>
@@ -3944,6 +4811,7 @@
       <w:r>
         <w:t xml:space="preserve">Usa </w:t>
       </w:r>
+      <w:proofErr w:type="spellStart"/>
       <w:r>
         <w:rPr>
           <w:b/>
@@ -3951,9 +4819,11 @@
         </w:rPr>
         <w:t>ProteinMPNN</w:t>
       </w:r>
+      <w:proofErr w:type="spellEnd"/>
       <w:r>
         <w:t xml:space="preserve"> o </w:t>
       </w:r>
+      <w:proofErr w:type="spellStart"/>
       <w:r>
         <w:rPr>
           <w:b/>
@@ -3961,6 +4831,7 @@
         </w:rPr>
         <w:t>RosettaDesign</w:t>
       </w:r>
+      <w:proofErr w:type="spellEnd"/>
     </w:p>
     <w:p>
       <w:pPr>
@@ -3972,11 +4843,33 @@
           <w:lang w:val="en-US"/>
         </w:rPr>
       </w:pPr>
-      <w:r>
-        <w:rPr>
-          <w:lang w:val="en-US"/>
-        </w:rPr>
-        <w:t xml:space="preserve">Fissa i </w:t>
+      <w:proofErr w:type="spellStart"/>
+      <w:r>
+        <w:rPr>
+          <w:lang w:val="en-US"/>
+        </w:rPr>
+        <w:t>Fissa</w:t>
+      </w:r>
+      <w:proofErr w:type="spellEnd"/>
+      <w:r>
+        <w:rPr>
+          <w:lang w:val="en-US"/>
+        </w:rPr>
+        <w:t xml:space="preserve"> </w:t>
+      </w:r>
+      <w:proofErr w:type="spellStart"/>
+      <w:r>
+        <w:rPr>
+          <w:lang w:val="en-US"/>
+        </w:rPr>
+        <w:t>i</w:t>
+      </w:r>
+      <w:proofErr w:type="spellEnd"/>
+      <w:r>
+        <w:rPr>
+          <w:lang w:val="en-US"/>
+        </w:rPr>
+        <w:t xml:space="preserve"> </w:t>
       </w:r>
       <w:r>
         <w:rPr>
@@ -4001,7 +4894,23 @@
         </w:numPr>
       </w:pPr>
       <w:r>
-        <w:t>Riprogetta residui circostanti sullo scaffold per migliorare packing e idrofobicità complementare.</w:t>
+        <w:t xml:space="preserve">Riprogetta residui circostanti sullo scaffold per migliorare </w:t>
+      </w:r>
+      <w:proofErr w:type="spellStart"/>
+      <w:r>
+        <w:t>packing</w:t>
+      </w:r>
+      <w:proofErr w:type="spellEnd"/>
+      <w:r>
+        <w:t xml:space="preserve"> e </w:t>
+      </w:r>
+      <w:proofErr w:type="spellStart"/>
+      <w:r>
+        <w:t>idrofobicità</w:t>
+      </w:r>
+      <w:proofErr w:type="spellEnd"/>
+      <w:r>
+        <w:t xml:space="preserve"> complementare.</w:t>
       </w:r>
     </w:p>
     <w:p>
@@ -4037,7 +4946,15 @@
         <w:t>AlphaFold2-Multimer</w:t>
       </w:r>
       <w:r>
-        <w:t xml:space="preserve"> sul complesso MDM2 + peptide graftato:</w:t>
+        <w:t xml:space="preserve"> sul complesso MDM2 + peptide </w:t>
+      </w:r>
+      <w:proofErr w:type="spellStart"/>
+      <w:r>
+        <w:t>graftato</w:t>
+      </w:r>
+      <w:proofErr w:type="spellEnd"/>
+      <w:r>
+        <w:t>:</w:t>
       </w:r>
     </w:p>
     <w:p>
@@ -4050,6 +4967,7 @@
       <w:r>
         <w:t xml:space="preserve">Controlla </w:t>
       </w:r>
+      <w:proofErr w:type="spellStart"/>
       <w:r>
         <w:rPr>
           <w:i/>
@@ -4057,6 +4975,7 @@
         </w:rPr>
         <w:t>pAE_interaction</w:t>
       </w:r>
+      <w:proofErr w:type="spellEnd"/>
       <w:r>
         <w:t xml:space="preserve"> &lt; 10</w:t>
       </w:r>
@@ -4090,12 +5009,21 @@
           <w:numId w:val="19"/>
         </w:numPr>
       </w:pPr>
-      <w:r>
-        <w:rPr>
-          <w:b/>
-          <w:bCs/>
-        </w:rPr>
-        <w:t>Refinement e stabilizzazione</w:t>
+      <w:proofErr w:type="spellStart"/>
+      <w:r>
+        <w:rPr>
+          <w:b/>
+          <w:bCs/>
+        </w:rPr>
+        <w:t>Refinement</w:t>
+      </w:r>
+      <w:proofErr w:type="spellEnd"/>
+      <w:r>
+        <w:rPr>
+          <w:b/>
+          <w:bCs/>
+        </w:rPr>
+        <w:t xml:space="preserve"> e stabilizzazione</w:t>
       </w:r>
     </w:p>
     <w:p>
@@ -4108,23 +5036,50 @@
       <w:r>
         <w:t xml:space="preserve">Applica </w:t>
       </w:r>
-      <w:r>
-        <w:rPr>
-          <w:b/>
-          <w:bCs/>
-        </w:rPr>
-        <w:t>lactam-bridge</w:t>
+      <w:proofErr w:type="spellStart"/>
+      <w:r>
+        <w:rPr>
+          <w:b/>
+          <w:bCs/>
+        </w:rPr>
+        <w:t>lactam</w:t>
+      </w:r>
+      <w:proofErr w:type="spellEnd"/>
+      <w:r>
+        <w:rPr>
+          <w:b/>
+          <w:bCs/>
+        </w:rPr>
+        <w:t>-bridge</w:t>
       </w:r>
       <w:r>
         <w:t xml:space="preserve"> o </w:t>
       </w:r>
-      <w:r>
-        <w:rPr>
-          <w:b/>
-          <w:bCs/>
-        </w:rPr>
-        <w:t>hydrocarbon staple</w:t>
-      </w:r>
+      <w:proofErr w:type="spellStart"/>
+      <w:r>
+        <w:rPr>
+          <w:b/>
+          <w:bCs/>
+        </w:rPr>
+        <w:t>hydrocarbon</w:t>
+      </w:r>
+      <w:proofErr w:type="spellEnd"/>
+      <w:r>
+        <w:rPr>
+          <w:b/>
+          <w:bCs/>
+        </w:rPr>
+        <w:t xml:space="preserve"> </w:t>
+      </w:r>
+      <w:proofErr w:type="spellStart"/>
+      <w:r>
+        <w:rPr>
+          <w:b/>
+          <w:bCs/>
+        </w:rPr>
+        <w:t>staple</w:t>
+      </w:r>
+      <w:proofErr w:type="spellEnd"/>
       <w:r>
         <w:t xml:space="preserve"> su due posizioni </w:t>
       </w:r>
@@ -4249,7 +5204,15 @@
         </w:numPr>
       </w:pPr>
       <w:r>
-        <w:t>Interfaccia stabile (costanti H-bond, mindist &lt; 4 Å)</w:t>
+        <w:t xml:space="preserve">Interfaccia stabile (costanti H-bond, </w:t>
+      </w:r>
+      <w:proofErr w:type="spellStart"/>
+      <w:r>
+        <w:t>mindist</w:t>
+      </w:r>
+      <w:proofErr w:type="spellEnd"/>
+      <w:r>
+        <w:t xml:space="preserve"> &lt; 4 Å)</w:t>
       </w:r>
     </w:p>
     <w:p>
@@ -4269,11 +5232,19 @@
           <w:rFonts w:ascii="Courier New" w:hAnsi="Courier New" w:cs="Courier New"/>
         </w:rPr>
       </w:pPr>
+      <w:proofErr w:type="spellStart"/>
       <w:r>
         <w:rPr>
           <w:rFonts w:ascii="Courier New" w:hAnsi="Courier New" w:cs="Courier New"/>
         </w:rPr>
-        <w:t>python ~/programmi/proteinml/ProteinMPNN/protein_mpnn_run.py</w:t>
+        <w:t>python</w:t>
+      </w:r>
+      <w:proofErr w:type="spellEnd"/>
+      <w:r>
+        <w:rPr>
+          <w:rFonts w:ascii="Courier New" w:hAnsi="Courier New" w:cs="Courier New"/>
+        </w:rPr>
+        <w:t xml:space="preserve"> ~/programmi/proteinml/ProteinMPNN/protein_mpnn_run.py</w:t>
       </w:r>
     </w:p>
     <w:tbl>
@@ -4375,11 +5346,33 @@
                 <w:lang w:val="en-US"/>
               </w:rPr>
             </w:pPr>
+            <w:proofErr w:type="spellStart"/>
             <w:r>
               <w:rPr>
                 <w:lang w:val="en-US"/>
               </w:rPr>
-              <w:t>Preparazione del motivo p53</w:t>
+              <w:t>Preparazione</w:t>
+            </w:r>
+            <w:proofErr w:type="spellEnd"/>
+            <w:r>
+              <w:rPr>
+                <w:lang w:val="en-US"/>
+              </w:rPr>
+              <w:t xml:space="preserve"> del </w:t>
+            </w:r>
+            <w:proofErr w:type="spellStart"/>
+            <w:r>
+              <w:rPr>
+                <w:lang w:val="en-US"/>
+              </w:rPr>
+              <w:t>motivo</w:t>
+            </w:r>
+            <w:proofErr w:type="spellEnd"/>
+            <w:r>
+              <w:rPr>
+                <w:lang w:val="en-US"/>
+              </w:rPr>
+              <w:t xml:space="preserve"> p53</w:t>
             </w:r>
           </w:p>
         </w:tc>
@@ -4399,7 +5392,23 @@
                 <w:rFonts w:ascii="Courier New" w:hAnsi="Courier New" w:cs="Courier New"/>
                 <w:lang w:val="en-US"/>
               </w:rPr>
-              <w:t>select p53_helix, chain B and resi 18-26</w:t>
+              <w:t xml:space="preserve">select p53_helix, chain B and </w:t>
+            </w:r>
+            <w:proofErr w:type="spellStart"/>
+            <w:r>
+              <w:rPr>
+                <w:rFonts w:ascii="Courier New" w:hAnsi="Courier New" w:cs="Courier New"/>
+                <w:lang w:val="en-US"/>
+              </w:rPr>
+              <w:t>resi</w:t>
+            </w:r>
+            <w:proofErr w:type="spellEnd"/>
+            <w:r>
+              <w:rPr>
+                <w:rFonts w:ascii="Courier New" w:hAnsi="Courier New" w:cs="Courier New"/>
+                <w:lang w:val="en-US"/>
+              </w:rPr>
+              <w:t xml:space="preserve"> 18-26</w:t>
             </w:r>
           </w:p>
         </w:tc>
@@ -4591,6 +5600,7 @@
             <w:r>
               <w:rPr>
                 <w:rFonts w:ascii="Courier New" w:hAnsi="Courier New" w:cs="Courier New"/>
+                <w:noProof/>
               </w:rPr>
               <w:drawing>
                 <wp:inline distT="0" distB="0" distL="0" distR="0" wp14:anchorId="6EF742FA" wp14:editId="103C5D2D">
@@ -4644,7 +5654,21 @@
               <w:rPr>
                 <w:rFonts w:ascii="Courier New" w:hAnsi="Courier New" w:cs="Courier New"/>
               </w:rPr>
-              <w:t>Query contro pdb_db del</w:t>
+              <w:t xml:space="preserve">Query contro </w:t>
+            </w:r>
+            <w:proofErr w:type="spellStart"/>
+            <w:r>
+              <w:rPr>
+                <w:rFonts w:ascii="Courier New" w:hAnsi="Courier New" w:cs="Courier New"/>
+              </w:rPr>
+              <w:t>pdb_db</w:t>
+            </w:r>
+            <w:proofErr w:type="spellEnd"/>
+            <w:r>
+              <w:rPr>
+                <w:rFonts w:ascii="Courier New" w:hAnsi="Courier New" w:cs="Courier New"/>
+              </w:rPr>
+              <w:t xml:space="preserve"> del</w:t>
             </w:r>
             <w:r>
               <w:rPr>
@@ -4687,6 +5711,7 @@
             <w:r>
               <w:rPr>
                 <w:rFonts w:ascii="Courier New" w:hAnsi="Courier New" w:cs="Courier New"/>
+                <w:noProof/>
               </w:rPr>
               <w:drawing>
                 <wp:inline distT="0" distB="0" distL="0" distR="0" wp14:anchorId="24E7F377" wp14:editId="7541FA52">
@@ -4778,7 +5803,41 @@
               <w:rPr>
                 <w:rFonts w:ascii="Courier New" w:hAnsi="Courier New" w:cs="Courier New"/>
               </w:rPr>
-              <w:t>Script python per trovare i migliori match</w:t>
+              <w:t xml:space="preserve">Script </w:t>
+            </w:r>
+            <w:proofErr w:type="spellStart"/>
+            <w:r>
+              <w:rPr>
+                <w:rFonts w:ascii="Courier New" w:hAnsi="Courier New" w:cs="Courier New"/>
+              </w:rPr>
+              <w:t>python</w:t>
+            </w:r>
+            <w:proofErr w:type="spellEnd"/>
+            <w:r>
+              <w:rPr>
+                <w:rFonts w:ascii="Courier New" w:hAnsi="Courier New" w:cs="Courier New"/>
+              </w:rPr>
+              <w:t xml:space="preserve"> per trovare i migliori match</w:t>
+            </w:r>
+            <w:r>
+              <w:rPr>
+                <w:rFonts w:ascii="Courier New" w:hAnsi="Courier New" w:cs="Courier New"/>
+              </w:rPr>
+              <w:t xml:space="preserve">, scaricare i </w:t>
+            </w:r>
+            <w:proofErr w:type="spellStart"/>
+            <w:r>
+              <w:rPr>
+                <w:rFonts w:ascii="Courier New" w:hAnsi="Courier New" w:cs="Courier New"/>
+              </w:rPr>
+              <w:t>pdb</w:t>
+            </w:r>
+            <w:proofErr w:type="spellEnd"/>
+            <w:r>
+              <w:rPr>
+                <w:rFonts w:ascii="Courier New" w:hAnsi="Courier New" w:cs="Courier New"/>
+              </w:rPr>
+              <w:t>, estrarre le catene e pulirle</w:t>
             </w:r>
           </w:p>
         </w:tc>
@@ -4814,6 +5873,234 @@
           <w:rFonts w:ascii="Courier New" w:hAnsi="Courier New" w:cs="Courier New"/>
         </w:rPr>
       </w:pPr>
+    </w:p>
+    <w:p>
+      <w:pPr>
+        <w:pStyle w:val="Heading3"/>
+        <w:rPr>
+          <w:lang w:val="en-US"/>
+        </w:rPr>
+      </w:pPr>
+      <w:r>
+        <w:rPr>
+          <w:lang w:val="en-US"/>
+        </w:rPr>
+        <w:t xml:space="preserve">Phase 3: transfer the motif on </w:t>
+      </w:r>
+      <w:r>
+        <w:rPr>
+          <w:lang w:val="en-US"/>
+        </w:rPr>
+        <w:t>some scaffolds</w:t>
+      </w:r>
+    </w:p>
+    <w:p>
+      <w:r>
+        <w:t xml:space="preserve">  </w:t>
+      </w:r>
+      <w:r>
+        <w:rPr>
+          <w:b/>
+          <w:bCs/>
+        </w:rPr>
+        <w:t>Individua i residui chiave:</w:t>
+      </w:r>
+      <w:r>
+        <w:t xml:space="preserve"> Analizzando la struttura, noterai che il frammento di p53 lega MDM2 tramite un'elica. I tre residui cruciali di p53 su questa elica sono: </w:t>
+      </w:r>
+    </w:p>
+    <w:p>
+      <w:pPr>
+        <w:numPr>
+          <w:ilvl w:val="0"/>
+          <w:numId w:val="22"/>
+        </w:numPr>
+      </w:pPr>
+      <w:r>
+        <w:rPr>
+          <w:b/>
+          <w:bCs/>
+        </w:rPr>
+        <w:t>Fenilalanina 19 (F19)</w:t>
+      </w:r>
+    </w:p>
+    <w:p>
+      <w:pPr>
+        <w:numPr>
+          <w:ilvl w:val="0"/>
+          <w:numId w:val="22"/>
+        </w:numPr>
+      </w:pPr>
+      <w:r>
+        <w:rPr>
+          <w:b/>
+          <w:bCs/>
+        </w:rPr>
+        <w:t>Triptofano 23 (W23)</w:t>
+      </w:r>
+    </w:p>
+    <w:p>
+      <w:pPr>
+        <w:numPr>
+          <w:ilvl w:val="0"/>
+          <w:numId w:val="22"/>
+        </w:numPr>
+      </w:pPr>
+      <w:r>
+        <w:rPr>
+          <w:b/>
+          <w:bCs/>
+        </w:rPr>
+        <w:t>Leucina 26 (L26)</w:t>
+      </w:r>
+    </w:p>
+    <w:p>
+      <w:r>
+        <w:t xml:space="preserve">  </w:t>
+      </w:r>
+      <w:r>
+        <w:rPr>
+          <w:b/>
+          <w:bCs/>
+        </w:rPr>
+        <w:t>Obiettivo:</w:t>
+      </w:r>
+      <w:r>
+        <w:t xml:space="preserve"> Il tuo scopo è posizionare questi tre residui su una alfa-elica del tuo scaffold in modo che mimino perfettamente la loro disposizione spaziale e le loro interazioni come si vedono nel complesso originale.</w:t>
+      </w:r>
+    </w:p>
+    <w:p>
+      <w:pPr>
+        <w:pStyle w:val="ListParagraph"/>
+        <w:numPr>
+          <w:ilvl w:val="0"/>
+          <w:numId w:val="23"/>
+        </w:numPr>
+      </w:pPr>
+      <w:r>
+        <w:rPr>
+          <w:b/>
+          <w:bCs/>
+        </w:rPr>
+        <w:t>Allineamento Strutturale:</w:t>
+      </w:r>
+      <w:r>
+        <w:t xml:space="preserve"> Non basta un allineamento di sequenza. Devi eseguire un </w:t>
+      </w:r>
+      <w:r>
+        <w:rPr>
+          <w:b/>
+          <w:bCs/>
+        </w:rPr>
+        <w:t>allineamento strutturale</w:t>
+      </w:r>
+      <w:r>
+        <w:t xml:space="preserve"> tra l'alfa-elica di p53 (presa dalla struttura 1YCR) e le eliche </w:t>
+      </w:r>
+      <w:r>
+        <w:lastRenderedPageBreak/>
+        <w:t xml:space="preserve">presenti sui tuoi scaffold. Strumenti come </w:t>
+      </w:r>
+      <w:proofErr w:type="spellStart"/>
+      <w:r>
+        <w:rPr>
+          <w:b/>
+          <w:bCs/>
+        </w:rPr>
+        <w:t>PyMOL</w:t>
+      </w:r>
+      <w:proofErr w:type="spellEnd"/>
+      <w:r>
+        <w:t xml:space="preserve"> o </w:t>
+      </w:r>
+      <w:r>
+        <w:rPr>
+          <w:b/>
+          <w:bCs/>
+        </w:rPr>
+        <w:t>UCSF Chimera</w:t>
+      </w:r>
+      <w:r>
+        <w:t xml:space="preserve"> sono perfetti per questo. Devi trovare un'elica sullo scaffold che sia esposta al solvente e che si sovrapponga bene all'elica di p53.</w:t>
+      </w:r>
+    </w:p>
+    <w:p>
+      <w:pPr>
+        <w:pStyle w:val="ListParagraph"/>
+        <w:numPr>
+          <w:ilvl w:val="0"/>
+          <w:numId w:val="23"/>
+        </w:numPr>
+      </w:pPr>
+      <w:r>
+        <w:rPr>
+          <w:b/>
+          <w:bCs/>
+        </w:rPr>
+        <w:t>Identificazione delle Posizioni:</w:t>
+      </w:r>
+      <w:r>
+        <w:t xml:space="preserve"> Una volta trovata la migliore sovrapposizione, identifica quali posizioni (numeri di residuo) sul tuo scaffold corrispondono a F19, W23 e L26 di p53.</w:t>
+      </w:r>
+    </w:p>
+    <w:p>
+      <w:pPr>
+        <w:pStyle w:val="ListParagraph"/>
+        <w:numPr>
+          <w:ilvl w:val="0"/>
+          <w:numId w:val="23"/>
+        </w:numPr>
+      </w:pPr>
+      <w:r>
+        <w:rPr>
+          <w:b/>
+          <w:bCs/>
+        </w:rPr>
+        <w:t xml:space="preserve">Mutagenesi In </w:t>
+      </w:r>
+      <w:proofErr w:type="spellStart"/>
+      <w:r>
+        <w:rPr>
+          <w:b/>
+          <w:bCs/>
+        </w:rPr>
+        <w:t>Silico</w:t>
+      </w:r>
+      <w:proofErr w:type="spellEnd"/>
+      <w:r>
+        <w:rPr>
+          <w:b/>
+          <w:bCs/>
+        </w:rPr>
+        <w:t>:</w:t>
+      </w:r>
+      <w:r>
+        <w:t xml:space="preserve"> Usando le funzioni di "</w:t>
+      </w:r>
+      <w:proofErr w:type="spellStart"/>
+      <w:r>
+        <w:t>mutagenesis</w:t>
+      </w:r>
+      <w:proofErr w:type="spellEnd"/>
+      <w:r>
+        <w:t xml:space="preserve">" di </w:t>
+      </w:r>
+      <w:proofErr w:type="spellStart"/>
+      <w:r>
+        <w:t>PyMOL</w:t>
+      </w:r>
+      <w:proofErr w:type="spellEnd"/>
+      <w:r>
+        <w:t xml:space="preserve"> o Chimera, sostituisci i residui originali del tuo scaffold in quelle posizioni con Fenilalanina, Triptofano e Leucina. Presta attenzione a scegliere il </w:t>
+      </w:r>
+      <w:proofErr w:type="spellStart"/>
+      <w:r>
+        <w:t>rotamero</w:t>
+      </w:r>
+      <w:proofErr w:type="spellEnd"/>
+      <w:r>
+        <w:t xml:space="preserve"> (la conformazione della catena laterale) che meglio mima quello del p53 originale.</w:t>
+      </w:r>
     </w:p>
     <w:sectPr>
       <w:pgSz w:w="11906" w:h="16838"/>
@@ -4977,6 +6264,92 @@
     </w:lvl>
   </w:abstractNum>
   <w:abstractNum w:abstractNumId="1" w15:restartNumberingAfterBreak="0">
+    <w:nsid w:val="09F532FA"/>
+    <w:multiLevelType w:val="hybridMultilevel"/>
+    <w:tmpl w:val="9E92CF98"/>
+    <w:lvl w:ilvl="0" w:tplc="0410000F">
+      <w:start w:val="1"/>
+      <w:numFmt w:val="decimal"/>
+      <w:lvlText w:val="%1."/>
+      <w:lvlJc w:val="left"/>
+      <w:pPr>
+        <w:ind w:left="720" w:hanging="360"/>
+      </w:pPr>
+    </w:lvl>
+    <w:lvl w:ilvl="1" w:tplc="04100019" w:tentative="1">
+      <w:start w:val="1"/>
+      <w:numFmt w:val="lowerLetter"/>
+      <w:lvlText w:val="%2."/>
+      <w:lvlJc w:val="left"/>
+      <w:pPr>
+        <w:ind w:left="1440" w:hanging="360"/>
+      </w:pPr>
+    </w:lvl>
+    <w:lvl w:ilvl="2" w:tplc="0410001B" w:tentative="1">
+      <w:start w:val="1"/>
+      <w:numFmt w:val="lowerRoman"/>
+      <w:lvlText w:val="%3."/>
+      <w:lvlJc w:val="right"/>
+      <w:pPr>
+        <w:ind w:left="2160" w:hanging="180"/>
+      </w:pPr>
+    </w:lvl>
+    <w:lvl w:ilvl="3" w:tplc="0410000F" w:tentative="1">
+      <w:start w:val="1"/>
+      <w:numFmt w:val="decimal"/>
+      <w:lvlText w:val="%4."/>
+      <w:lvlJc w:val="left"/>
+      <w:pPr>
+        <w:ind w:left="2880" w:hanging="360"/>
+      </w:pPr>
+    </w:lvl>
+    <w:lvl w:ilvl="4" w:tplc="04100019" w:tentative="1">
+      <w:start w:val="1"/>
+      <w:numFmt w:val="lowerLetter"/>
+      <w:lvlText w:val="%5."/>
+      <w:lvlJc w:val="left"/>
+      <w:pPr>
+        <w:ind w:left="3600" w:hanging="360"/>
+      </w:pPr>
+    </w:lvl>
+    <w:lvl w:ilvl="5" w:tplc="0410001B" w:tentative="1">
+      <w:start w:val="1"/>
+      <w:numFmt w:val="lowerRoman"/>
+      <w:lvlText w:val="%6."/>
+      <w:lvlJc w:val="right"/>
+      <w:pPr>
+        <w:ind w:left="4320" w:hanging="180"/>
+      </w:pPr>
+    </w:lvl>
+    <w:lvl w:ilvl="6" w:tplc="0410000F" w:tentative="1">
+      <w:start w:val="1"/>
+      <w:numFmt w:val="decimal"/>
+      <w:lvlText w:val="%7."/>
+      <w:lvlJc w:val="left"/>
+      <w:pPr>
+        <w:ind w:left="5040" w:hanging="360"/>
+      </w:pPr>
+    </w:lvl>
+    <w:lvl w:ilvl="7" w:tplc="04100019" w:tentative="1">
+      <w:start w:val="1"/>
+      <w:numFmt w:val="lowerLetter"/>
+      <w:lvlText w:val="%8."/>
+      <w:lvlJc w:val="left"/>
+      <w:pPr>
+        <w:ind w:left="5760" w:hanging="360"/>
+      </w:pPr>
+    </w:lvl>
+    <w:lvl w:ilvl="8" w:tplc="0410001B" w:tentative="1">
+      <w:start w:val="1"/>
+      <w:numFmt w:val="lowerRoman"/>
+      <w:lvlText w:val="%9."/>
+      <w:lvlJc w:val="right"/>
+      <w:pPr>
+        <w:ind w:left="6480" w:hanging="180"/>
+      </w:pPr>
+    </w:lvl>
+  </w:abstractNum>
+  <w:abstractNum w:abstractNumId="2" w15:restartNumberingAfterBreak="0">
     <w:nsid w:val="0ACD1012"/>
     <w:multiLevelType w:val="multilevel"/>
     <w:tmpl w:val="7570EE1C"/>
@@ -5093,7 +6466,7 @@
       </w:pPr>
     </w:lvl>
   </w:abstractNum>
-  <w:abstractNum w:abstractNumId="2" w15:restartNumberingAfterBreak="0">
+  <w:abstractNum w:abstractNumId="3" w15:restartNumberingAfterBreak="0">
     <w:nsid w:val="10861430"/>
     <w:multiLevelType w:val="multilevel"/>
     <w:tmpl w:val="5588D032"/>
@@ -5210,7 +6583,7 @@
       </w:pPr>
     </w:lvl>
   </w:abstractNum>
-  <w:abstractNum w:abstractNumId="3" w15:restartNumberingAfterBreak="0">
+  <w:abstractNum w:abstractNumId="4" w15:restartNumberingAfterBreak="0">
     <w:nsid w:val="1BB9400D"/>
     <w:multiLevelType w:val="hybridMultilevel"/>
     <w:tmpl w:val="936E481A"/>
@@ -5322,7 +6695,7 @@
       </w:rPr>
     </w:lvl>
   </w:abstractNum>
-  <w:abstractNum w:abstractNumId="4" w15:restartNumberingAfterBreak="0">
+  <w:abstractNum w:abstractNumId="5" w15:restartNumberingAfterBreak="0">
     <w:nsid w:val="21502B43"/>
     <w:multiLevelType w:val="multilevel"/>
     <w:tmpl w:val="5CBE5076"/>
@@ -5457,7 +6830,7 @@
       </w:rPr>
     </w:lvl>
   </w:abstractNum>
-  <w:abstractNum w:abstractNumId="5" w15:restartNumberingAfterBreak="0">
+  <w:abstractNum w:abstractNumId="6" w15:restartNumberingAfterBreak="0">
     <w:nsid w:val="25B833A0"/>
     <w:multiLevelType w:val="multilevel"/>
     <w:tmpl w:val="5CBE5076"/>
@@ -5592,7 +6965,7 @@
       </w:rPr>
     </w:lvl>
   </w:abstractNum>
-  <w:abstractNum w:abstractNumId="6" w15:restartNumberingAfterBreak="0">
+  <w:abstractNum w:abstractNumId="7" w15:restartNumberingAfterBreak="0">
     <w:nsid w:val="265826B2"/>
     <w:multiLevelType w:val="multilevel"/>
     <w:tmpl w:val="594C44BC"/>
@@ -5741,7 +7114,7 @@
       </w:rPr>
     </w:lvl>
   </w:abstractNum>
-  <w:abstractNum w:abstractNumId="7" w15:restartNumberingAfterBreak="0">
+  <w:abstractNum w:abstractNumId="8" w15:restartNumberingAfterBreak="0">
     <w:nsid w:val="30EA4FD4"/>
     <w:multiLevelType w:val="hybridMultilevel"/>
     <w:tmpl w:val="5D5AD276"/>
@@ -5854,7 +7227,156 @@
       </w:rPr>
     </w:lvl>
   </w:abstractNum>
-  <w:abstractNum w:abstractNumId="8" w15:restartNumberingAfterBreak="0">
+  <w:abstractNum w:abstractNumId="9" w15:restartNumberingAfterBreak="0">
+    <w:nsid w:val="34F9627E"/>
+    <w:multiLevelType w:val="multilevel"/>
+    <w:tmpl w:val="8D3EE994"/>
+    <w:lvl w:ilvl="0">
+      <w:start w:val="1"/>
+      <w:numFmt w:val="bullet"/>
+      <w:lvlText w:val=""/>
+      <w:lvlJc w:val="left"/>
+      <w:pPr>
+        <w:tabs>
+          <w:tab w:val="num" w:pos="720"/>
+        </w:tabs>
+        <w:ind w:left="720" w:hanging="360"/>
+      </w:pPr>
+      <w:rPr>
+        <w:rFonts w:ascii="Symbol" w:hAnsi="Symbol" w:hint="default"/>
+        <w:sz w:val="20"/>
+      </w:rPr>
+    </w:lvl>
+    <w:lvl w:ilvl="1" w:tentative="1">
+      <w:start w:val="1"/>
+      <w:numFmt w:val="bullet"/>
+      <w:lvlText w:val="o"/>
+      <w:lvlJc w:val="left"/>
+      <w:pPr>
+        <w:tabs>
+          <w:tab w:val="num" w:pos="1440"/>
+        </w:tabs>
+        <w:ind w:left="1440" w:hanging="360"/>
+      </w:pPr>
+      <w:rPr>
+        <w:rFonts w:ascii="Courier New" w:hAnsi="Courier New" w:hint="default"/>
+        <w:sz w:val="20"/>
+      </w:rPr>
+    </w:lvl>
+    <w:lvl w:ilvl="2" w:tentative="1">
+      <w:start w:val="1"/>
+      <w:numFmt w:val="bullet"/>
+      <w:lvlText w:val=""/>
+      <w:lvlJc w:val="left"/>
+      <w:pPr>
+        <w:tabs>
+          <w:tab w:val="num" w:pos="2160"/>
+        </w:tabs>
+        <w:ind w:left="2160" w:hanging="360"/>
+      </w:pPr>
+      <w:rPr>
+        <w:rFonts w:ascii="Wingdings" w:hAnsi="Wingdings" w:hint="default"/>
+        <w:sz w:val="20"/>
+      </w:rPr>
+    </w:lvl>
+    <w:lvl w:ilvl="3" w:tentative="1">
+      <w:start w:val="1"/>
+      <w:numFmt w:val="bullet"/>
+      <w:lvlText w:val=""/>
+      <w:lvlJc w:val="left"/>
+      <w:pPr>
+        <w:tabs>
+          <w:tab w:val="num" w:pos="2880"/>
+        </w:tabs>
+        <w:ind w:left="2880" w:hanging="360"/>
+      </w:pPr>
+      <w:rPr>
+        <w:rFonts w:ascii="Wingdings" w:hAnsi="Wingdings" w:hint="default"/>
+        <w:sz w:val="20"/>
+      </w:rPr>
+    </w:lvl>
+    <w:lvl w:ilvl="4" w:tentative="1">
+      <w:start w:val="1"/>
+      <w:numFmt w:val="bullet"/>
+      <w:lvlText w:val=""/>
+      <w:lvlJc w:val="left"/>
+      <w:pPr>
+        <w:tabs>
+          <w:tab w:val="num" w:pos="3600"/>
+        </w:tabs>
+        <w:ind w:left="3600" w:hanging="360"/>
+      </w:pPr>
+      <w:rPr>
+        <w:rFonts w:ascii="Wingdings" w:hAnsi="Wingdings" w:hint="default"/>
+        <w:sz w:val="20"/>
+      </w:rPr>
+    </w:lvl>
+    <w:lvl w:ilvl="5" w:tentative="1">
+      <w:start w:val="1"/>
+      <w:numFmt w:val="bullet"/>
+      <w:lvlText w:val=""/>
+      <w:lvlJc w:val="left"/>
+      <w:pPr>
+        <w:tabs>
+          <w:tab w:val="num" w:pos="4320"/>
+        </w:tabs>
+        <w:ind w:left="4320" w:hanging="360"/>
+      </w:pPr>
+      <w:rPr>
+        <w:rFonts w:ascii="Wingdings" w:hAnsi="Wingdings" w:hint="default"/>
+        <w:sz w:val="20"/>
+      </w:rPr>
+    </w:lvl>
+    <w:lvl w:ilvl="6" w:tentative="1">
+      <w:start w:val="1"/>
+      <w:numFmt w:val="bullet"/>
+      <w:lvlText w:val=""/>
+      <w:lvlJc w:val="left"/>
+      <w:pPr>
+        <w:tabs>
+          <w:tab w:val="num" w:pos="5040"/>
+        </w:tabs>
+        <w:ind w:left="5040" w:hanging="360"/>
+      </w:pPr>
+      <w:rPr>
+        <w:rFonts w:ascii="Wingdings" w:hAnsi="Wingdings" w:hint="default"/>
+        <w:sz w:val="20"/>
+      </w:rPr>
+    </w:lvl>
+    <w:lvl w:ilvl="7" w:tentative="1">
+      <w:start w:val="1"/>
+      <w:numFmt w:val="bullet"/>
+      <w:lvlText w:val=""/>
+      <w:lvlJc w:val="left"/>
+      <w:pPr>
+        <w:tabs>
+          <w:tab w:val="num" w:pos="5760"/>
+        </w:tabs>
+        <w:ind w:left="5760" w:hanging="360"/>
+      </w:pPr>
+      <w:rPr>
+        <w:rFonts w:ascii="Wingdings" w:hAnsi="Wingdings" w:hint="default"/>
+        <w:sz w:val="20"/>
+      </w:rPr>
+    </w:lvl>
+    <w:lvl w:ilvl="8" w:tentative="1">
+      <w:start w:val="1"/>
+      <w:numFmt w:val="bullet"/>
+      <w:lvlText w:val=""/>
+      <w:lvlJc w:val="left"/>
+      <w:pPr>
+        <w:tabs>
+          <w:tab w:val="num" w:pos="6480"/>
+        </w:tabs>
+        <w:ind w:left="6480" w:hanging="360"/>
+      </w:pPr>
+      <w:rPr>
+        <w:rFonts w:ascii="Wingdings" w:hAnsi="Wingdings" w:hint="default"/>
+        <w:sz w:val="20"/>
+      </w:rPr>
+    </w:lvl>
+  </w:abstractNum>
+  <w:abstractNum w:abstractNumId="10" w15:restartNumberingAfterBreak="0">
     <w:nsid w:val="35AC41D1"/>
     <w:multiLevelType w:val="hybridMultilevel"/>
     <w:tmpl w:val="5F1C439E"/>
@@ -5940,7 +7462,7 @@
       </w:pPr>
     </w:lvl>
   </w:abstractNum>
-  <w:abstractNum w:abstractNumId="9" w15:restartNumberingAfterBreak="0">
+  <w:abstractNum w:abstractNumId="11" w15:restartNumberingAfterBreak="0">
     <w:nsid w:val="36A04E0A"/>
     <w:multiLevelType w:val="multilevel"/>
     <w:tmpl w:val="E77E4F9E"/>
@@ -6082,7 +7604,7 @@
       </w:rPr>
     </w:lvl>
   </w:abstractNum>
-  <w:abstractNum w:abstractNumId="10" w15:restartNumberingAfterBreak="0">
+  <w:abstractNum w:abstractNumId="12" w15:restartNumberingAfterBreak="0">
     <w:nsid w:val="39343404"/>
     <w:multiLevelType w:val="multilevel"/>
     <w:tmpl w:val="200E4442"/>
@@ -6227,7 +7749,7 @@
       </w:rPr>
     </w:lvl>
   </w:abstractNum>
-  <w:abstractNum w:abstractNumId="11" w15:restartNumberingAfterBreak="0">
+  <w:abstractNum w:abstractNumId="13" w15:restartNumberingAfterBreak="0">
     <w:nsid w:val="396B7683"/>
     <w:multiLevelType w:val="multilevel"/>
     <w:tmpl w:val="C2DE2F4E"/>
@@ -6376,7 +7898,7 @@
       </w:rPr>
     </w:lvl>
   </w:abstractNum>
-  <w:abstractNum w:abstractNumId="12" w15:restartNumberingAfterBreak="0">
+  <w:abstractNum w:abstractNumId="14" w15:restartNumberingAfterBreak="0">
     <w:nsid w:val="49312CED"/>
     <w:multiLevelType w:val="multilevel"/>
     <w:tmpl w:val="995C0A5C"/>
@@ -6489,7 +8011,7 @@
       </w:pPr>
     </w:lvl>
   </w:abstractNum>
-  <w:abstractNum w:abstractNumId="13" w15:restartNumberingAfterBreak="0">
+  <w:abstractNum w:abstractNumId="15" w15:restartNumberingAfterBreak="0">
     <w:nsid w:val="5BA476D2"/>
     <w:multiLevelType w:val="multilevel"/>
     <w:tmpl w:val="31F8692A"/>
@@ -6606,7 +8128,7 @@
       </w:pPr>
     </w:lvl>
   </w:abstractNum>
-  <w:abstractNum w:abstractNumId="14" w15:restartNumberingAfterBreak="0">
+  <w:abstractNum w:abstractNumId="16" w15:restartNumberingAfterBreak="0">
     <w:nsid w:val="5D9743E2"/>
     <w:multiLevelType w:val="multilevel"/>
     <w:tmpl w:val="FDAA205A"/>
@@ -6755,7 +8277,7 @@
       </w:rPr>
     </w:lvl>
   </w:abstractNum>
-  <w:abstractNum w:abstractNumId="15" w15:restartNumberingAfterBreak="0">
+  <w:abstractNum w:abstractNumId="17" w15:restartNumberingAfterBreak="0">
     <w:nsid w:val="65070157"/>
     <w:multiLevelType w:val="multilevel"/>
     <w:tmpl w:val="3B8232DC"/>
@@ -6868,7 +8390,7 @@
       </w:pPr>
     </w:lvl>
   </w:abstractNum>
-  <w:abstractNum w:abstractNumId="16" w15:restartNumberingAfterBreak="0">
+  <w:abstractNum w:abstractNumId="18" w15:restartNumberingAfterBreak="0">
     <w:nsid w:val="67225563"/>
     <w:multiLevelType w:val="multilevel"/>
     <w:tmpl w:val="0464F014"/>
@@ -7017,7 +8539,7 @@
       </w:rPr>
     </w:lvl>
   </w:abstractNum>
-  <w:abstractNum w:abstractNumId="17" w15:restartNumberingAfterBreak="0">
+  <w:abstractNum w:abstractNumId="19" w15:restartNumberingAfterBreak="0">
     <w:nsid w:val="6CF70427"/>
     <w:multiLevelType w:val="multilevel"/>
     <w:tmpl w:val="FB54589C"/>
@@ -7166,7 +8688,7 @@
       </w:rPr>
     </w:lvl>
   </w:abstractNum>
-  <w:abstractNum w:abstractNumId="18" w15:restartNumberingAfterBreak="0">
+  <w:abstractNum w:abstractNumId="20" w15:restartNumberingAfterBreak="0">
     <w:nsid w:val="6EFF6B53"/>
     <w:multiLevelType w:val="multilevel"/>
     <w:tmpl w:val="5A92264E"/>
@@ -7283,7 +8805,7 @@
       </w:pPr>
     </w:lvl>
   </w:abstractNum>
-  <w:abstractNum w:abstractNumId="19" w15:restartNumberingAfterBreak="0">
+  <w:abstractNum w:abstractNumId="21" w15:restartNumberingAfterBreak="0">
     <w:nsid w:val="72126CB8"/>
     <w:multiLevelType w:val="multilevel"/>
     <w:tmpl w:val="33E2E33E"/>
@@ -7405,64 +8927,64 @@
     </w:lvl>
   </w:abstractNum>
   <w:num w:numId="1" w16cid:durableId="2046977270">
+    <w:abstractNumId w:val="15"/>
+  </w:num>
+  <w:num w:numId="2" w16cid:durableId="9533438">
+    <w:abstractNumId w:val="20"/>
+  </w:num>
+  <w:num w:numId="3" w16cid:durableId="1373654751">
+    <w:abstractNumId w:val="3"/>
+  </w:num>
+  <w:num w:numId="4" w16cid:durableId="366417009">
+    <w:abstractNumId w:val="2"/>
+  </w:num>
+  <w:num w:numId="5" w16cid:durableId="1051541022">
+    <w:abstractNumId w:val="17"/>
+  </w:num>
+  <w:num w:numId="6" w16cid:durableId="1494253110">
+    <w:abstractNumId w:val="14"/>
+  </w:num>
+  <w:num w:numId="7" w16cid:durableId="379784607">
+    <w:abstractNumId w:val="12"/>
+  </w:num>
+  <w:num w:numId="8" w16cid:durableId="239339435">
     <w:abstractNumId w:val="13"/>
   </w:num>
-  <w:num w:numId="2" w16cid:durableId="9533438">
-    <w:abstractNumId w:val="18"/>
-  </w:num>
-  <w:num w:numId="3" w16cid:durableId="1373654751">
-    <w:abstractNumId w:val="2"/>
-  </w:num>
-  <w:num w:numId="4" w16cid:durableId="366417009">
-    <w:abstractNumId w:val="1"/>
-  </w:num>
-  <w:num w:numId="5" w16cid:durableId="1051541022">
-    <w:abstractNumId w:val="15"/>
-  </w:num>
-  <w:num w:numId="6" w16cid:durableId="1494253110">
-    <w:abstractNumId w:val="12"/>
-  </w:num>
-  <w:num w:numId="7" w16cid:durableId="379784607">
-    <w:abstractNumId w:val="10"/>
-  </w:num>
-  <w:num w:numId="8" w16cid:durableId="239339435">
-    <w:abstractNumId w:val="11"/>
-  </w:num>
   <w:num w:numId="9" w16cid:durableId="507404188">
-    <w:abstractNumId w:val="7"/>
+    <w:abstractNumId w:val="8"/>
   </w:num>
   <w:num w:numId="10" w16cid:durableId="814489604">
     <w:abstractNumId w:val="0"/>
   </w:num>
   <w:num w:numId="11" w16cid:durableId="1673944444">
+    <w:abstractNumId w:val="18"/>
+  </w:num>
+  <w:num w:numId="12" w16cid:durableId="884946938">
     <w:abstractNumId w:val="16"/>
   </w:num>
-  <w:num w:numId="12" w16cid:durableId="884946938">
-    <w:abstractNumId w:val="14"/>
+  <w:num w:numId="13" w16cid:durableId="982151225">
+    <w:abstractNumId w:val="7"/>
   </w:num>
-  <w:num w:numId="13" w16cid:durableId="982151225">
+  <w:num w:numId="14" w16cid:durableId="1488402082">
+    <w:abstractNumId w:val="19"/>
+  </w:num>
+  <w:num w:numId="15" w16cid:durableId="192885979">
+    <w:abstractNumId w:val="11"/>
+  </w:num>
+  <w:num w:numId="16" w16cid:durableId="1985036750">
+    <w:abstractNumId w:val="5"/>
+  </w:num>
+  <w:num w:numId="17" w16cid:durableId="1552420461">
     <w:abstractNumId w:val="6"/>
   </w:num>
-  <w:num w:numId="14" w16cid:durableId="1488402082">
-    <w:abstractNumId w:val="17"/>
-  </w:num>
-  <w:num w:numId="15" w16cid:durableId="192885979">
-    <w:abstractNumId w:val="9"/>
-  </w:num>
-  <w:num w:numId="16" w16cid:durableId="1985036750">
+  <w:num w:numId="18" w16cid:durableId="950864774">
     <w:abstractNumId w:val="4"/>
   </w:num>
-  <w:num w:numId="17" w16cid:durableId="1552420461">
-    <w:abstractNumId w:val="5"/>
-  </w:num>
-  <w:num w:numId="18" w16cid:durableId="950864774">
-    <w:abstractNumId w:val="3"/>
-  </w:num>
   <w:num w:numId="19" w16cid:durableId="895094104">
-    <w:abstractNumId w:val="19"/>
+    <w:abstractNumId w:val="21"/>
   </w:num>
   <w:num w:numId="20" w16cid:durableId="147325850">
-    <w:abstractNumId w:val="19"/>
+    <w:abstractNumId w:val="21"/>
     <w:lvlOverride w:ilvl="1">
       <w:lvl w:ilvl="1">
         <w:numFmt w:val="decimal"/>
@@ -7472,7 +8994,13 @@
     </w:lvlOverride>
   </w:num>
   <w:num w:numId="21" w16cid:durableId="1958443784">
-    <w:abstractNumId w:val="8"/>
+    <w:abstractNumId w:val="10"/>
+  </w:num>
+  <w:num w:numId="22" w16cid:durableId="962661370">
+    <w:abstractNumId w:val="9"/>
+  </w:num>
+  <w:num w:numId="23" w16cid:durableId="200554642">
+    <w:abstractNumId w:val="1"/>
   </w:num>
 </w:numbering>
 </file>

</xml_diff>